<commit_message>
Added another section to chapter 1. Expanded chapter 4.
</commit_message>
<xml_diff>
--- a/Chapter 1 - Introduction.docx
+++ b/Chapter 1 - Introduction.docx
@@ -142,7 +142,29 @@
         <w:t>experience is severely diminished.</w:t>
       </w:r>
       <w:r>
-        <w:t xml:space="preserve"> Steve Souders, author, creator of the </w:t>
+        <w:t xml:space="preserve"> </w:t>
+      </w:r>
+    </w:p>
+    <w:p>
+      <w:pPr>
+        <w:jc w:val="both"/>
+      </w:pPr>
+    </w:p>
+    <w:p>
+      <w:pPr>
+        <w:pStyle w:val="Heading2"/>
+        <w:jc w:val="both"/>
+      </w:pPr>
+      <w:r>
+        <w:t>Web performance</w:t>
+      </w:r>
+    </w:p>
+    <w:p>
+      <w:pPr>
+        <w:jc w:val="both"/>
+      </w:pPr>
+      <w:r>
+        <w:t xml:space="preserve">Steve Souders, author, creator of the </w:t>
       </w:r>
       <w:r>
         <w:t xml:space="preserve">web </w:t>
@@ -207,15 +229,15 @@
         <mc:AlternateContent>
           <mc:Choice Requires="wps">
             <w:drawing>
-              <wp:anchor distT="0" distB="0" distL="114300" distR="114300" simplePos="0" relativeHeight="251659264" behindDoc="0" locked="0" layoutInCell="1" allowOverlap="1" wp14:anchorId="6C544CA0" wp14:editId="64E5B90B">
+              <wp:anchor distT="0" distB="0" distL="114300" distR="114300" simplePos="0" relativeHeight="251659264" behindDoc="0" locked="0" layoutInCell="1" allowOverlap="1" wp14:anchorId="6C544CA0" wp14:editId="28A5EB82">
                 <wp:simplePos x="0" y="0"/>
                 <wp:positionH relativeFrom="column">
-                  <wp:posOffset>342900</wp:posOffset>
+                  <wp:posOffset>357505</wp:posOffset>
                 </wp:positionH>
                 <wp:positionV relativeFrom="paragraph">
                   <wp:posOffset>178435</wp:posOffset>
                 </wp:positionV>
-                <wp:extent cx="5039995" cy="2901315"/>
+                <wp:extent cx="5039995" cy="3228340"/>
                 <wp:effectExtent l="0" t="0" r="14605" b="19685"/>
                 <wp:wrapTopAndBottom/>
                 <wp:docPr id="1" name="Text Box 1"/>
@@ -227,7 +249,7 @@
                       <wps:spPr>
                         <a:xfrm>
                           <a:off x="0" y="0"/>
-                          <a:ext cx="5039995" cy="2901315"/>
+                          <a:ext cx="5039995" cy="3228340"/>
                         </a:xfrm>
                         <a:prstGeom prst="rect">
                           <a:avLst/>
@@ -258,7 +280,6 @@
                           <w:p>
                             <w:pPr>
                               <w:pStyle w:val="Quote"/>
-                              <w:jc w:val="both"/>
                               <w:rPr>
                                 <w:sz w:val="22"/>
                                 <w:szCs w:val="22"/>
@@ -275,7 +296,6 @@
                           <w:p>
                             <w:pPr>
                               <w:pStyle w:val="Quote"/>
-                              <w:jc w:val="both"/>
                               <w:rPr>
                                 <w:sz w:val="22"/>
                                 <w:szCs w:val="22"/>
@@ -287,10 +307,8 @@
                               <w:pStyle w:val="Quote"/>
                               <w:numPr>
                                 <w:ilvl w:val="0"/>
-                                <w:numId w:val="4"/>
+                                <w:numId w:val="5"/>
                               </w:numPr>
-                              <w:ind w:left="720"/>
-                              <w:jc w:val="both"/>
                               <w:rPr>
                                 <w:sz w:val="22"/>
                                 <w:szCs w:val="22"/>
@@ -309,10 +327,8 @@
                               <w:pStyle w:val="Quote"/>
                               <w:numPr>
                                 <w:ilvl w:val="0"/>
-                                <w:numId w:val="4"/>
+                                <w:numId w:val="5"/>
                               </w:numPr>
-                              <w:ind w:left="720"/>
-                              <w:jc w:val="both"/>
                               <w:rPr>
                                 <w:sz w:val="22"/>
                                 <w:szCs w:val="22"/>
@@ -331,10 +347,8 @@
                               <w:pStyle w:val="Quote"/>
                               <w:numPr>
                                 <w:ilvl w:val="0"/>
-                                <w:numId w:val="4"/>
+                                <w:numId w:val="5"/>
                               </w:numPr>
-                              <w:ind w:left="720"/>
-                              <w:jc w:val="both"/>
                               <w:rPr>
                                 <w:sz w:val="22"/>
                                 <w:szCs w:val="22"/>
@@ -353,10 +367,8 @@
                               <w:pStyle w:val="Quote"/>
                               <w:numPr>
                                 <w:ilvl w:val="0"/>
-                                <w:numId w:val="4"/>
+                                <w:numId w:val="5"/>
                               </w:numPr>
-                              <w:ind w:left="720"/>
-                              <w:jc w:val="both"/>
                               <w:rPr>
                                 <w:sz w:val="22"/>
                                 <w:szCs w:val="22"/>
@@ -375,10 +387,8 @@
                               <w:pStyle w:val="Quote"/>
                               <w:numPr>
                                 <w:ilvl w:val="0"/>
-                                <w:numId w:val="4"/>
+                                <w:numId w:val="5"/>
                               </w:numPr>
-                              <w:ind w:left="720"/>
-                              <w:jc w:val="both"/>
                               <w:rPr>
                                 <w:sz w:val="22"/>
                                 <w:szCs w:val="22"/>
@@ -397,10 +407,8 @@
                               <w:pStyle w:val="Quote"/>
                               <w:numPr>
                                 <w:ilvl w:val="0"/>
-                                <w:numId w:val="4"/>
+                                <w:numId w:val="5"/>
                               </w:numPr>
-                              <w:ind w:left="720"/>
-                              <w:jc w:val="both"/>
                               <w:rPr>
                                 <w:sz w:val="22"/>
                                 <w:szCs w:val="22"/>
@@ -419,10 +427,8 @@
                               <w:pStyle w:val="Quote"/>
                               <w:numPr>
                                 <w:ilvl w:val="0"/>
-                                <w:numId w:val="4"/>
+                                <w:numId w:val="5"/>
                               </w:numPr>
-                              <w:ind w:left="720"/>
-                              <w:jc w:val="both"/>
                               <w:rPr>
                                 <w:sz w:val="22"/>
                                 <w:szCs w:val="22"/>
@@ -441,10 +447,8 @@
                               <w:pStyle w:val="Quote"/>
                               <w:numPr>
                                 <w:ilvl w:val="0"/>
-                                <w:numId w:val="4"/>
+                                <w:numId w:val="5"/>
                               </w:numPr>
-                              <w:ind w:left="720"/>
-                              <w:jc w:val="both"/>
                               <w:rPr>
                                 <w:sz w:val="22"/>
                                 <w:szCs w:val="22"/>
@@ -463,10 +467,8 @@
                               <w:pStyle w:val="Quote"/>
                               <w:numPr>
                                 <w:ilvl w:val="0"/>
-                                <w:numId w:val="4"/>
+                                <w:numId w:val="5"/>
                               </w:numPr>
-                              <w:ind w:left="720"/>
-                              <w:jc w:val="both"/>
                               <w:rPr>
                                 <w:sz w:val="22"/>
                                 <w:szCs w:val="22"/>
@@ -485,10 +487,8 @@
                               <w:pStyle w:val="Quote"/>
                               <w:numPr>
                                 <w:ilvl w:val="0"/>
-                                <w:numId w:val="4"/>
+                                <w:numId w:val="5"/>
                               </w:numPr>
-                              <w:ind w:left="720"/>
-                              <w:jc w:val="both"/>
                               <w:rPr>
                                 <w:sz w:val="22"/>
                                 <w:szCs w:val="22"/>
@@ -507,10 +507,8 @@
                               <w:pStyle w:val="Quote"/>
                               <w:numPr>
                                 <w:ilvl w:val="0"/>
-                                <w:numId w:val="4"/>
+                                <w:numId w:val="5"/>
                               </w:numPr>
-                              <w:ind w:left="720"/>
-                              <w:jc w:val="both"/>
                               <w:rPr>
                                 <w:sz w:val="22"/>
                                 <w:szCs w:val="22"/>
@@ -529,10 +527,8 @@
                               <w:pStyle w:val="Quote"/>
                               <w:numPr>
                                 <w:ilvl w:val="0"/>
-                                <w:numId w:val="4"/>
+                                <w:numId w:val="5"/>
                               </w:numPr>
-                              <w:ind w:left="720"/>
-                              <w:jc w:val="both"/>
                               <w:rPr>
                                 <w:sz w:val="22"/>
                                 <w:szCs w:val="22"/>
@@ -551,10 +547,8 @@
                               <w:pStyle w:val="Quote"/>
                               <w:numPr>
                                 <w:ilvl w:val="0"/>
-                                <w:numId w:val="4"/>
+                                <w:numId w:val="5"/>
                               </w:numPr>
-                              <w:ind w:left="720"/>
-                              <w:jc w:val="both"/>
                               <w:rPr>
                                 <w:sz w:val="22"/>
                                 <w:szCs w:val="22"/>
@@ -573,10 +567,8 @@
                               <w:pStyle w:val="Quote"/>
                               <w:numPr>
                                 <w:ilvl w:val="0"/>
-                                <w:numId w:val="4"/>
+                                <w:numId w:val="5"/>
                               </w:numPr>
-                              <w:ind w:left="720"/>
-                              <w:jc w:val="both"/>
                               <w:rPr>
                                 <w:sz w:val="22"/>
                                 <w:szCs w:val="22"/>
@@ -588,6 +580,37 @@
                                 <w:szCs w:val="22"/>
                               </w:rPr>
                               <w:t>Make Ajax cacheable</w:t>
+                            </w:r>
+                          </w:p>
+                          <w:p>
+                            <w:pPr>
+                              <w:rPr>
+                                <w:sz w:val="22"/>
+                                <w:szCs w:val="22"/>
+                              </w:rPr>
+                            </w:pPr>
+                          </w:p>
+                          <w:p>
+                            <w:pPr>
+                              <w:pStyle w:val="Quote"/>
+                              <w:rPr>
+                                <w:sz w:val="22"/>
+                                <w:szCs w:val="22"/>
+                              </w:rPr>
+                            </w:pPr>
+                            <w:r>
+                              <w:rPr>
+                                <w:sz w:val="22"/>
+                                <w:szCs w:val="22"/>
+                              </w:rPr>
+                              <w:t>- Steve</w:t>
+                            </w:r>
+                            <w:r>
+                              <w:rPr>
+                                <w:sz w:val="22"/>
+                                <w:szCs w:val="22"/>
+                              </w:rPr>
+                              <w:t xml:space="preserve"> Souders</w:t>
                             </w:r>
                           </w:p>
                         </w:txbxContent>
@@ -613,13 +636,12 @@
                 <v:stroke joinstyle="miter"/>
                 <v:path gradientshapeok="t" o:connecttype="rect"/>
               </v:shapetype>
-              <v:shape id="Text Box 1" o:spid="_x0000_s1026" type="#_x0000_t202" style="position:absolute;left:0;text-align:left;margin-left:27pt;margin-top:14.05pt;width:396.85pt;height:228.45pt;z-index:251659264;visibility:visible;mso-wrap-style:square;mso-width-percent:0;mso-wrap-distance-left:9pt;mso-wrap-distance-top:0;mso-wrap-distance-right:9pt;mso-wrap-distance-bottom:0;mso-position-horizontal:absolute;mso-position-horizontal-relative:text;mso-position-vertical:absolute;mso-position-vertical-relative:text;mso-width-percent:0;mso-width-relative:margin;v-text-anchor:top" o:gfxdata="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" fillcolor="white [3201]" strokecolor="#4f81bd [3204]" strokeweight="2pt">
+              <v:shape id="Text Box 1" o:spid="_x0000_s1026" type="#_x0000_t202" style="position:absolute;left:0;text-align:left;margin-left:28.15pt;margin-top:14.05pt;width:396.85pt;height:254.2pt;z-index:251659264;visibility:visible;mso-wrap-style:square;mso-width-percent:0;mso-wrap-distance-left:9pt;mso-wrap-distance-top:0;mso-wrap-distance-right:9pt;mso-wrap-distance-bottom:0;mso-position-horizontal:absolute;mso-position-horizontal-relative:text;mso-position-vertical:absolute;mso-position-vertical-relative:text;mso-width-percent:0;mso-width-relative:margin;v-text-anchor:top" o:gfxdata="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" fillcolor="white [3201]" strokecolor="#4f81bd [3204]" strokeweight="2pt">
                 <v:textbox style="mso-fit-shape-to-text:t">
                   <w:txbxContent>
                     <w:p>
                       <w:pPr>
                         <w:pStyle w:val="Quote"/>
-                        <w:jc w:val="both"/>
                         <w:rPr>
                           <w:sz w:val="22"/>
                           <w:szCs w:val="22"/>
@@ -636,7 +658,6 @@
                     <w:p>
                       <w:pPr>
                         <w:pStyle w:val="Quote"/>
-                        <w:jc w:val="both"/>
                         <w:rPr>
                           <w:sz w:val="22"/>
                           <w:szCs w:val="22"/>
@@ -648,10 +669,8 @@
                         <w:pStyle w:val="Quote"/>
                         <w:numPr>
                           <w:ilvl w:val="0"/>
-                          <w:numId w:val="4"/>
+                          <w:numId w:val="5"/>
                         </w:numPr>
-                        <w:ind w:left="720"/>
-                        <w:jc w:val="both"/>
                         <w:rPr>
                           <w:sz w:val="22"/>
                           <w:szCs w:val="22"/>
@@ -670,10 +689,8 @@
                         <w:pStyle w:val="Quote"/>
                         <w:numPr>
                           <w:ilvl w:val="0"/>
-                          <w:numId w:val="4"/>
+                          <w:numId w:val="5"/>
                         </w:numPr>
-                        <w:ind w:left="720"/>
-                        <w:jc w:val="both"/>
                         <w:rPr>
                           <w:sz w:val="22"/>
                           <w:szCs w:val="22"/>
@@ -692,10 +709,8 @@
                         <w:pStyle w:val="Quote"/>
                         <w:numPr>
                           <w:ilvl w:val="0"/>
-                          <w:numId w:val="4"/>
+                          <w:numId w:val="5"/>
                         </w:numPr>
-                        <w:ind w:left="720"/>
-                        <w:jc w:val="both"/>
                         <w:rPr>
                           <w:sz w:val="22"/>
                           <w:szCs w:val="22"/>
@@ -714,10 +729,8 @@
                         <w:pStyle w:val="Quote"/>
                         <w:numPr>
                           <w:ilvl w:val="0"/>
-                          <w:numId w:val="4"/>
+                          <w:numId w:val="5"/>
                         </w:numPr>
-                        <w:ind w:left="720"/>
-                        <w:jc w:val="both"/>
                         <w:rPr>
                           <w:sz w:val="22"/>
                           <w:szCs w:val="22"/>
@@ -736,10 +749,8 @@
                         <w:pStyle w:val="Quote"/>
                         <w:numPr>
                           <w:ilvl w:val="0"/>
-                          <w:numId w:val="4"/>
+                          <w:numId w:val="5"/>
                         </w:numPr>
-                        <w:ind w:left="720"/>
-                        <w:jc w:val="both"/>
                         <w:rPr>
                           <w:sz w:val="22"/>
                           <w:szCs w:val="22"/>
@@ -758,10 +769,8 @@
                         <w:pStyle w:val="Quote"/>
                         <w:numPr>
                           <w:ilvl w:val="0"/>
-                          <w:numId w:val="4"/>
+                          <w:numId w:val="5"/>
                         </w:numPr>
-                        <w:ind w:left="720"/>
-                        <w:jc w:val="both"/>
                         <w:rPr>
                           <w:sz w:val="22"/>
                           <w:szCs w:val="22"/>
@@ -780,10 +789,8 @@
                         <w:pStyle w:val="Quote"/>
                         <w:numPr>
                           <w:ilvl w:val="0"/>
-                          <w:numId w:val="4"/>
+                          <w:numId w:val="5"/>
                         </w:numPr>
-                        <w:ind w:left="720"/>
-                        <w:jc w:val="both"/>
                         <w:rPr>
                           <w:sz w:val="22"/>
                           <w:szCs w:val="22"/>
@@ -802,10 +809,8 @@
                         <w:pStyle w:val="Quote"/>
                         <w:numPr>
                           <w:ilvl w:val="0"/>
-                          <w:numId w:val="4"/>
+                          <w:numId w:val="5"/>
                         </w:numPr>
-                        <w:ind w:left="720"/>
-                        <w:jc w:val="both"/>
                         <w:rPr>
                           <w:sz w:val="22"/>
                           <w:szCs w:val="22"/>
@@ -824,10 +829,8 @@
                         <w:pStyle w:val="Quote"/>
                         <w:numPr>
                           <w:ilvl w:val="0"/>
-                          <w:numId w:val="4"/>
+                          <w:numId w:val="5"/>
                         </w:numPr>
-                        <w:ind w:left="720"/>
-                        <w:jc w:val="both"/>
                         <w:rPr>
                           <w:sz w:val="22"/>
                           <w:szCs w:val="22"/>
@@ -846,10 +849,8 @@
                         <w:pStyle w:val="Quote"/>
                         <w:numPr>
                           <w:ilvl w:val="0"/>
-                          <w:numId w:val="4"/>
+                          <w:numId w:val="5"/>
                         </w:numPr>
-                        <w:ind w:left="720"/>
-                        <w:jc w:val="both"/>
                         <w:rPr>
                           <w:sz w:val="22"/>
                           <w:szCs w:val="22"/>
@@ -868,10 +869,8 @@
                         <w:pStyle w:val="Quote"/>
                         <w:numPr>
                           <w:ilvl w:val="0"/>
-                          <w:numId w:val="4"/>
+                          <w:numId w:val="5"/>
                         </w:numPr>
-                        <w:ind w:left="720"/>
-                        <w:jc w:val="both"/>
                         <w:rPr>
                           <w:sz w:val="22"/>
                           <w:szCs w:val="22"/>
@@ -890,10 +889,8 @@
                         <w:pStyle w:val="Quote"/>
                         <w:numPr>
                           <w:ilvl w:val="0"/>
-                          <w:numId w:val="4"/>
+                          <w:numId w:val="5"/>
                         </w:numPr>
-                        <w:ind w:left="720"/>
-                        <w:jc w:val="both"/>
                         <w:rPr>
                           <w:sz w:val="22"/>
                           <w:szCs w:val="22"/>
@@ -912,10 +909,8 @@
                         <w:pStyle w:val="Quote"/>
                         <w:numPr>
                           <w:ilvl w:val="0"/>
-                          <w:numId w:val="4"/>
+                          <w:numId w:val="5"/>
                         </w:numPr>
-                        <w:ind w:left="720"/>
-                        <w:jc w:val="both"/>
                         <w:rPr>
                           <w:sz w:val="22"/>
                           <w:szCs w:val="22"/>
@@ -934,10 +929,8 @@
                         <w:pStyle w:val="Quote"/>
                         <w:numPr>
                           <w:ilvl w:val="0"/>
-                          <w:numId w:val="4"/>
+                          <w:numId w:val="5"/>
                         </w:numPr>
-                        <w:ind w:left="720"/>
-                        <w:jc w:val="both"/>
                         <w:rPr>
                           <w:sz w:val="22"/>
                           <w:szCs w:val="22"/>
@@ -949,6 +942,37 @@
                           <w:szCs w:val="22"/>
                         </w:rPr>
                         <w:t>Make Ajax cacheable</w:t>
+                      </w:r>
+                    </w:p>
+                    <w:p>
+                      <w:pPr>
+                        <w:rPr>
+                          <w:sz w:val="22"/>
+                          <w:szCs w:val="22"/>
+                        </w:rPr>
+                      </w:pPr>
+                    </w:p>
+                    <w:p>
+                      <w:pPr>
+                        <w:pStyle w:val="Quote"/>
+                        <w:rPr>
+                          <w:sz w:val="22"/>
+                          <w:szCs w:val="22"/>
+                        </w:rPr>
+                      </w:pPr>
+                      <w:r>
+                        <w:rPr>
+                          <w:sz w:val="22"/>
+                          <w:szCs w:val="22"/>
+                        </w:rPr>
+                        <w:t>- Steve</w:t>
+                      </w:r>
+                      <w:r>
+                        <w:rPr>
+                          <w:sz w:val="22"/>
+                          <w:szCs w:val="22"/>
+                        </w:rPr>
+                        <w:t xml:space="preserve"> Souders</w:t>
                       </w:r>
                     </w:p>
                   </w:txbxContent>
@@ -964,224 +988,503 @@
       <w:pPr>
         <w:jc w:val="both"/>
       </w:pPr>
-      <w:r>
-        <w:t xml:space="preserve">With </w:t>
-      </w:r>
-      <w:r>
-        <w:t>the increasing popularity of using mobile devices to</w:t>
-      </w:r>
-      <w:r>
-        <w:t xml:space="preserve"> web content, several </w:t>
-      </w:r>
-      <w:r>
-        <w:t>design philosophies and best practices</w:t>
-      </w:r>
-      <w:r>
-        <w:t xml:space="preserve"> have come along to help web developers design their web pages to work for both mobile</w:t>
-      </w:r>
-      <w:r>
-        <w:t>s</w:t>
-      </w:r>
-      <w:r>
-        <w:t xml:space="preserve"> and desktop</w:t>
-      </w:r>
-      <w:r>
-        <w:t>s</w:t>
-      </w:r>
-      <w:r>
-        <w:t xml:space="preserve"> alike.</w:t>
-      </w:r>
-      <w:r>
-        <w:t xml:space="preserve"> The one that has gained the most traction over the past couple of years is Ethan Marcotte</w:t>
-      </w:r>
-      <w:r>
-        <w:t>’s book “Responsive Web Design”.</w:t>
-      </w:r>
-      <w:r>
-        <w:t xml:space="preserve"> Roughly speaking it aims to make web sites “respond” to the context in which they are being viewed. This is primarily achieved through somethin</w:t>
-      </w:r>
-      <w:r>
-        <w:t>g called “media queries” in CSS.</w:t>
-      </w:r>
-      <w:r>
-        <w:t xml:space="preserve"> </w:t>
-      </w:r>
-      <w:r>
-        <w:t>Media Queries</w:t>
-      </w:r>
-      <w:r>
-        <w:t xml:space="preserve"> can be used to detect certain attributes of the device rendering the web pag</w:t>
-      </w:r>
-      <w:r>
-        <w:t xml:space="preserve">e, e.g. screen width and height, which then can alter the layout of </w:t>
-      </w:r>
-      <w:r>
-        <w:lastRenderedPageBreak/>
-        <w:t xml:space="preserve">the web page to fit the </w:t>
-      </w:r>
-      <w:r>
-        <w:t>result of the query</w:t>
-      </w:r>
-      <w:r>
-        <w:t>. While this method is practical for developers in terms of giving them an easy way to make their web pages adapt to their environment, it leaves the whole job of making the we</w:t>
-      </w:r>
-      <w:r>
-        <w:t>b page responsive</w:t>
-      </w:r>
-      <w:r>
-        <w:t xml:space="preserve"> to the frontend. </w:t>
-      </w:r>
-      <w:r>
-        <w:t xml:space="preserve">This is </w:t>
-      </w:r>
-      <w:r>
-        <w:t xml:space="preserve">somewhat </w:t>
-      </w:r>
-      <w:r>
-        <w:t xml:space="preserve">contradictory to Souders idea of </w:t>
-      </w:r>
-      <w:r>
-        <w:t>optimizing the frontend of web applications, because that is where t</w:t>
-      </w:r>
-      <w:r>
-        <w:t>he largest ch</w:t>
-      </w:r>
-      <w:r>
-        <w:t>unk of the response time is spent</w:t>
-      </w:r>
-      <w:r>
-        <w:t xml:space="preserve"> in such a solution</w:t>
-      </w:r>
-      <w:r>
-        <w:t>.</w:t>
-      </w:r>
-      <w:r>
-        <w:t xml:space="preserve"> </w:t>
-      </w:r>
-      <w:r>
-        <w:t>Responsive Web Design</w:t>
-      </w:r>
-      <w:r>
-        <w:t xml:space="preserve"> is reliant on heavy use of CSS (styleshe</w:t>
-      </w:r>
-      <w:r>
-        <w:t>ets) and also needs to use JavaScript to hide and alter content to fit each device.</w:t>
-      </w:r>
-      <w:r>
-        <w:t xml:space="preserve"> Both of these things go against Souders principles. Doing these kinds of alterations on the frontend also do</w:t>
-      </w:r>
-      <w:r>
-        <w:t>es</w:t>
-      </w:r>
-      <w:r>
-        <w:t xml:space="preserve"> not reduce the amount of HTTP requests, as these have their root</w:t>
-      </w:r>
-      <w:r>
-        <w:t>s</w:t>
-      </w:r>
-      <w:r>
-        <w:t xml:space="preserve"> firmly s</w:t>
-      </w:r>
-      <w:r>
-        <w:t>et in the backend and the HTML document that is sent to the user.</w:t>
-      </w:r>
     </w:p>
     <w:p>
       <w:pPr>
         <w:jc w:val="both"/>
       </w:pPr>
+      <w:r>
+        <w:t xml:space="preserve">With </w:t>
+      </w:r>
+      <w:r>
+        <w:t>the increasing popularity of using mobile devices to</w:t>
+      </w:r>
+      <w:r>
+        <w:t xml:space="preserve"> web content, several </w:t>
+      </w:r>
+      <w:r>
+        <w:t>design philosophies and best practices</w:t>
+      </w:r>
+      <w:r>
+        <w:t xml:space="preserve"> have come along to help web developers design their web pages to work for both mobile</w:t>
+      </w:r>
+      <w:r>
+        <w:t>s</w:t>
+      </w:r>
+      <w:r>
+        <w:t xml:space="preserve"> and desktop</w:t>
+      </w:r>
+      <w:r>
+        <w:t>s</w:t>
+      </w:r>
+      <w:r>
+        <w:t xml:space="preserve"> alike.</w:t>
+      </w:r>
+      <w:r>
+        <w:t xml:space="preserve"> The one that has gained the </w:t>
+      </w:r>
+      <w:r>
+        <w:lastRenderedPageBreak/>
+        <w:t>most traction over the past couple of years is Ethan Marcotte</w:t>
+      </w:r>
+      <w:r>
+        <w:t>’s book “Responsive Web Design”.</w:t>
+      </w:r>
+      <w:r>
+        <w:t xml:space="preserve"> Roughly speaking it aims to make web sites “respond” to the context in which they are being viewed. This is primarily achieved through somethin</w:t>
+      </w:r>
+      <w:r>
+        <w:t>g called “media queries” in CSS.</w:t>
+      </w:r>
+      <w:r>
+        <w:t xml:space="preserve"> </w:t>
+      </w:r>
+      <w:r>
+        <w:t>Media Queries</w:t>
+      </w:r>
+      <w:r>
+        <w:t xml:space="preserve"> can be used to detect certain attributes of the device rendering the web pag</w:t>
+      </w:r>
+      <w:r>
+        <w:t xml:space="preserve">e, e.g. screen width and height, which then can alter the layout of the web page to fit the </w:t>
+      </w:r>
+      <w:r>
+        <w:t>result of the query</w:t>
+      </w:r>
+      <w:r>
+        <w:t>. While this method is practical for developers in terms of giving them an easy way to make their web pages adapt to their environment, it leaves the whole job of making the we</w:t>
+      </w:r>
+      <w:r>
+        <w:t>b page responsive</w:t>
+      </w:r>
+      <w:r>
+        <w:t xml:space="preserve"> to the frontend. </w:t>
+      </w:r>
+      <w:r>
+        <w:t xml:space="preserve">This is </w:t>
+      </w:r>
+      <w:r>
+        <w:t xml:space="preserve">somewhat </w:t>
+      </w:r>
+      <w:r>
+        <w:t xml:space="preserve">contradictory to Souders idea of </w:t>
+      </w:r>
+      <w:r>
+        <w:t>optimizing the frontend of web applications, because that is where t</w:t>
+      </w:r>
+      <w:r>
+        <w:t>he largest ch</w:t>
+      </w:r>
+      <w:r>
+        <w:t>unk of the response time is spent</w:t>
+      </w:r>
+      <w:r>
+        <w:t xml:space="preserve"> in such a solution</w:t>
+      </w:r>
+      <w:r>
+        <w:t>.</w:t>
+      </w:r>
+      <w:r>
+        <w:t xml:space="preserve"> </w:t>
+      </w:r>
+      <w:r>
+        <w:t>Responsive Web Design</w:t>
+      </w:r>
+      <w:r>
+        <w:t xml:space="preserve"> (RWD)</w:t>
+      </w:r>
+      <w:r>
+        <w:t xml:space="preserve"> is reliant on heavy use of CSS (styleshe</w:t>
+      </w:r>
+      <w:r>
+        <w:t>ets) and also needs to use JavaScript to hide and alter content to fit each device.</w:t>
+      </w:r>
+      <w:r>
+        <w:t xml:space="preserve"> Both of these things go against Souders principles. Doing these kinds of alterations on the frontend also do</w:t>
+      </w:r>
+      <w:r>
+        <w:t>es</w:t>
+      </w:r>
+      <w:r>
+        <w:t xml:space="preserve"> not reduce the amount of HTTP requests, as these have their root</w:t>
+      </w:r>
+      <w:r>
+        <w:t>s</w:t>
+      </w:r>
+      <w:r>
+        <w:t xml:space="preserve"> firmly s</w:t>
+      </w:r>
+      <w:r>
+        <w:t>et in the backend and the HTML document that is sent to the user.</w:t>
+      </w:r>
     </w:p>
     <w:p>
       <w:pPr>
         <w:jc w:val="both"/>
       </w:pPr>
-      <w:r>
-        <w:t xml:space="preserve">In this thesis we </w:t>
-      </w:r>
-      <w:r>
-        <w:t>present an</w:t>
-      </w:r>
-      <w:r>
-        <w:t xml:space="preserve"> implementation of</w:t>
-      </w:r>
-      <w:r>
-        <w:t xml:space="preserve"> a</w:t>
-      </w:r>
-      <w:r>
-        <w:t xml:space="preserve"> possible</w:t>
-      </w:r>
-      <w:r>
-        <w:t xml:space="preserve"> solution </w:t>
-      </w:r>
-      <w:r>
-        <w:t>for</w:t>
-      </w:r>
-      <w:r>
-        <w:t xml:space="preserve"> making</w:t>
-      </w:r>
-      <w:r>
-        <w:t xml:space="preserve"> web page</w:t>
-      </w:r>
-      <w:r>
-        <w:t>s</w:t>
-      </w:r>
-      <w:r>
-        <w:t xml:space="preserve"> responsive without having all o</w:t>
-      </w:r>
-      <w:r>
-        <w:t>f the work done on the frontend. This is done</w:t>
-      </w:r>
-      <w:r>
-        <w:t xml:space="preserve"> </w:t>
-      </w:r>
-      <w:r>
-        <w:t>with the aim of improving web performance</w:t>
-      </w:r>
-      <w:r>
-        <w:t xml:space="preserve"> on both</w:t>
-      </w:r>
-      <w:r>
-        <w:t xml:space="preserve"> desktop and mobile devices.</w:t>
-      </w:r>
-      <w:r>
-        <w:t xml:space="preserve"> The focus has been on the mobile aspect as this is where the biggest gains can be found in the con</w:t>
-      </w:r>
-      <w:r>
-        <w:t>text of improving response times</w:t>
-      </w:r>
-      <w:r>
-        <w:t>,</w:t>
-      </w:r>
-      <w:r>
-        <w:t xml:space="preserve"> and thus the user experience.</w:t>
-      </w:r>
-      <w:r>
-        <w:t xml:space="preserve"> The implementation is a user agent feature detection plugin for the Enonic CMS</w:t>
-      </w:r>
-      <w:r>
-        <w:t>,</w:t>
-      </w:r>
-      <w:r>
-        <w:t xml:space="preserve"> which aims to accurately detect the features supported by each individual browser, so that the HTML document served to the user can be tailored on the backend, before ever reaching the requesting user agent.</w:t>
-      </w:r>
-      <w:r>
-        <w:t xml:space="preserve"> The idea is that by tailoring the HTML on the backend, the performance on the frontend can be improved, following the concepts of</w:t>
-      </w:r>
-      <w:r>
-        <w:t xml:space="preserve"> both</w:t>
-      </w:r>
-      <w:r>
-        <w:t xml:space="preserve"> Souders</w:t>
-      </w:r>
-      <w:r>
-        <w:t xml:space="preserve"> and Marcotte</w:t>
-      </w:r>
-      <w:r>
-        <w:t>.</w:t>
-      </w:r>
     </w:p>
     <w:p>
       <w:pPr>
+        <w:pStyle w:val="Heading2"/>
+        <w:jc w:val="both"/>
+      </w:pPr>
+      <w:r>
+        <w:t>Making the backend smarter</w:t>
+      </w:r>
+    </w:p>
+    <w:p>
+      <w:pPr>
+        <w:jc w:val="both"/>
+      </w:pPr>
+      <w:r>
+        <w:rPr>
+          <w:noProof/>
+        </w:rPr>
+        <mc:AlternateContent>
+          <mc:Choice Requires="wps">
+            <w:drawing>
+              <wp:anchor distT="0" distB="0" distL="114300" distR="114300" simplePos="0" relativeHeight="251660288" behindDoc="0" locked="0" layoutInCell="1" allowOverlap="1" wp14:anchorId="13109555" wp14:editId="49DC5632">
+                <wp:simplePos x="0" y="0"/>
+                <wp:positionH relativeFrom="column">
+                  <wp:posOffset>357505</wp:posOffset>
+                </wp:positionH>
+                <wp:positionV relativeFrom="paragraph">
+                  <wp:posOffset>713105</wp:posOffset>
+                </wp:positionV>
+                <wp:extent cx="5039995" cy="1014730"/>
+                <wp:effectExtent l="0" t="0" r="14605" b="26670"/>
+                <wp:wrapTopAndBottom/>
+                <wp:docPr id="2" name="Text Box 2"/>
+                <wp:cNvGraphicFramePr/>
+                <a:graphic xmlns:a="http://schemas.openxmlformats.org/drawingml/2006/main">
+                  <a:graphicData uri="http://schemas.microsoft.com/office/word/2010/wordprocessingShape">
+                    <wps:wsp>
+                      <wps:cNvSpPr txBox="1"/>
+                      <wps:spPr>
+                        <a:xfrm>
+                          <a:off x="0" y="0"/>
+                          <a:ext cx="5039995" cy="1014730"/>
+                        </a:xfrm>
+                        <a:prstGeom prst="rect">
+                          <a:avLst/>
+                        </a:prstGeom>
+                        <a:ln/>
+                        <a:extLst>
+                          <a:ext uri="{C572A759-6A51-4108-AA02-DFA0A04FC94B}">
+                            <ma14:wrappingTextBoxFlag xmlns:ma14="http://schemas.microsoft.com/office/mac/drawingml/2011/main"/>
+                          </a:ext>
+                        </a:extLst>
+                      </wps:spPr>
+                      <wps:style>
+                        <a:lnRef idx="2">
+                          <a:schemeClr val="accent1"/>
+                        </a:lnRef>
+                        <a:fillRef idx="1">
+                          <a:schemeClr val="lt1"/>
+                        </a:fillRef>
+                        <a:effectRef idx="0">
+                          <a:schemeClr val="accent1"/>
+                        </a:effectRef>
+                        <a:fontRef idx="minor">
+                          <a:schemeClr val="dk1"/>
+                        </a:fontRef>
+                      </wps:style>
+                      <wps:txbx>
+                        <w:txbxContent>
+                          <w:p>
+                            <w:pPr>
+                              <w:pStyle w:val="Quote"/>
+                              <w:rPr>
+                                <w:sz w:val="22"/>
+                                <w:szCs w:val="22"/>
+                              </w:rPr>
+                            </w:pPr>
+                            <w:r>
+                              <w:rPr>
+                                <w:sz w:val="22"/>
+                                <w:szCs w:val="22"/>
+                              </w:rPr>
+                              <w:t xml:space="preserve">It is not only the design of the web site and the layout of content that needs to be adapted of enhanced; the idea of being responsive, adaptive and enhancing, must be implemented in the whole value chain. </w:t>
+                            </w:r>
+                          </w:p>
+                          <w:p>
+                            <w:pPr>
+                              <w:rPr>
+                                <w:sz w:val="22"/>
+                                <w:szCs w:val="22"/>
+                              </w:rPr>
+                            </w:pPr>
+                          </w:p>
+                          <w:p>
+                            <w:pPr>
+                              <w:pStyle w:val="Quote"/>
+                              <w:rPr>
+                                <w:sz w:val="22"/>
+                                <w:szCs w:val="22"/>
+                              </w:rPr>
+                            </w:pPr>
+                            <w:r>
+                              <w:rPr>
+                                <w:sz w:val="22"/>
+                                <w:szCs w:val="22"/>
+                              </w:rPr>
+                              <w:t>– Jon Arne Sæterås</w:t>
+                            </w:r>
+                          </w:p>
+                        </w:txbxContent>
+                      </wps:txbx>
+                      <wps:bodyPr rot="0" spcFirstLastPara="0" vertOverflow="overflow" horzOverflow="overflow" vert="horz" wrap="square" lIns="91440" tIns="45720" rIns="91440" bIns="45720" numCol="1" spcCol="0" rtlCol="0" fromWordArt="0" anchor="t" anchorCtr="0" forceAA="0" compatLnSpc="1">
+                        <a:prstTxWarp prst="textNoShape">
+                          <a:avLst/>
+                        </a:prstTxWarp>
+                        <a:noAutofit/>
+                      </wps:bodyPr>
+                    </wps:wsp>
+                  </a:graphicData>
+                </a:graphic>
+                <wp14:sizeRelH relativeFrom="margin">
+                  <wp14:pctWidth>0</wp14:pctWidth>
+                </wp14:sizeRelH>
+                <wp14:sizeRelV relativeFrom="margin">
+                  <wp14:pctHeight>0</wp14:pctHeight>
+                </wp14:sizeRelV>
+              </wp:anchor>
+            </w:drawing>
+          </mc:Choice>
+          <mc:Fallback>
+            <w:pict>
+              <v:shape id="Text Box 2" o:spid="_x0000_s1027" type="#_x0000_t202" style="position:absolute;left:0;text-align:left;margin-left:28.15pt;margin-top:56.15pt;width:396.85pt;height:79.9pt;z-index:251660288;visibility:visible;mso-wrap-style:square;mso-width-percent:0;mso-height-percent:0;mso-wrap-distance-left:9pt;mso-wrap-distance-top:0;mso-wrap-distance-right:9pt;mso-wrap-distance-bottom:0;mso-position-horizontal:absolute;mso-position-horizontal-relative:text;mso-position-vertical:absolute;mso-position-vertical-relative:text;mso-width-percent:0;mso-height-percent:0;mso-width-relative:margin;mso-height-relative:margin;v-text-anchor:top" o:gfxdata="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" fillcolor="white [3201]" strokecolor="#4f81bd [3204]" strokeweight="2pt">
+                <v:textbox>
+                  <w:txbxContent>
+                    <w:p>
+                      <w:pPr>
+                        <w:pStyle w:val="Quote"/>
+                        <w:rPr>
+                          <w:sz w:val="22"/>
+                          <w:szCs w:val="22"/>
+                        </w:rPr>
+                      </w:pPr>
+                      <w:r>
+                        <w:rPr>
+                          <w:sz w:val="22"/>
+                          <w:szCs w:val="22"/>
+                        </w:rPr>
+                        <w:t xml:space="preserve">It is not only the design of the web site and the layout of content that needs to be adapted of enhanced; the idea of being responsive, adaptive and enhancing, must be implemented in the whole value chain. </w:t>
+                      </w:r>
+                    </w:p>
+                    <w:p>
+                      <w:pPr>
+                        <w:rPr>
+                          <w:sz w:val="22"/>
+                          <w:szCs w:val="22"/>
+                        </w:rPr>
+                      </w:pPr>
+                    </w:p>
+                    <w:p>
+                      <w:pPr>
+                        <w:pStyle w:val="Quote"/>
+                        <w:rPr>
+                          <w:sz w:val="22"/>
+                          <w:szCs w:val="22"/>
+                        </w:rPr>
+                      </w:pPr>
+                      <w:r>
+                        <w:rPr>
+                          <w:sz w:val="22"/>
+                          <w:szCs w:val="22"/>
+                        </w:rPr>
+                        <w:t>– Jon Arne Sæterås</w:t>
+                      </w:r>
+                    </w:p>
+                  </w:txbxContent>
+                </v:textbox>
+                <w10:wrap type="topAndBottom"/>
+              </v:shape>
+            </w:pict>
+          </mc:Fallback>
+        </mc:AlternateContent>
+      </w:r>
+      <w:r>
+        <w:t xml:space="preserve">Jon Arne Sæterås, </w:t>
+      </w:r>
+      <w:r>
+        <w:t>M</w:t>
+      </w:r>
+      <w:r>
+        <w:t xml:space="preserve">obile </w:t>
+      </w:r>
+      <w:r>
+        <w:t>W</w:t>
+      </w:r>
+      <w:r>
+        <w:t xml:space="preserve">eb evangelist, blogger and product director at Mobiletech suggested in </w:t>
+      </w:r>
+      <w:r>
+        <w:t>his post “</w:t>
+      </w:r>
+      <w:r>
+        <w:t>Next steps of Responsive Web Design</w:t>
+      </w:r>
+      <w:r>
+        <w:t>” letting the device do all the hard work of being responsive is neither fair, right or smart.</w:t>
+      </w:r>
+    </w:p>
+    <w:p>
+      <w:pPr>
+        <w:jc w:val="both"/>
+      </w:pPr>
+    </w:p>
+    <w:p>
+      <w:pPr>
+        <w:jc w:val="both"/>
+      </w:pPr>
+      <w:r>
+        <w:t>In its current form, RWD sends the same markup, CSS, JS and images to all devices, regardless of their capabilities</w:t>
+      </w:r>
+      <w:r>
+        <w:t xml:space="preserve">. What he means by making this statement is that more parts of the Web hierarchy must be made to be responsive. </w:t>
+      </w:r>
+      <w:r>
+        <w:t>Being able to move much of</w:t>
+      </w:r>
+      <w:r>
+        <w:t xml:space="preserve"> the work over to the backend</w:t>
+      </w:r>
+      <w:r>
+        <w:t xml:space="preserve"> </w:t>
+      </w:r>
+      <w:r>
+        <w:t>can</w:t>
+      </w:r>
+      <w:r>
+        <w:t xml:space="preserve"> potential</w:t>
+      </w:r>
+      <w:r>
+        <w:t>ly reduce</w:t>
+      </w:r>
+      <w:r>
+        <w:t xml:space="preserve"> much of</w:t>
+      </w:r>
+      <w:r>
+        <w:t xml:space="preserve"> the current load on devices viewing Web pages designed using RWD.</w:t>
+      </w:r>
+      <w:r>
+        <w:t xml:space="preserve"> Involving the whole “value chain”, as he calls it, will</w:t>
+      </w:r>
+      <w:r>
+        <w:t xml:space="preserve"> result in Web pages consuming</w:t>
+      </w:r>
+      <w:r>
+        <w:t xml:space="preserve"> less time and resources on the frontend, leaving the responsibility of things like image scaling and m</w:t>
+      </w:r>
+      <w:r>
+        <w:t>arkup proc</w:t>
+      </w:r>
+      <w:r>
+        <w:t>essing to the backend.</w:t>
+      </w:r>
+      <w:bookmarkStart w:id="0" w:name="_GoBack"/>
+      <w:bookmarkEnd w:id="0"/>
+    </w:p>
+    <w:p>
+      <w:pPr>
+        <w:jc w:val="both"/>
+      </w:pPr>
+    </w:p>
+    <w:p>
+      <w:pPr>
+        <w:jc w:val="both"/>
+      </w:pPr>
+      <w:r>
+        <w:t xml:space="preserve">In this thesis we </w:t>
+      </w:r>
+      <w:r>
+        <w:t>present an</w:t>
+      </w:r>
+      <w:r>
+        <w:t xml:space="preserve"> implementation of</w:t>
+      </w:r>
+      <w:r>
+        <w:t xml:space="preserve"> a</w:t>
+      </w:r>
+      <w:r>
+        <w:t xml:space="preserve"> possible</w:t>
+      </w:r>
+      <w:r>
+        <w:t xml:space="preserve"> solution </w:t>
+      </w:r>
+      <w:r>
+        <w:t>for</w:t>
+      </w:r>
+      <w:r>
+        <w:t xml:space="preserve"> making</w:t>
+      </w:r>
+      <w:r>
+        <w:t xml:space="preserve"> web page</w:t>
+      </w:r>
+      <w:r>
+        <w:t>s</w:t>
+      </w:r>
+      <w:r>
+        <w:t xml:space="preserve"> responsive without having all o</w:t>
+      </w:r>
+      <w:r>
+        <w:t>f the work done on the frontend. This is done</w:t>
+      </w:r>
+      <w:r>
+        <w:t xml:space="preserve"> </w:t>
+      </w:r>
+      <w:r>
+        <w:t>with the aim of improving web performance</w:t>
+      </w:r>
+      <w:r>
+        <w:t xml:space="preserve"> on both</w:t>
+      </w:r>
+      <w:r>
+        <w:t xml:space="preserve"> desktop and mobile devices.</w:t>
+      </w:r>
+      <w:r>
+        <w:t xml:space="preserve"> The focus has been on the mobile aspect as this is where the biggest gains can be found in the con</w:t>
+      </w:r>
+      <w:r>
+        <w:t xml:space="preserve">text of improving </w:t>
+      </w:r>
+      <w:r>
+        <w:t>performance</w:t>
+      </w:r>
+      <w:r>
+        <w:t>,</w:t>
+      </w:r>
+      <w:r>
+        <w:t xml:space="preserve"> and thus the user experience.</w:t>
+      </w:r>
+      <w:r>
+        <w:t xml:space="preserve"> The implementation is a user agent feature detection plugin for the Enonic CMS</w:t>
+      </w:r>
+      <w:r>
+        <w:t>,</w:t>
+      </w:r>
+      <w:r>
+        <w:t xml:space="preserve"> which aims to accurately detect the features supported by each individual browser, so that the HTML document served to the user can be tailored on the backend, before ever reaching the requesting user agent.</w:t>
+      </w:r>
+      <w:r>
+        <w:t xml:space="preserve"> The idea is that by tailoring the HTML on the backend, the performance on the frontend can be improved, following the concepts of</w:t>
+      </w:r>
+      <w:r>
+        <w:t xml:space="preserve"> both</w:t>
+      </w:r>
+      <w:r>
+        <w:t xml:space="preserve"> Souders</w:t>
+      </w:r>
+      <w:r>
+        <w:t xml:space="preserve"> and Marcotte</w:t>
+      </w:r>
+      <w:r>
+        <w:t>.</w:t>
+      </w:r>
+    </w:p>
+    <w:p>
+      <w:pPr>
         <w:pStyle w:val="Heading1"/>
         <w:jc w:val="both"/>
       </w:pPr>
@@ -1260,8 +1563,6 @@
       <w:r>
         <w:t>t all together and summarize</w:t>
       </w:r>
-      <w:bookmarkStart w:id="0" w:name="_GoBack"/>
-      <w:bookmarkEnd w:id="0"/>
       <w:r>
         <w:t xml:space="preserve"> our key findings.</w:t>
       </w:r>
@@ -1652,6 +1953,92 @@
       </w:pPr>
     </w:lvl>
   </w:abstractNum>
+  <w:abstractNum w:abstractNumId="4">
+    <w:nsid w:val="7C715BD0"/>
+    <w:multiLevelType w:val="hybridMultilevel"/>
+    <w:tmpl w:val="15D290D0"/>
+    <w:lvl w:ilvl="0" w:tplc="0409000F">
+      <w:start w:val="1"/>
+      <w:numFmt w:val="decimal"/>
+      <w:lvlText w:val="%1."/>
+      <w:lvlJc w:val="left"/>
+      <w:pPr>
+        <w:ind w:left="720" w:hanging="360"/>
+      </w:pPr>
+    </w:lvl>
+    <w:lvl w:ilvl="1" w:tplc="04090019" w:tentative="1">
+      <w:start w:val="1"/>
+      <w:numFmt w:val="lowerLetter"/>
+      <w:lvlText w:val="%2."/>
+      <w:lvlJc w:val="left"/>
+      <w:pPr>
+        <w:ind w:left="1440" w:hanging="360"/>
+      </w:pPr>
+    </w:lvl>
+    <w:lvl w:ilvl="2" w:tplc="0409001B" w:tentative="1">
+      <w:start w:val="1"/>
+      <w:numFmt w:val="lowerRoman"/>
+      <w:lvlText w:val="%3."/>
+      <w:lvlJc w:val="right"/>
+      <w:pPr>
+        <w:ind w:left="2160" w:hanging="180"/>
+      </w:pPr>
+    </w:lvl>
+    <w:lvl w:ilvl="3" w:tplc="0409000F" w:tentative="1">
+      <w:start w:val="1"/>
+      <w:numFmt w:val="decimal"/>
+      <w:lvlText w:val="%4."/>
+      <w:lvlJc w:val="left"/>
+      <w:pPr>
+        <w:ind w:left="2880" w:hanging="360"/>
+      </w:pPr>
+    </w:lvl>
+    <w:lvl w:ilvl="4" w:tplc="04090019" w:tentative="1">
+      <w:start w:val="1"/>
+      <w:numFmt w:val="lowerLetter"/>
+      <w:lvlText w:val="%5."/>
+      <w:lvlJc w:val="left"/>
+      <w:pPr>
+        <w:ind w:left="3600" w:hanging="360"/>
+      </w:pPr>
+    </w:lvl>
+    <w:lvl w:ilvl="5" w:tplc="0409001B" w:tentative="1">
+      <w:start w:val="1"/>
+      <w:numFmt w:val="lowerRoman"/>
+      <w:lvlText w:val="%6."/>
+      <w:lvlJc w:val="right"/>
+      <w:pPr>
+        <w:ind w:left="4320" w:hanging="180"/>
+      </w:pPr>
+    </w:lvl>
+    <w:lvl w:ilvl="6" w:tplc="0409000F" w:tentative="1">
+      <w:start w:val="1"/>
+      <w:numFmt w:val="decimal"/>
+      <w:lvlText w:val="%7."/>
+      <w:lvlJc w:val="left"/>
+      <w:pPr>
+        <w:ind w:left="5040" w:hanging="360"/>
+      </w:pPr>
+    </w:lvl>
+    <w:lvl w:ilvl="7" w:tplc="04090019" w:tentative="1">
+      <w:start w:val="1"/>
+      <w:numFmt w:val="lowerLetter"/>
+      <w:lvlText w:val="%8."/>
+      <w:lvlJc w:val="left"/>
+      <w:pPr>
+        <w:ind w:left="5760" w:hanging="360"/>
+      </w:pPr>
+    </w:lvl>
+    <w:lvl w:ilvl="8" w:tplc="0409001B" w:tentative="1">
+      <w:start w:val="1"/>
+      <w:numFmt w:val="lowerRoman"/>
+      <w:lvlText w:val="%9."/>
+      <w:lvlJc w:val="right"/>
+      <w:pPr>
+        <w:ind w:left="6480" w:hanging="180"/>
+      </w:pPr>
+    </w:lvl>
+  </w:abstractNum>
   <w:num w:numId="1">
     <w:abstractNumId w:val="1"/>
   </w:num>
@@ -1663,6 +2050,9 @@
   </w:num>
   <w:num w:numId="4">
     <w:abstractNumId w:val="3"/>
+  </w:num>
+  <w:num w:numId="5">
+    <w:abstractNumId w:val="4"/>
   </w:num>
 </w:numbering>
 </file>
@@ -1846,6 +2236,30 @@
       <w:szCs w:val="32"/>
     </w:rPr>
   </w:style>
+  <w:style w:type="paragraph" w:styleId="Heading2">
+    <w:name w:val="heading 2"/>
+    <w:basedOn w:val="Normal"/>
+    <w:next w:val="Normal"/>
+    <w:link w:val="Heading2Char"/>
+    <w:uiPriority w:val="9"/>
+    <w:unhideWhenUsed/>
+    <w:qFormat/>
+    <w:rsid w:val="00DE0131"/>
+    <w:pPr>
+      <w:keepNext/>
+      <w:keepLines/>
+      <w:spacing w:before="200"/>
+      <w:outlineLvl w:val="1"/>
+    </w:pPr>
+    <w:rPr>
+      <w:rFonts w:asciiTheme="majorHAnsi" w:eastAsiaTheme="majorEastAsia" w:hAnsiTheme="majorHAnsi" w:cstheme="majorBidi"/>
+      <w:b/>
+      <w:bCs/>
+      <w:color w:val="4F81BD" w:themeColor="accent1"/>
+      <w:sz w:val="26"/>
+      <w:szCs w:val="26"/>
+    </w:rPr>
+  </w:style>
   <w:style w:type="character" w:default="1" w:styleId="DefaultParagraphFont">
     <w:name w:val="Default Paragraph Font"/>
     <w:uiPriority w:val="1"/>
@@ -2057,6 +2471,21 @@
     <w:rsid w:val="00A31047"/>
     <w:rPr>
       <w:rFonts w:ascii="Lucida Grande" w:hAnsi="Lucida Grande" w:cs="Lucida Grande"/>
+    </w:rPr>
+  </w:style>
+  <w:style w:type="character" w:customStyle="1" w:styleId="Heading2Char">
+    <w:name w:val="Heading 2 Char"/>
+    <w:basedOn w:val="DefaultParagraphFont"/>
+    <w:link w:val="Heading2"/>
+    <w:uiPriority w:val="9"/>
+    <w:rsid w:val="00DE0131"/>
+    <w:rPr>
+      <w:rFonts w:asciiTheme="majorHAnsi" w:eastAsiaTheme="majorEastAsia" w:hAnsiTheme="majorHAnsi" w:cstheme="majorBidi"/>
+      <w:b/>
+      <w:bCs/>
+      <w:color w:val="4F81BD" w:themeColor="accent1"/>
+      <w:sz w:val="26"/>
+      <w:szCs w:val="26"/>
     </w:rPr>
   </w:style>
 </w:styles>
@@ -2241,6 +2670,30 @@
       <w:szCs w:val="32"/>
     </w:rPr>
   </w:style>
+  <w:style w:type="paragraph" w:styleId="Heading2">
+    <w:name w:val="heading 2"/>
+    <w:basedOn w:val="Normal"/>
+    <w:next w:val="Normal"/>
+    <w:link w:val="Heading2Char"/>
+    <w:uiPriority w:val="9"/>
+    <w:unhideWhenUsed/>
+    <w:qFormat/>
+    <w:rsid w:val="00DE0131"/>
+    <w:pPr>
+      <w:keepNext/>
+      <w:keepLines/>
+      <w:spacing w:before="200"/>
+      <w:outlineLvl w:val="1"/>
+    </w:pPr>
+    <w:rPr>
+      <w:rFonts w:asciiTheme="majorHAnsi" w:eastAsiaTheme="majorEastAsia" w:hAnsiTheme="majorHAnsi" w:cstheme="majorBidi"/>
+      <w:b/>
+      <w:bCs/>
+      <w:color w:val="4F81BD" w:themeColor="accent1"/>
+      <w:sz w:val="26"/>
+      <w:szCs w:val="26"/>
+    </w:rPr>
+  </w:style>
   <w:style w:type="character" w:default="1" w:styleId="DefaultParagraphFont">
     <w:name w:val="Default Paragraph Font"/>
     <w:uiPriority w:val="1"/>
@@ -2452,6 +2905,21 @@
     <w:rsid w:val="00A31047"/>
     <w:rPr>
       <w:rFonts w:ascii="Lucida Grande" w:hAnsi="Lucida Grande" w:cs="Lucida Grande"/>
+    </w:rPr>
+  </w:style>
+  <w:style w:type="character" w:customStyle="1" w:styleId="Heading2Char">
+    <w:name w:val="Heading 2 Char"/>
+    <w:basedOn w:val="DefaultParagraphFont"/>
+    <w:link w:val="Heading2"/>
+    <w:uiPriority w:val="9"/>
+    <w:rsid w:val="00DE0131"/>
+    <w:rPr>
+      <w:rFonts w:asciiTheme="majorHAnsi" w:eastAsiaTheme="majorEastAsia" w:hAnsiTheme="majorHAnsi" w:cstheme="majorBidi"/>
+      <w:b/>
+      <w:bCs/>
+      <w:color w:val="4F81BD" w:themeColor="accent1"/>
+      <w:sz w:val="26"/>
+      <w:szCs w:val="26"/>
     </w:rPr>
   </w:style>
 </w:styles>

</xml_diff>

<commit_message>
Changed line height, added more to chapter 4. Edited chapter 3. Started adding citations.
</commit_message>
<xml_diff>
--- a/Chapter 1 - Introduction.docx
+++ b/Chapter 1 - Introduction.docx
@@ -5,6 +5,7 @@
     <w:p>
       <w:pPr>
         <w:pStyle w:val="Title"/>
+        <w:spacing w:line="360" w:lineRule="auto"/>
         <w:jc w:val="both"/>
       </w:pPr>
       <w:r>
@@ -14,6 +15,7 @@
     <w:p>
       <w:pPr>
         <w:pStyle w:val="Subtitle"/>
+        <w:spacing w:line="360" w:lineRule="auto"/>
         <w:jc w:val="both"/>
       </w:pPr>
       <w:r>
@@ -26,6 +28,7 @@
     <w:p>
       <w:pPr>
         <w:pStyle w:val="Heading1"/>
+        <w:spacing w:line="360" w:lineRule="auto"/>
         <w:jc w:val="both"/>
       </w:pPr>
       <w:r>
@@ -34,6 +37,7 @@
     </w:p>
     <w:p>
       <w:pPr>
+        <w:spacing w:line="360" w:lineRule="auto"/>
         <w:jc w:val="both"/>
       </w:pPr>
       <w:r>
@@ -147,12 +151,14 @@
     </w:p>
     <w:p>
       <w:pPr>
+        <w:spacing w:line="360" w:lineRule="auto"/>
         <w:jc w:val="both"/>
       </w:pPr>
     </w:p>
     <w:p>
       <w:pPr>
         <w:pStyle w:val="Heading2"/>
+        <w:spacing w:line="360" w:lineRule="auto"/>
         <w:jc w:val="both"/>
       </w:pPr>
       <w:r>
@@ -161,10 +167,19 @@
     </w:p>
     <w:p>
       <w:pPr>
+        <w:spacing w:line="360" w:lineRule="auto"/>
         <w:jc w:val="both"/>
       </w:pPr>
       <w:r>
-        <w:t xml:space="preserve">Steve Souders, author, creator of the </w:t>
+        <w:t xml:space="preserve">Steve </w:t>
+      </w:r>
+      <w:proofErr w:type="spellStart"/>
+      <w:r>
+        <w:t>Souders</w:t>
+      </w:r>
+      <w:proofErr w:type="spellEnd"/>
+      <w:r>
+        <w:t xml:space="preserve">, author, creator of the </w:t>
       </w:r>
       <w:r>
         <w:t xml:space="preserve">web </w:t>
@@ -173,10 +188,18 @@
         <w:t>b</w:t>
       </w:r>
       <w:r>
-        <w:t>rowser performance plugin YS</w:t>
-      </w:r>
-      <w:r>
-        <w:t>low and engineer at</w:t>
+        <w:t xml:space="preserve">rowser performance plugin </w:t>
+      </w:r>
+      <w:proofErr w:type="spellStart"/>
+      <w:r>
+        <w:t>YS</w:t>
+      </w:r>
+      <w:r>
+        <w:t>low</w:t>
+      </w:r>
+      <w:proofErr w:type="spellEnd"/>
+      <w:r>
+        <w:t xml:space="preserve"> and engineer at</w:t>
       </w:r>
       <w:r>
         <w:t xml:space="preserve"> Google, suggests that </w:t>
@@ -218,14 +241,18 @@
         <w:t>:</w:t>
       </w:r>
     </w:p>
+    <w:bookmarkStart w:id="0" w:name="_GoBack"/>
+    <w:bookmarkEnd w:id="0"/>
     <w:p>
       <w:pPr>
+        <w:spacing w:line="360" w:lineRule="auto"/>
         <w:jc w:val="both"/>
       </w:pPr>
       <w:r>
         <w:rPr>
           <w:noProof/>
         </w:rPr>
+        <w:lastRenderedPageBreak/>
         <mc:AlternateContent>
           <mc:Choice Requires="wps">
             <w:drawing>
@@ -374,12 +401,21 @@
                                 <w:szCs w:val="22"/>
                               </w:rPr>
                             </w:pPr>
+                            <w:proofErr w:type="spellStart"/>
                             <w:r>
                               <w:rPr>
                                 <w:sz w:val="22"/>
                                 <w:szCs w:val="22"/>
                               </w:rPr>
-                              <w:t>Gzip components</w:t>
+                              <w:t>Gzip</w:t>
+                            </w:r>
+                            <w:proofErr w:type="spellEnd"/>
+                            <w:r>
+                              <w:rPr>
+                                <w:sz w:val="22"/>
+                                <w:szCs w:val="22"/>
+                              </w:rPr>
+                              <w:t xml:space="preserve"> components</w:t>
                             </w:r>
                           </w:p>
                           <w:p>
@@ -399,7 +435,23 @@
                                 <w:sz w:val="22"/>
                                 <w:szCs w:val="22"/>
                               </w:rPr>
-                              <w:t>Put stylesheets at the top</w:t>
+                              <w:t xml:space="preserve">Put </w:t>
+                            </w:r>
+                            <w:proofErr w:type="spellStart"/>
+                            <w:r>
+                              <w:rPr>
+                                <w:sz w:val="22"/>
+                                <w:szCs w:val="22"/>
+                              </w:rPr>
+                              <w:t>stylesheets</w:t>
+                            </w:r>
+                            <w:proofErr w:type="spellEnd"/>
+                            <w:r>
+                              <w:rPr>
+                                <w:sz w:val="22"/>
+                                <w:szCs w:val="22"/>
+                              </w:rPr>
+                              <w:t xml:space="preserve"> at the top</w:t>
                             </w:r>
                           </w:p>
                           <w:p>
@@ -554,13 +606,47 @@
                                 <w:szCs w:val="22"/>
                               </w:rPr>
                             </w:pPr>
+                            <w:proofErr w:type="spellStart"/>
                             <w:r>
                               <w:rPr>
                                 <w:sz w:val="22"/>
                                 <w:szCs w:val="22"/>
                               </w:rPr>
-                              <w:t>Confi gure ETags</w:t>
+                              <w:t>Confi</w:t>
                             </w:r>
+                            <w:proofErr w:type="spellEnd"/>
+                            <w:r>
+                              <w:rPr>
+                                <w:sz w:val="22"/>
+                                <w:szCs w:val="22"/>
+                              </w:rPr>
+                              <w:t xml:space="preserve"> </w:t>
+                            </w:r>
+                            <w:proofErr w:type="spellStart"/>
+                            <w:r>
+                              <w:rPr>
+                                <w:sz w:val="22"/>
+                                <w:szCs w:val="22"/>
+                              </w:rPr>
+                              <w:t>gure</w:t>
+                            </w:r>
+                            <w:proofErr w:type="spellEnd"/>
+                            <w:r>
+                              <w:rPr>
+                                <w:sz w:val="22"/>
+                                <w:szCs w:val="22"/>
+                              </w:rPr>
+                              <w:t xml:space="preserve"> </w:t>
+                            </w:r>
+                            <w:proofErr w:type="spellStart"/>
+                            <w:r>
+                              <w:rPr>
+                                <w:sz w:val="22"/>
+                                <w:szCs w:val="22"/>
+                              </w:rPr>
+                              <w:t>ETags</w:t>
+                            </w:r>
+                            <w:proofErr w:type="spellEnd"/>
                           </w:p>
                           <w:p>
                             <w:pPr>
@@ -610,8 +696,17 @@
                                 <w:sz w:val="22"/>
                                 <w:szCs w:val="22"/>
                               </w:rPr>
-                              <w:t xml:space="preserve"> Souders</w:t>
+                              <w:t xml:space="preserve"> </w:t>
                             </w:r>
+                            <w:proofErr w:type="spellStart"/>
+                            <w:r>
+                              <w:rPr>
+                                <w:sz w:val="22"/>
+                                <w:szCs w:val="22"/>
+                              </w:rPr>
+                              <w:t>Souders</w:t>
+                            </w:r>
+                            <w:proofErr w:type="spellEnd"/>
                           </w:p>
                         </w:txbxContent>
                       </wps:txbx>
@@ -986,11 +1081,13 @@
     </w:p>
     <w:p>
       <w:pPr>
+        <w:spacing w:line="360" w:lineRule="auto"/>
         <w:jc w:val="both"/>
       </w:pPr>
     </w:p>
     <w:p>
       <w:pPr>
+        <w:spacing w:line="360" w:lineRule="auto"/>
         <w:jc w:val="both"/>
       </w:pPr>
       <w:r>
@@ -1021,14 +1118,18 @@
         <w:t xml:space="preserve"> alike.</w:t>
       </w:r>
       <w:r>
-        <w:t xml:space="preserve"> The one that has gained the </w:t>
-      </w:r>
-      <w:r>
-        <w:lastRenderedPageBreak/>
-        <w:t>most traction over the past couple of years is Ethan Marcotte</w:t>
-      </w:r>
-      <w:r>
-        <w:t>’s book “Responsive Web Design”.</w:t>
+        <w:t xml:space="preserve"> The one that has gained the most traction over the past couple of years is Ethan </w:t>
+      </w:r>
+      <w:proofErr w:type="spellStart"/>
+      <w:r>
+        <w:t>Marcotte</w:t>
+      </w:r>
+      <w:r>
+        <w:t>’s</w:t>
+      </w:r>
+      <w:proofErr w:type="spellEnd"/>
+      <w:r>
+        <w:t xml:space="preserve"> book “Responsive Web Design”.</w:t>
       </w:r>
       <w:r>
         <w:t xml:space="preserve"> Roughly speaking it aims to make web sites “respond” to the context in which they are being viewed. This is primarily achieved through somethin</w:t>
@@ -1067,7 +1168,15 @@
         <w:t xml:space="preserve">somewhat </w:t>
       </w:r>
       <w:r>
-        <w:t xml:space="preserve">contradictory to Souders idea of </w:t>
+        <w:t xml:space="preserve">contradictory to </w:t>
+      </w:r>
+      <w:proofErr w:type="spellStart"/>
+      <w:r>
+        <w:t>Souders</w:t>
+      </w:r>
+      <w:proofErr w:type="spellEnd"/>
+      <w:r>
+        <w:t xml:space="preserve"> idea of </w:t>
       </w:r>
       <w:r>
         <w:t>optimizing the frontend of web applications, because that is where t</w:t>
@@ -1094,13 +1203,29 @@
         <w:t xml:space="preserve"> (RWD)</w:t>
       </w:r>
       <w:r>
-        <w:t xml:space="preserve"> is reliant on heavy use of CSS (styleshe</w:t>
-      </w:r>
-      <w:r>
-        <w:t>ets) and also needs to use JavaScript to hide and alter content to fit each device.</w:t>
-      </w:r>
-      <w:r>
-        <w:t xml:space="preserve"> Both of these things go against Souders principles. Doing these kinds of alterations on the frontend also do</w:t>
+        <w:t xml:space="preserve"> is reliant on heavy use of CSS (</w:t>
+      </w:r>
+      <w:proofErr w:type="spellStart"/>
+      <w:r>
+        <w:t>styleshe</w:t>
+      </w:r>
+      <w:r>
+        <w:t>ets</w:t>
+      </w:r>
+      <w:proofErr w:type="spellEnd"/>
+      <w:r>
+        <w:t>) and also needs to use JavaScript to hide and alter content to fit each device.</w:t>
+      </w:r>
+      <w:r>
+        <w:t xml:space="preserve"> Both of these things go against </w:t>
+      </w:r>
+      <w:proofErr w:type="spellStart"/>
+      <w:r>
+        <w:t>Souders</w:t>
+      </w:r>
+      <w:proofErr w:type="spellEnd"/>
+      <w:r>
+        <w:t xml:space="preserve"> principles. Doing these kinds of alterations on the frontend also do</w:t>
       </w:r>
       <w:r>
         <w:t>es</w:t>
@@ -1120,12 +1245,14 @@
     </w:p>
     <w:p>
       <w:pPr>
+        <w:spacing w:line="360" w:lineRule="auto"/>
         <w:jc w:val="both"/>
       </w:pPr>
     </w:p>
     <w:p>
       <w:pPr>
         <w:pStyle w:val="Heading2"/>
+        <w:spacing w:line="360" w:lineRule="auto"/>
         <w:jc w:val="both"/>
       </w:pPr>
       <w:r>
@@ -1134,6 +1261,7 @@
     </w:p>
     <w:p>
       <w:pPr>
+        <w:spacing w:line="360" w:lineRule="auto"/>
         <w:jc w:val="both"/>
       </w:pPr>
       <w:r>
@@ -1228,8 +1356,17 @@
                                 <w:sz w:val="22"/>
                                 <w:szCs w:val="22"/>
                               </w:rPr>
-                              <w:t>– Jon Arne Sæterås</w:t>
+                              <w:t xml:space="preserve">– Jon Arne </w:t>
                             </w:r>
+                            <w:proofErr w:type="spellStart"/>
+                            <w:r>
+                              <w:rPr>
+                                <w:sz w:val="22"/>
+                                <w:szCs w:val="22"/>
+                              </w:rPr>
+                              <w:t>Sæterås</w:t>
+                            </w:r>
+                            <w:proofErr w:type="spellEnd"/>
                           </w:p>
                         </w:txbxContent>
                       </wps:txbx>
@@ -1305,7 +1442,15 @@
         </mc:AlternateContent>
       </w:r>
       <w:r>
-        <w:t xml:space="preserve">Jon Arne Sæterås, </w:t>
+        <w:t xml:space="preserve">Jon Arne </w:t>
+      </w:r>
+      <w:proofErr w:type="spellStart"/>
+      <w:r>
+        <w:t>Sæterås</w:t>
+      </w:r>
+      <w:proofErr w:type="spellEnd"/>
+      <w:r>
+        <w:t xml:space="preserve">, </w:t>
       </w:r>
       <w:r>
         <w:t>M</w:t>
@@ -1317,7 +1462,15 @@
         <w:t>W</w:t>
       </w:r>
       <w:r>
-        <w:t xml:space="preserve">eb evangelist, blogger and product director at Mobiletech suggested in </w:t>
+        <w:t xml:space="preserve">eb evangelist, blogger and product director at </w:t>
+      </w:r>
+      <w:proofErr w:type="spellStart"/>
+      <w:r>
+        <w:t>Mobiletech</w:t>
+      </w:r>
+      <w:proofErr w:type="spellEnd"/>
+      <w:r>
+        <w:t xml:space="preserve"> suggested in </w:t>
       </w:r>
       <w:r>
         <w:t>his post “</w:t>
@@ -1331,18 +1484,20 @@
     </w:p>
     <w:p>
       <w:pPr>
+        <w:spacing w:line="360" w:lineRule="auto"/>
         <w:jc w:val="both"/>
       </w:pPr>
     </w:p>
     <w:p>
       <w:pPr>
+        <w:spacing w:line="360" w:lineRule="auto"/>
         <w:jc w:val="both"/>
       </w:pPr>
       <w:r>
         <w:t>In its current form, RWD sends the same markup, CSS, JS and images to all devices, regardless of their capabilities</w:t>
       </w:r>
       <w:r>
-        <w:t xml:space="preserve">. What he means by making this statement is that more parts of the Web hierarchy must be made to be responsive. </w:t>
+        <w:t xml:space="preserve">. What he means by this statement is that more parts of the Web hierarchy must be made to be responsive. </w:t>
       </w:r>
       <w:r>
         <w:t>Being able to move much of</w:t>
@@ -1383,16 +1538,16 @@
       <w:r>
         <w:t>essing to the backend.</w:t>
       </w:r>
-      <w:bookmarkStart w:id="0" w:name="_GoBack"/>
-      <w:bookmarkEnd w:id="0"/>
     </w:p>
     <w:p>
       <w:pPr>
+        <w:spacing w:line="360" w:lineRule="auto"/>
         <w:jc w:val="both"/>
       </w:pPr>
     </w:p>
     <w:p>
       <w:pPr>
+        <w:spacing w:line="360" w:lineRule="auto"/>
         <w:jc w:val="both"/>
       </w:pPr>
       <w:r>
@@ -1465,7 +1620,19 @@
         <w:t>,</w:t>
       </w:r>
       <w:r>
-        <w:t xml:space="preserve"> which aims to accurately detect the features supported by each individual browser, so that the HTML document served to the user can be tailored on the backend, before ever reaching the requesting user agent.</w:t>
+        <w:t xml:space="preserve"> which aims to accurately detect the features supported by each individual </w:t>
+      </w:r>
+      <w:r>
+        <w:t>user agent</w:t>
+      </w:r>
+      <w:r>
+        <w:t>, so that the HTML document served to the user</w:t>
+      </w:r>
+      <w:r>
+        <w:t xml:space="preserve"> can be tailored on the backend</w:t>
+      </w:r>
+      <w:r>
+        <w:t xml:space="preserve"> before ever reaching the requesting user agent.</w:t>
       </w:r>
       <w:r>
         <w:t xml:space="preserve"> The idea is that by tailoring the HTML on the backend, the performance on the frontend can be improved, following the concepts of</w:t>
@@ -1474,11 +1641,21 @@
         <w:t xml:space="preserve"> both</w:t>
       </w:r>
       <w:r>
-        <w:t xml:space="preserve"> Souders</w:t>
-      </w:r>
-      <w:r>
-        <w:t xml:space="preserve"> and Marcotte</w:t>
-      </w:r>
+        <w:t xml:space="preserve"> </w:t>
+      </w:r>
+      <w:proofErr w:type="spellStart"/>
+      <w:r>
+        <w:t>Souders</w:t>
+      </w:r>
+      <w:proofErr w:type="spellEnd"/>
+      <w:r>
+        <w:t xml:space="preserve"> and </w:t>
+      </w:r>
+      <w:proofErr w:type="spellStart"/>
+      <w:r>
+        <w:t>Marcotte</w:t>
+      </w:r>
+      <w:proofErr w:type="spellEnd"/>
       <w:r>
         <w:t>.</w:t>
       </w:r>
@@ -1486,6 +1663,7 @@
     <w:p>
       <w:pPr>
         <w:pStyle w:val="Heading1"/>
+        <w:spacing w:line="360" w:lineRule="auto"/>
         <w:jc w:val="both"/>
       </w:pPr>
       <w:r>
@@ -1494,6 +1672,7 @@
     </w:p>
     <w:p>
       <w:pPr>
+        <w:spacing w:line="360" w:lineRule="auto"/>
         <w:jc w:val="both"/>
       </w:pPr>
       <w:r>
@@ -1508,6 +1687,7 @@
     </w:p>
     <w:p>
       <w:pPr>
+        <w:spacing w:line="360" w:lineRule="auto"/>
         <w:jc w:val="both"/>
       </w:pPr>
       <w:r>
@@ -1516,6 +1696,7 @@
     </w:p>
     <w:p>
       <w:pPr>
+        <w:spacing w:line="360" w:lineRule="auto"/>
         <w:jc w:val="both"/>
       </w:pPr>
       <w:r>
@@ -1524,6 +1705,7 @@
     </w:p>
     <w:p>
       <w:pPr>
+        <w:spacing w:line="360" w:lineRule="auto"/>
         <w:jc w:val="both"/>
       </w:pPr>
       <w:r>
@@ -1547,6 +1729,7 @@
     </w:p>
     <w:p>
       <w:pPr>
+        <w:spacing w:line="360" w:lineRule="auto"/>
         <w:jc w:val="both"/>
       </w:pPr>
       <w:r>
@@ -1555,6 +1738,7 @@
     </w:p>
     <w:p>
       <w:pPr>
+        <w:spacing w:line="360" w:lineRule="auto"/>
         <w:jc w:val="both"/>
       </w:pPr>
       <w:r>

</xml_diff>

<commit_message>
More citations and wrote more in chapter 1.
</commit_message>
<xml_diff>
--- a/Chapter 1 - Introduction.docx
+++ b/Chapter 1 - Introduction.docx
@@ -65,6 +65,41 @@
         <w:t>main channel for accessing content on the web</w:t>
       </w:r>
       <w:r>
+        <w:t xml:space="preserve"> </w:t>
+      </w:r>
+      <w:r>
+        <w:fldChar w:fldCharType="begin"/>
+      </w:r>
+      <w:r>
+        <w:instrText xml:space="preserve"> ADDIN EN.CITE &lt;EndNote&gt;&lt;Cite&gt;&lt;Author&gt;Murphy&lt;/Author&gt;&lt;Year&gt;2011&lt;/Year&gt;&lt;RecNum&gt;39&lt;/RecNum&gt;&lt;DisplayText&gt;[1]&lt;/DisplayText&gt;&lt;record&gt;&lt;rec-number&gt;39&lt;/rec-number&gt;&lt;foreign-keys&gt;&lt;key app="EN" db-id="0a200tee5sa5e1ex095psptx0zaddvdr5sff"&gt;39&lt;/key&gt;&lt;/foreign-keys&gt;&lt;ref-type name="Journal Article"&gt;17&lt;/ref-type&gt;&lt;contributors&gt;&lt;authors&gt;&lt;author&gt;Murphy, Matt&lt;/author&gt;&lt;author&gt;Meeker, Mary&lt;/author&gt;&lt;/authors&gt;&lt;/contributors&gt;&lt;titles&gt;&lt;title&gt;Top mobile internet trends&lt;/title&gt;&lt;secondary-title&gt;KPCB Relationship Capital&lt;/secondary-title&gt;&lt;/titles&gt;&lt;periodical&gt;&lt;full-title&gt;KPCB Relationship Capital&lt;/full-title&gt;&lt;/periodical&gt;&lt;dates&gt;&lt;year&gt;2011&lt;/year&gt;&lt;/dates&gt;&lt;urls&gt;&lt;/urls&gt;&lt;/record&gt;&lt;/Cite&gt;&lt;/EndNote&gt;</w:instrText>
+      </w:r>
+      <w:r>
+        <w:fldChar w:fldCharType="separate"/>
+      </w:r>
+      <w:r>
+        <w:rPr>
+          <w:noProof/>
+        </w:rPr>
+        <w:t>[</w:t>
+      </w:r>
+      <w:hyperlink w:anchor="_ENREF_1" w:tooltip="Murphy, 2011 #39" w:history="1">
+        <w:r>
+          <w:rPr>
+            <w:noProof/>
+          </w:rPr>
+          <w:t>1</w:t>
+        </w:r>
+      </w:hyperlink>
+      <w:r>
+        <w:rPr>
+          <w:noProof/>
+        </w:rPr>
+        <w:t>]</w:t>
+      </w:r>
+      <w:r>
+        <w:fldChar w:fldCharType="end"/>
+      </w:r>
+      <w:r>
         <w:t>, much of which is</w:t>
       </w:r>
       <w:r>
@@ -116,7 +151,10 @@
         <w:t xml:space="preserve"> in any tangible manner</w:t>
       </w:r>
       <w:r>
-        <w:t>. Users only care about their</w:t>
+        <w:t>. Users are interested in</w:t>
+      </w:r>
+      <w:r>
+        <w:t xml:space="preserve"> their</w:t>
       </w:r>
       <w:r>
         <w:t xml:space="preserve"> own</w:t>
@@ -154,6 +192,190 @@
         <w:spacing w:line="360" w:lineRule="auto"/>
         <w:jc w:val="both"/>
       </w:pPr>
+    </w:p>
+    <w:p>
+      <w:pPr>
+        <w:spacing w:line="360" w:lineRule="auto"/>
+        <w:jc w:val="both"/>
+      </w:pPr>
+      <w:r>
+        <w:t>With mobile devices comes a severe reduction in</w:t>
+      </w:r>
+      <w:r>
+        <w:t xml:space="preserve"> the amount of</w:t>
+      </w:r>
+      <w:r>
+        <w:t xml:space="preserve"> screen space web developers </w:t>
+      </w:r>
+      <w:r>
+        <w:t>can utilize to present content. Considering th</w:t>
+      </w:r>
+      <w:r>
+        <w:t>at web pages now need to work in</w:t>
+      </w:r>
+      <w:r>
+        <w:t xml:space="preserve"> both desktop and mobile contexts, developers have started coming up with ways to simplify and streamline the pro</w:t>
+      </w:r>
+      <w:r>
+        <w:t>cess of creating web pages that adapt</w:t>
+      </w:r>
+      <w:r>
+        <w:t xml:space="preserve"> to the environment in which they are being viewed.</w:t>
+      </w:r>
+      <w:r>
+        <w:t xml:space="preserve"> The most popular among these is “Responsive Web Design”</w:t>
+      </w:r>
+      <w:r>
+        <w:t xml:space="preserve"> (RWD)</w:t>
+      </w:r>
+      <w:r>
+        <w:t>. Suggested in the b</w:t>
+      </w:r>
+      <w:r>
+        <w:t>ook by the same name</w:t>
+      </w:r>
+      <w:r>
+        <w:t xml:space="preserve"> </w:t>
+      </w:r>
+      <w:r>
+        <w:fldChar w:fldCharType="begin"/>
+      </w:r>
+      <w:r>
+        <w:instrText xml:space="preserve"> ADDIN EN.CITE &lt;EndNote&gt;&lt;Cite&gt;&lt;Author&gt;Marcotte&lt;/Author&gt;&lt;Year&gt;2011&lt;/Year&gt;&lt;RecNum&gt;15&lt;/RecNum&gt;&lt;DisplayText&gt;[2]&lt;/DisplayText&gt;&lt;record&gt;&lt;rec-number&gt;15&lt;/rec-number&gt;&lt;foreign-keys&gt;&lt;key app="EN" db-id="0a200tee5sa5e1ex095psptx0zaddvdr5sff"&gt;15&lt;/key&gt;&lt;/foreign-keys&gt;&lt;ref-type name="Book"&gt;6&lt;/ref-type&gt;&lt;contributors&gt;&lt;authors&gt;&lt;author&gt;Ethan Marcotte&lt;/author&gt;&lt;/authors&gt;&lt;/contributors&gt;&lt;titles&gt;&lt;title&gt;Responsive Web Design&lt;/title&gt;&lt;/titles&gt;&lt;pages&gt;141&lt;/pages&gt;&lt;dates&gt;&lt;year&gt;2011&lt;/year&gt;&lt;/dates&gt;&lt;isbn&gt;978-0-9844425-7-7&lt;/isbn&gt;&lt;urls&gt;&lt;/urls&gt;&lt;/record&gt;&lt;/Cite&gt;&lt;/EndNote&gt;</w:instrText>
+      </w:r>
+      <w:r>
+        <w:fldChar w:fldCharType="separate"/>
+      </w:r>
+      <w:r>
+        <w:rPr>
+          <w:noProof/>
+        </w:rPr>
+        <w:t>[</w:t>
+      </w:r>
+      <w:r>
+        <w:rPr>
+          <w:noProof/>
+        </w:rPr>
+        <w:fldChar w:fldCharType="begin"/>
+      </w:r>
+      <w:r>
+        <w:rPr>
+          <w:noProof/>
+        </w:rPr>
+        <w:instrText xml:space="preserve"> HYPERLINK \l "_ENREF_2" \o "Marcotte, 2011 #15" </w:instrText>
+      </w:r>
+      <w:r>
+        <w:rPr>
+          <w:noProof/>
+        </w:rPr>
+      </w:r>
+      <w:r>
+        <w:rPr>
+          <w:noProof/>
+        </w:rPr>
+        <w:fldChar w:fldCharType="separate"/>
+      </w:r>
+      <w:r>
+        <w:rPr>
+          <w:noProof/>
+        </w:rPr>
+        <w:t>2</w:t>
+      </w:r>
+      <w:r>
+        <w:rPr>
+          <w:noProof/>
+        </w:rPr>
+        <w:fldChar w:fldCharType="end"/>
+      </w:r>
+      <w:r>
+        <w:rPr>
+          <w:noProof/>
+        </w:rPr>
+        <w:t>]</w:t>
+      </w:r>
+      <w:r>
+        <w:fldChar w:fldCharType="end"/>
+      </w:r>
+      <w:r>
+        <w:t>. Roughly speaking it aims to make web sites “respond” to the context in which they are being viewed. This is primarily achieved through something called “Media Queries” in CSS. Media Queries can be used to detect certain attributes of the device rendering the web page, e.g. screen width and height, which then can alter the layout of the web page to fit the result of the query</w:t>
+      </w:r>
+      <w:r>
+        <w:t xml:space="preserve">. </w:t>
+      </w:r>
+      <w:r>
+        <w:t>It is not without its problems, though, and it has been noted that it is not a “silver bullet” for mobile Web design</w:t>
+      </w:r>
+      <w:r>
+        <w:t>. Doing all of the adaptation on the frontend causes file sizes and logic to grow much larger than previously, as all clients now receive all HTML markup, CSS</w:t>
+      </w:r>
+      <w:r>
+        <w:t>, JavaScript and media</w:t>
+      </w:r>
+      <w:r>
+        <w:t xml:space="preserve"> </w:t>
+      </w:r>
+      <w:r>
+        <w:fldChar w:fldCharType="begin"/>
+      </w:r>
+      <w:r>
+        <w:instrText xml:space="preserve"> ADDIN EN.CITE &lt;EndNote&gt;&lt;Cite&gt;&lt;Author&gt;Grigsby&lt;/Author&gt;&lt;Year&gt;2010&lt;/Year&gt;&lt;RecNum&gt;18&lt;/RecNum&gt;&lt;DisplayText&gt;[3]&lt;/DisplayText&gt;&lt;record&gt;&lt;rec-number&gt;18&lt;/rec-number&gt;&lt;foreign-keys&gt;&lt;key app="EN" db-id="0a200tee5sa5e1ex095psptx0zaddvdr5sff"&gt;18&lt;/key&gt;&lt;/foreign-keys&gt;&lt;ref-type name="Blog"&gt;56&lt;/ref-type&gt;&lt;contributors&gt;&lt;authors&gt;&lt;author&gt;Jason Grigsby&lt;/author&gt;&lt;/authors&gt;&lt;/contributors&gt;&lt;titles&gt;&lt;title&gt;CSS Media Query for Mobile is Fool’s Gold&lt;/title&gt;&lt;secondary-title&gt;Cloud Four Blog&lt;/secondary-title&gt;&lt;/titles&gt;&lt;volume&gt;2012&lt;/volume&gt;&lt;dates&gt;&lt;year&gt;2010&lt;/year&gt;&lt;/dates&gt;&lt;urls&gt;&lt;related-urls&gt;&lt;url&gt;http://blog.cloudfour.com/css-media-query-for-mobile-is-fools-gold/&lt;/url&gt;&lt;/related-urls&gt;&lt;/urls&gt;&lt;/record&gt;&lt;/Cite&gt;&lt;/EndNote&gt;</w:instrText>
+      </w:r>
+      <w:r>
+        <w:fldChar w:fldCharType="separate"/>
+      </w:r>
+      <w:r>
+        <w:rPr>
+          <w:noProof/>
+        </w:rPr>
+        <w:t>[</w:t>
+      </w:r>
+      <w:r>
+        <w:rPr>
+          <w:noProof/>
+        </w:rPr>
+        <w:fldChar w:fldCharType="begin"/>
+      </w:r>
+      <w:r>
+        <w:rPr>
+          <w:noProof/>
+        </w:rPr>
+        <w:instrText xml:space="preserve"> HYPERLINK \l "_ENREF_3" \o "Grigsby, 2010 #18" </w:instrText>
+      </w:r>
+      <w:r>
+        <w:rPr>
+          <w:noProof/>
+        </w:rPr>
+      </w:r>
+      <w:r>
+        <w:rPr>
+          <w:noProof/>
+        </w:rPr>
+        <w:fldChar w:fldCharType="separate"/>
+      </w:r>
+      <w:r>
+        <w:rPr>
+          <w:noProof/>
+        </w:rPr>
+        <w:t>3</w:t>
+      </w:r>
+      <w:r>
+        <w:rPr>
+          <w:noProof/>
+        </w:rPr>
+        <w:fldChar w:fldCharType="end"/>
+      </w:r>
+      <w:r>
+        <w:rPr>
+          <w:noProof/>
+        </w:rPr>
+        <w:t>]</w:t>
+      </w:r>
+      <w:r>
+        <w:fldChar w:fldCharType="end"/>
+      </w:r>
+      <w:r>
+        <w:t>.</w:t>
+      </w:r>
     </w:p>
     <w:p>
       <w:pPr>
@@ -162,6 +384,7 @@
         <w:jc w:val="both"/>
       </w:pPr>
       <w:r>
+        <w:lastRenderedPageBreak/>
         <w:t>Web performance</w:t>
       </w:r>
     </w:p>
@@ -217,7 +440,72 @@
         <w:t>.</w:t>
       </w:r>
       <w:r>
-        <w:t xml:space="preserve"> The frontend, he says, stands for 80-90 percent of the response time.</w:t>
+        <w:t xml:space="preserve"> The frontend, he says, stands for 80-90 percent of the response time</w:t>
+      </w:r>
+      <w:r>
+        <w:t xml:space="preserve"> </w:t>
+      </w:r>
+      <w:r>
+        <w:fldChar w:fldCharType="begin"/>
+      </w:r>
+      <w:r>
+        <w:instrText xml:space="preserve"> ADDIN EN.CITE &lt;EndNote&gt;&lt;Cite&gt;&lt;Author&gt;Souders&lt;/Author&gt;&lt;Year&gt;2008&lt;/Year&gt;&lt;RecNum&gt;27&lt;/RecNum&gt;&lt;DisplayText&gt;[4]&lt;/DisplayText&gt;&lt;record&gt;&lt;rec-number&gt;27&lt;/rec-number&gt;&lt;foreign-keys&gt;&lt;key app="EN" db-id="0a200tee5sa5e1ex095psptx0zaddvdr5sff"&gt;27&lt;/key&gt;&lt;/foreign-keys&gt;&lt;ref-type name="Journal Article"&gt;17&lt;/ref-type&gt;&lt;contributors&gt;&lt;authors&gt;&lt;author&gt;Steve Souders&lt;/author&gt;&lt;/authors&gt;&lt;/contributors&gt;&lt;titles&gt;&lt;title&gt;High-performance web sites&lt;/title&gt;&lt;secondary-title&gt;Commun. ACM&lt;/secondary-title&gt;&lt;/titles&gt;&lt;periodical&gt;&lt;full-title&gt;Commun. ACM&lt;/full-title&gt;&lt;/periodical&gt;&lt;pages&gt;36-41&lt;/pages&gt;&lt;volume&gt;51&lt;/volume&gt;&lt;number&gt;12&lt;/number&gt;&lt;dates&gt;&lt;year&gt;2008&lt;/year&gt;&lt;/dates&gt;&lt;isbn&gt;0001-0782&lt;/isbn&gt;&lt;urls&gt;&lt;related-urls&gt;&lt;url&gt;http://dl.acm.org/citation.cfm?id=1409374&lt;/url&gt;&lt;/related-urls&gt;&lt;/urls&gt;&lt;custom1&gt;1409374&lt;/custom1&gt;&lt;electronic-resource-num&gt;10.1145/1409360.1409374&lt;/electronic-resource-num&gt;&lt;/record&gt;&lt;/Cite&gt;&lt;/EndNote&gt;</w:instrText>
+      </w:r>
+      <w:r>
+        <w:fldChar w:fldCharType="separate"/>
+      </w:r>
+      <w:r>
+        <w:rPr>
+          <w:noProof/>
+        </w:rPr>
+        <w:t>[</w:t>
+      </w:r>
+      <w:r>
+        <w:rPr>
+          <w:noProof/>
+        </w:rPr>
+        <w:fldChar w:fldCharType="begin"/>
+      </w:r>
+      <w:r>
+        <w:rPr>
+          <w:noProof/>
+        </w:rPr>
+        <w:instrText xml:space="preserve"> HYPERLINK \l "_ENREF_4" \o "Souders, 2008 #27" </w:instrText>
+      </w:r>
+      <w:r>
+        <w:rPr>
+          <w:noProof/>
+        </w:rPr>
+      </w:r>
+      <w:r>
+        <w:rPr>
+          <w:noProof/>
+        </w:rPr>
+        <w:fldChar w:fldCharType="separate"/>
+      </w:r>
+      <w:r>
+        <w:rPr>
+          <w:noProof/>
+        </w:rPr>
+        <w:t>4</w:t>
+      </w:r>
+      <w:r>
+        <w:rPr>
+          <w:noProof/>
+        </w:rPr>
+        <w:fldChar w:fldCharType="end"/>
+      </w:r>
+      <w:r>
+        <w:rPr>
+          <w:noProof/>
+        </w:rPr>
+        <w:t>]</w:t>
+      </w:r>
+      <w:r>
+        <w:fldChar w:fldCharType="end"/>
+      </w:r>
+      <w:r>
+        <w:t>.</w:t>
       </w:r>
       <w:r>
         <w:t xml:space="preserve"> He suggest</w:t>
@@ -241,8 +529,6 @@
         <w:t>:</w:t>
       </w:r>
     </w:p>
-    <w:bookmarkStart w:id="0" w:name="_GoBack"/>
-    <w:bookmarkEnd w:id="0"/>
     <w:p>
       <w:pPr>
         <w:spacing w:line="360" w:lineRule="auto"/>
@@ -252,7 +538,6 @@
         <w:rPr>
           <w:noProof/>
         </w:rPr>
-        <w:lastRenderedPageBreak/>
         <mc:AlternateContent>
           <mc:Choice Requires="wps">
             <w:drawing>
@@ -831,12 +1116,21 @@
                           <w:szCs w:val="22"/>
                         </w:rPr>
                       </w:pPr>
+                      <w:proofErr w:type="spellStart"/>
                       <w:r>
                         <w:rPr>
                           <w:sz w:val="22"/>
                           <w:szCs w:val="22"/>
                         </w:rPr>
-                        <w:t>Gzip components</w:t>
+                        <w:t>Gzip</w:t>
+                      </w:r>
+                      <w:proofErr w:type="spellEnd"/>
+                      <w:r>
+                        <w:rPr>
+                          <w:sz w:val="22"/>
+                          <w:szCs w:val="22"/>
+                        </w:rPr>
+                        <w:t xml:space="preserve"> components</w:t>
                       </w:r>
                     </w:p>
                     <w:p>
@@ -856,7 +1150,23 @@
                           <w:sz w:val="22"/>
                           <w:szCs w:val="22"/>
                         </w:rPr>
-                        <w:t>Put stylesheets at the top</w:t>
+                        <w:t xml:space="preserve">Put </w:t>
+                      </w:r>
+                      <w:proofErr w:type="spellStart"/>
+                      <w:r>
+                        <w:rPr>
+                          <w:sz w:val="22"/>
+                          <w:szCs w:val="22"/>
+                        </w:rPr>
+                        <w:t>stylesheets</w:t>
+                      </w:r>
+                      <w:proofErr w:type="spellEnd"/>
+                      <w:r>
+                        <w:rPr>
+                          <w:sz w:val="22"/>
+                          <w:szCs w:val="22"/>
+                        </w:rPr>
+                        <w:t xml:space="preserve"> at the top</w:t>
                       </w:r>
                     </w:p>
                     <w:p>
@@ -1011,13 +1321,47 @@
                           <w:szCs w:val="22"/>
                         </w:rPr>
                       </w:pPr>
+                      <w:proofErr w:type="spellStart"/>
                       <w:r>
                         <w:rPr>
                           <w:sz w:val="22"/>
                           <w:szCs w:val="22"/>
                         </w:rPr>
-                        <w:t>Confi gure ETags</w:t>
+                        <w:t>Confi</w:t>
                       </w:r>
+                      <w:proofErr w:type="spellEnd"/>
+                      <w:r>
+                        <w:rPr>
+                          <w:sz w:val="22"/>
+                          <w:szCs w:val="22"/>
+                        </w:rPr>
+                        <w:t xml:space="preserve"> </w:t>
+                      </w:r>
+                      <w:proofErr w:type="spellStart"/>
+                      <w:r>
+                        <w:rPr>
+                          <w:sz w:val="22"/>
+                          <w:szCs w:val="22"/>
+                        </w:rPr>
+                        <w:t>gure</w:t>
+                      </w:r>
+                      <w:proofErr w:type="spellEnd"/>
+                      <w:r>
+                        <w:rPr>
+                          <w:sz w:val="22"/>
+                          <w:szCs w:val="22"/>
+                        </w:rPr>
+                        <w:t xml:space="preserve"> </w:t>
+                      </w:r>
+                      <w:proofErr w:type="spellStart"/>
+                      <w:r>
+                        <w:rPr>
+                          <w:sz w:val="22"/>
+                          <w:szCs w:val="22"/>
+                        </w:rPr>
+                        <w:t>ETags</w:t>
+                      </w:r>
+                      <w:proofErr w:type="spellEnd"/>
                     </w:p>
                     <w:p>
                       <w:pPr>
@@ -1067,8 +1411,17 @@
                           <w:sz w:val="22"/>
                           <w:szCs w:val="22"/>
                         </w:rPr>
-                        <w:t xml:space="preserve"> Souders</w:t>
+                        <w:t xml:space="preserve"> </w:t>
                       </w:r>
+                      <w:proofErr w:type="spellStart"/>
+                      <w:r>
+                        <w:rPr>
+                          <w:sz w:val="22"/>
+                          <w:szCs w:val="22"/>
+                        </w:rPr>
+                        <w:t>Souders</w:t>
+                      </w:r>
+                      <w:proofErr w:type="spellEnd"/>
                     </w:p>
                   </w:txbxContent>
                 </v:textbox>
@@ -1084,6 +1437,102 @@
         <w:spacing w:line="360" w:lineRule="auto"/>
         <w:jc w:val="both"/>
       </w:pPr>
+      <w:r>
+        <w:t>Many design philosophies and best practices have surfaced wit</w:t>
+      </w:r>
+      <w:r>
+        <w:t xml:space="preserve">h the advent of the mobile Web, RWD is, as mentioned, one of the most popular among these. </w:t>
+      </w:r>
+      <w:r>
+        <w:t>While this method is practical for developers in terms of giving them an easy way to make their web pages adapt to their environment, it leaves the whole job of making the we</w:t>
+      </w:r>
+      <w:r>
+        <w:t>b page responsive</w:t>
+      </w:r>
+      <w:r>
+        <w:t xml:space="preserve"> to the frontend. </w:t>
+      </w:r>
+      <w:r>
+        <w:t xml:space="preserve">This is </w:t>
+      </w:r>
+      <w:r>
+        <w:t xml:space="preserve">somewhat </w:t>
+      </w:r>
+      <w:r>
+        <w:t xml:space="preserve">contradictory to </w:t>
+      </w:r>
+      <w:proofErr w:type="spellStart"/>
+      <w:r>
+        <w:t>Souders</w:t>
+      </w:r>
+      <w:proofErr w:type="spellEnd"/>
+      <w:r>
+        <w:t xml:space="preserve"> idea of </w:t>
+      </w:r>
+      <w:r>
+        <w:t>optimizing the frontend of web applications, because that is where t</w:t>
+      </w:r>
+      <w:r>
+        <w:t>he largest ch</w:t>
+      </w:r>
+      <w:r>
+        <w:t>unk of the response time is spent</w:t>
+      </w:r>
+      <w:r>
+        <w:t xml:space="preserve"> in such a solution</w:t>
+      </w:r>
+      <w:r>
+        <w:t>.</w:t>
+      </w:r>
+      <w:r>
+        <w:t xml:space="preserve"> </w:t>
+      </w:r>
+      <w:r>
+        <w:t>Responsive Web Design</w:t>
+      </w:r>
+      <w:r>
+        <w:t xml:space="preserve"> (RWD)</w:t>
+      </w:r>
+      <w:r>
+        <w:t xml:space="preserve"> is reliant on heavy use of CSS (</w:t>
+      </w:r>
+      <w:proofErr w:type="spellStart"/>
+      <w:r>
+        <w:t>styleshe</w:t>
+      </w:r>
+      <w:r>
+        <w:t>ets</w:t>
+      </w:r>
+      <w:proofErr w:type="spellEnd"/>
+      <w:r>
+        <w:t>) and also needs to use JavaScript to hide and alter content to fit each device.</w:t>
+      </w:r>
+      <w:r>
+        <w:t xml:space="preserve"> Both of these things go against </w:t>
+      </w:r>
+      <w:proofErr w:type="spellStart"/>
+      <w:r>
+        <w:t>Souders</w:t>
+      </w:r>
+      <w:proofErr w:type="spellEnd"/>
+      <w:r>
+        <w:t xml:space="preserve"> principles. Doing these kinds of alterations on the frontend also do</w:t>
+      </w:r>
+      <w:r>
+        <w:t>es</w:t>
+      </w:r>
+      <w:r>
+        <w:t xml:space="preserve"> not reduce the amount of HTTP requests, as these have their root</w:t>
+      </w:r>
+      <w:r>
+        <w:t>s</w:t>
+      </w:r>
+      <w:r>
+        <w:t xml:space="preserve"> firmly s</w:t>
+      </w:r>
+      <w:r>
+        <w:t>et in the backend and the HTML document that is sent to the user.</w:t>
+      </w:r>
     </w:p>
     <w:p>
       <w:pPr>
@@ -1091,156 +1540,114 @@
         <w:jc w:val="both"/>
       </w:pPr>
       <w:r>
-        <w:t xml:space="preserve">With </w:t>
-      </w:r>
-      <w:r>
-        <w:t>the increasing popularity of using mobile devices to</w:t>
-      </w:r>
-      <w:r>
-        <w:t xml:space="preserve"> web content, several </w:t>
-      </w:r>
-      <w:r>
-        <w:t>design philosophies and best practices</w:t>
-      </w:r>
-      <w:r>
-        <w:t xml:space="preserve"> have come along to help web developers design their web pages to work for both mobile</w:t>
-      </w:r>
-      <w:r>
-        <w:t>s</w:t>
-      </w:r>
-      <w:r>
-        <w:t xml:space="preserve"> and desktop</w:t>
-      </w:r>
-      <w:r>
-        <w:t>s</w:t>
-      </w:r>
-      <w:r>
-        <w:t xml:space="preserve"> alike.</w:t>
-      </w:r>
-      <w:r>
-        <w:t xml:space="preserve"> The one that has gained the most traction over the past couple of years is Ethan </w:t>
+        <w:t xml:space="preserve">On the opposite side of </w:t>
       </w:r>
       <w:proofErr w:type="spellStart"/>
       <w:r>
-        <w:t>Marcotte</w:t>
-      </w:r>
-      <w:r>
-        <w:t>’s</w:t>
+        <w:t>Souders</w:t>
       </w:r>
       <w:proofErr w:type="spellEnd"/>
       <w:r>
-        <w:t xml:space="preserve"> book “Responsive Web Design”.</w:t>
-      </w:r>
-      <w:r>
-        <w:t xml:space="preserve"> Roughly speaking it aims to make web sites “respond” to the context in which they are being viewed. This is primarily achieved through somethin</w:t>
-      </w:r>
-      <w:r>
-        <w:t>g called “media queries” in CSS.</w:t>
-      </w:r>
-      <w:r>
-        <w:t xml:space="preserve"> </w:t>
-      </w:r>
-      <w:r>
-        <w:t>Media Queries</w:t>
-      </w:r>
-      <w:r>
-        <w:t xml:space="preserve"> can be used to detect certain attributes of the device rendering the web pag</w:t>
-      </w:r>
-      <w:r>
-        <w:t xml:space="preserve">e, e.g. screen width and height, which then can alter the layout of the web page to fit the </w:t>
-      </w:r>
-      <w:r>
-        <w:t>result of the query</w:t>
-      </w:r>
-      <w:r>
-        <w:t>. While this method is practical for developers in terms of giving them an easy way to make their web pages adapt to their environment, it leaves the whole job of making the we</w:t>
-      </w:r>
-      <w:r>
-        <w:t>b page responsive</w:t>
-      </w:r>
-      <w:r>
-        <w:t xml:space="preserve"> to the frontend. </w:t>
-      </w:r>
-      <w:r>
-        <w:t xml:space="preserve">This is </w:t>
-      </w:r>
-      <w:r>
-        <w:t xml:space="preserve">somewhat </w:t>
-      </w:r>
-      <w:r>
-        <w:t xml:space="preserve">contradictory to </w:t>
+        <w:t xml:space="preserve"> we have people like Kate </w:t>
       </w:r>
       <w:proofErr w:type="spellStart"/>
       <w:r>
-        <w:t>Souders</w:t>
+        <w:t>Matsudaira</w:t>
       </w:r>
       <w:proofErr w:type="spellEnd"/>
       <w:r>
-        <w:t xml:space="preserve"> idea of </w:t>
-      </w:r>
-      <w:r>
-        <w:t>optimizing the frontend of web applications, because that is where t</w:t>
-      </w:r>
-      <w:r>
-        <w:t>he largest ch</w:t>
-      </w:r>
-      <w:r>
-        <w:t>unk of the response time is spent</w:t>
-      </w:r>
-      <w:r>
-        <w:t xml:space="preserve"> in such a solution</w:t>
-      </w:r>
-      <w:r>
-        <w:t>.</w:t>
-      </w:r>
-      <w:r>
-        <w:t xml:space="preserve"> </w:t>
-      </w:r>
-      <w:r>
-        <w:t>Responsive Web Design</w:t>
-      </w:r>
-      <w:r>
-        <w:t xml:space="preserve"> (RWD)</w:t>
-      </w:r>
-      <w:r>
-        <w:t xml:space="preserve"> is reliant on heavy use of CSS (</w:t>
+        <w:t>, a previous technical lead/manager at Amazon and Microsoft</w:t>
+      </w:r>
+      <w:r>
+        <w:t>,</w:t>
+      </w:r>
+      <w:r>
+        <w:t xml:space="preserve"> who suggests that to improve th</w:t>
+      </w:r>
+      <w:r>
+        <w:t>e performance of the mobile Web</w:t>
+      </w:r>
+      <w:r>
+        <w:t xml:space="preserve"> we need to improve the backend </w:t>
+      </w:r>
+      <w:r>
+        <w:fldChar w:fldCharType="begin"/>
+      </w:r>
+      <w:r>
+        <w:instrText xml:space="preserve"> ADDIN EN.CITE &lt;EndNote&gt;&lt;Cite&gt;&lt;Author&gt;Matsudaira&lt;/Author&gt;&lt;Year&gt;2013&lt;/Year&gt;&lt;RecNum&gt;40&lt;/RecNum&gt;&lt;DisplayText&gt;[5]&lt;/DisplayText&gt;&lt;record&gt;&lt;rec-number&gt;40&lt;/rec-number&gt;&lt;foreign-keys&gt;&lt;key app="EN" db-id="0a200tee5sa5e1ex095psptx0zaddvdr5sff"&gt;40&lt;/key&gt;&lt;/foreign-keys&gt;&lt;ref-type name="Journal Article"&gt;17&lt;/ref-type&gt;&lt;contributors&gt;&lt;authors&gt;&lt;author&gt;Kate Matsudaira&lt;/author&gt;&lt;/authors&gt;&lt;/contributors&gt;&lt;titles&gt;&lt;title&gt;Making the mobile web faster&lt;/title&gt;&lt;secondary-title&gt;Commun. ACM&lt;/secondary-title&gt;&lt;/titles&gt;&lt;periodical&gt;&lt;full-title&gt;Commun. ACM&lt;/full-title&gt;&lt;/periodical&gt;&lt;pages&gt;56-61&lt;/pages&gt;&lt;volume&gt;56&lt;/volume&gt;&lt;number&gt;3&lt;/number&gt;&lt;dates&gt;&lt;year&gt;2013&lt;/year&gt;&lt;/dates&gt;&lt;isbn&gt;0001-0782&lt;/isbn&gt;&lt;urls&gt;&lt;/urls&gt;&lt;custom1&gt;2428572&lt;/custom1&gt;&lt;electronic-resource-num&gt;10.1145/2428556.2428572&lt;/electronic-resource-num&gt;&lt;/record&gt;&lt;/Cite&gt;&lt;/EndNote&gt;</w:instrText>
+      </w:r>
+      <w:r>
+        <w:fldChar w:fldCharType="separate"/>
+      </w:r>
+      <w:r>
+        <w:rPr>
+          <w:noProof/>
+        </w:rPr>
+        <w:t>[</w:t>
+      </w:r>
+      <w:r>
+        <w:rPr>
+          <w:noProof/>
+        </w:rPr>
+        <w:fldChar w:fldCharType="begin"/>
+      </w:r>
+      <w:r>
+        <w:rPr>
+          <w:noProof/>
+        </w:rPr>
+        <w:instrText xml:space="preserve"> HYPERLINK \l "_ENREF_5" \o "Matsudaira, 2013 #40" </w:instrText>
+      </w:r>
+      <w:r>
+        <w:rPr>
+          <w:noProof/>
+        </w:rPr>
+      </w:r>
+      <w:r>
+        <w:rPr>
+          <w:noProof/>
+        </w:rPr>
+        <w:fldChar w:fldCharType="separate"/>
+      </w:r>
+      <w:r>
+        <w:rPr>
+          <w:noProof/>
+        </w:rPr>
+        <w:t>5</w:t>
+      </w:r>
+      <w:r>
+        <w:rPr>
+          <w:noProof/>
+        </w:rPr>
+        <w:fldChar w:fldCharType="end"/>
+      </w:r>
+      <w:r>
+        <w:rPr>
+          <w:noProof/>
+        </w:rPr>
+        <w:t>]</w:t>
+      </w:r>
+      <w:r>
+        <w:fldChar w:fldCharType="end"/>
+      </w:r>
+      <w:r>
+        <w:t>. She says that because of the limited system resources and bandwidth, we need to minimize connections and data across the network, images and other media by leveraging technologies s</w:t>
+      </w:r>
+      <w:r>
+        <w:t xml:space="preserve">uch as </w:t>
       </w:r>
       <w:proofErr w:type="spellStart"/>
       <w:r>
-        <w:t>styleshe</w:t>
-      </w:r>
-      <w:r>
-        <w:t>ets</w:t>
+        <w:t>localStorage</w:t>
       </w:r>
       <w:proofErr w:type="spellEnd"/>
       <w:r>
-        <w:t>) and also needs to use JavaScript to hide and alter content to fit each device.</w:t>
-      </w:r>
-      <w:r>
-        <w:t xml:space="preserve"> Both of these things go against </w:t>
-      </w:r>
-      <w:proofErr w:type="spellStart"/>
-      <w:r>
-        <w:t>Souders</w:t>
-      </w:r>
-      <w:proofErr w:type="spellEnd"/>
-      <w:r>
-        <w:t xml:space="preserve"> principles. Doing these kinds of alterations on the frontend also do</w:t>
-      </w:r>
-      <w:r>
-        <w:t>es</w:t>
-      </w:r>
-      <w:r>
-        <w:t xml:space="preserve"> not reduce the amount of HTTP requests, as these have their root</w:t>
-      </w:r>
-      <w:r>
-        <w:t>s</w:t>
-      </w:r>
-      <w:r>
-        <w:t xml:space="preserve"> firmly s</w:t>
-      </w:r>
-      <w:r>
-        <w:t>et in the backend and the HTML document that is sent to the user.</w:t>
+        <w:t xml:space="preserve"> and caching, as well as allowing the server to correctly identify the limits of the device making a request. </w:t>
+      </w:r>
+      <w:r>
+        <w:t xml:space="preserve">While her article focuses on API </w:t>
+      </w:r>
+      <w:r>
+        <w:t>design for the mobile Web, it touches upon an interesting question: how can we improve the detection capabilities of the server to improve Web performance?</w:t>
       </w:r>
     </w:p>
     <w:p>
@@ -1271,13 +1678,13 @@
         <mc:AlternateContent>
           <mc:Choice Requires="wps">
             <w:drawing>
-              <wp:anchor distT="0" distB="0" distL="114300" distR="114300" simplePos="0" relativeHeight="251660288" behindDoc="0" locked="0" layoutInCell="1" allowOverlap="1" wp14:anchorId="13109555" wp14:editId="49DC5632">
+              <wp:anchor distT="0" distB="0" distL="114300" distR="114300" simplePos="0" relativeHeight="251660288" behindDoc="0" locked="0" layoutInCell="1" allowOverlap="1" wp14:anchorId="13109555" wp14:editId="39C442F3">
                 <wp:simplePos x="0" y="0"/>
                 <wp:positionH relativeFrom="column">
                   <wp:posOffset>357505</wp:posOffset>
                 </wp:positionH>
                 <wp:positionV relativeFrom="paragraph">
-                  <wp:posOffset>713105</wp:posOffset>
+                  <wp:posOffset>1019175</wp:posOffset>
                 </wp:positionV>
                 <wp:extent cx="5039995" cy="1014730"/>
                 <wp:effectExtent l="0" t="0" r="14605" b="26670"/>
@@ -1390,7 +1797,7 @@
           </mc:Choice>
           <mc:Fallback>
             <w:pict>
-              <v:shape id="Text Box 2" o:spid="_x0000_s1027" type="#_x0000_t202" style="position:absolute;left:0;text-align:left;margin-left:28.15pt;margin-top:56.15pt;width:396.85pt;height:79.9pt;z-index:251660288;visibility:visible;mso-wrap-style:square;mso-width-percent:0;mso-height-percent:0;mso-wrap-distance-left:9pt;mso-wrap-distance-top:0;mso-wrap-distance-right:9pt;mso-wrap-distance-bottom:0;mso-position-horizontal:absolute;mso-position-horizontal-relative:text;mso-position-vertical:absolute;mso-position-vertical-relative:text;mso-width-percent:0;mso-height-percent:0;mso-width-relative:margin;mso-height-relative:margin;v-text-anchor:top" o:gfxdata="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" fillcolor="white [3201]" strokecolor="#4f81bd [3204]" strokeweight="2pt">
+              <v:shape id="Text Box 2" o:spid="_x0000_s1027" type="#_x0000_t202" style="position:absolute;left:0;text-align:left;margin-left:28.15pt;margin-top:80.25pt;width:396.85pt;height:79.9pt;z-index:251660288;visibility:visible;mso-wrap-style:square;mso-width-percent:0;mso-height-percent:0;mso-wrap-distance-left:9pt;mso-wrap-distance-top:0;mso-wrap-distance-right:9pt;mso-wrap-distance-bottom:0;mso-position-horizontal:absolute;mso-position-horizontal-relative:text;mso-position-vertical:absolute;mso-position-vertical-relative:text;mso-width-percent:0;mso-height-percent:0;mso-width-relative:margin;mso-height-relative:margin;v-text-anchor:top" o:gfxdata="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" fillcolor="white [3201]" strokecolor="#4f81bd [3204]" strokeweight="2pt">
                 <v:textbox>
                   <w:txbxContent>
                     <w:p>
@@ -1430,8 +1837,17 @@
                           <w:sz w:val="22"/>
                           <w:szCs w:val="22"/>
                         </w:rPr>
-                        <w:t>– Jon Arne Sæterås</w:t>
+                        <w:t xml:space="preserve">– Jon Arne </w:t>
                       </w:r>
+                      <w:proofErr w:type="spellStart"/>
+                      <w:r>
+                        <w:rPr>
+                          <w:sz w:val="22"/>
+                          <w:szCs w:val="22"/>
+                        </w:rPr>
+                        <w:t>Sæterås</w:t>
+                      </w:r>
+                      <w:proofErr w:type="spellEnd"/>
                     </w:p>
                   </w:txbxContent>
                 </v:textbox>
@@ -1479,7 +1895,75 @@
         <w:t>Next steps of Responsive Web Design</w:t>
       </w:r>
       <w:r>
-        <w:t>” letting the device do all the hard work of being responsive is neither fair, right or smart.</w:t>
+        <w:t>”</w:t>
+      </w:r>
+      <w:r>
+        <w:t xml:space="preserve"> </w:t>
+      </w:r>
+      <w:r>
+        <w:fldChar w:fldCharType="begin"/>
+      </w:r>
+      <w:r>
+        <w:instrText xml:space="preserve"> ADDIN EN.CITE &lt;EndNote&gt;&lt;Cite&gt;&lt;Author&gt;Sæterås&lt;/Author&gt;&lt;Year&gt;2011&lt;/Year&gt;&lt;RecNum&gt;6&lt;/RecNum&gt;&lt;DisplayText&gt;[6]&lt;/DisplayText&gt;&lt;record&gt;&lt;rec-number&gt;6&lt;/rec-number&gt;&lt;foreign-keys&gt;&lt;key app="EN" db-id="0a200tee5sa5e1ex095psptx0zaddvdr5sff"&gt;6&lt;/key&gt;&lt;/foreign-keys&gt;&lt;ref-type name="Blog"&gt;56&lt;/ref-type&gt;&lt;contributors&gt;&lt;authors&gt;&lt;author&gt;Jon Arne Sæterås&lt;/author&gt;&lt;/authors&gt;&lt;/contributors&gt;&lt;titles&gt;&lt;title&gt;Next steps of Responsive Web Design&lt;/title&gt;&lt;secondary-title&gt;mpulp&lt;/secondary-title&gt;&lt;/titles&gt;&lt;volume&gt;2012&lt;/volume&gt;&lt;keywords&gt;&lt;keyword&gt;Responsive Design, Value Chain, Smart Editor, Smart CMS, Smart Web Server&lt;/keyword&gt;&lt;/keywords&gt;&lt;dates&gt;&lt;year&gt;2011&lt;/year&gt;&lt;/dates&gt;&lt;urls&gt;&lt;related-urls&gt;&lt;url&gt;http://mpulp.mobi/2011/05/next-steps-of-responsive-web-design/&lt;/url&gt;&lt;/related-urls&gt;&lt;/urls&gt;&lt;/record&gt;&lt;/Cite&gt;&lt;/EndNote&gt;</w:instrText>
+      </w:r>
+      <w:r>
+        <w:fldChar w:fldCharType="separate"/>
+      </w:r>
+      <w:r>
+        <w:rPr>
+          <w:noProof/>
+        </w:rPr>
+        <w:t>[</w:t>
+      </w:r>
+      <w:r>
+        <w:rPr>
+          <w:noProof/>
+        </w:rPr>
+        <w:fldChar w:fldCharType="begin"/>
+      </w:r>
+      <w:r>
+        <w:rPr>
+          <w:noProof/>
+        </w:rPr>
+        <w:instrText xml:space="preserve"> HYPERLINK \l "_ENREF_6" \o "Sæterås, 2011 #6" </w:instrText>
+      </w:r>
+      <w:r>
+        <w:rPr>
+          <w:noProof/>
+        </w:rPr>
+      </w:r>
+      <w:r>
+        <w:rPr>
+          <w:noProof/>
+        </w:rPr>
+        <w:fldChar w:fldCharType="separate"/>
+      </w:r>
+      <w:r>
+        <w:rPr>
+          <w:noProof/>
+        </w:rPr>
+        <w:t>6</w:t>
+      </w:r>
+      <w:r>
+        <w:rPr>
+          <w:noProof/>
+        </w:rPr>
+        <w:fldChar w:fldCharType="end"/>
+      </w:r>
+      <w:r>
+        <w:rPr>
+          <w:noProof/>
+        </w:rPr>
+        <w:t>]</w:t>
+      </w:r>
+      <w:r>
+        <w:fldChar w:fldCharType="end"/>
+      </w:r>
+      <w:r>
+        <w:t>, that</w:t>
+      </w:r>
+      <w:r>
+        <w:t xml:space="preserve"> letting the device do all the hard work of being responsive is neither fair, right or smart.</w:t>
       </w:r>
     </w:p>
     <w:p>
@@ -1551,6 +2035,262 @@
         <w:jc w:val="both"/>
       </w:pPr>
       <w:r>
+        <w:t>Responsive Design + Server Side Components</w:t>
+      </w:r>
+      <w:r>
+        <w:t xml:space="preserve"> (RESS) is a method of </w:t>
+      </w:r>
+      <w:r>
+        <w:t xml:space="preserve">making the server participate more actively in RWD. It suggests having Web sites split into components that are altered by the server depending on the type of user agent (UA) it detects as the requestor </w:t>
+      </w:r>
+      <w:r>
+        <w:fldChar w:fldCharType="begin"/>
+      </w:r>
+      <w:r>
+        <w:instrText xml:space="preserve"> ADDIN EN.CITE &lt;EndNote&gt;&lt;Cite&gt;&lt;Author&gt;Wroblewski&lt;/Author&gt;&lt;Year&gt;2011&lt;/Year&gt;&lt;RecNum&gt;1&lt;/RecNum&gt;&lt;DisplayText&gt;[7]&lt;/DisplayText&gt;&lt;record&gt;&lt;rec-number&gt;1&lt;/rec-number&gt;&lt;foreign-keys&gt;&lt;key app="EN" db-id="0a200tee5sa5e1ex095psptx0zaddvdr5sff"&gt;1&lt;/key&gt;&lt;/foreign-keys&gt;&lt;ref-type name="Blog"&gt;56&lt;/ref-type&gt;&lt;contributors&gt;&lt;authors&gt;&lt;author&gt;Luke Wroblewski&lt;/author&gt;&lt;/authors&gt;&lt;/contributors&gt;&lt;titles&gt;&lt;title&gt;RESS: Responsive Design + Server Side Components&lt;/title&gt;&lt;secondary-title&gt;LukeW&lt;/secondary-title&gt;&lt;/titles&gt;&lt;volume&gt;2012&lt;/volume&gt;&lt;keywords&gt;&lt;keyword&gt;RESS&lt;/keyword&gt;&lt;/keywords&gt;&lt;dates&gt;&lt;year&gt;2011&lt;/year&gt;&lt;/dates&gt;&lt;urls&gt;&lt;related-urls&gt;&lt;url&gt;http://www.lukew.com/ff/entry.asp?1392&lt;/url&gt;&lt;/related-urls&gt;&lt;/urls&gt;&lt;language&gt;English&lt;/language&gt;&lt;/record&gt;&lt;/Cite&gt;&lt;/EndNote&gt;</w:instrText>
+      </w:r>
+      <w:r>
+        <w:fldChar w:fldCharType="separate"/>
+      </w:r>
+      <w:r>
+        <w:rPr>
+          <w:noProof/>
+        </w:rPr>
+        <w:t>[</w:t>
+      </w:r>
+      <w:r>
+        <w:rPr>
+          <w:noProof/>
+        </w:rPr>
+        <w:fldChar w:fldCharType="begin"/>
+      </w:r>
+      <w:r>
+        <w:rPr>
+          <w:noProof/>
+        </w:rPr>
+        <w:instrText xml:space="preserve"> HYPERLINK \l "_ENREF_7" \o "Wroblewski, 2011 #1" </w:instrText>
+      </w:r>
+      <w:r>
+        <w:rPr>
+          <w:noProof/>
+        </w:rPr>
+      </w:r>
+      <w:r>
+        <w:rPr>
+          <w:noProof/>
+        </w:rPr>
+        <w:fldChar w:fldCharType="separate"/>
+      </w:r>
+      <w:r>
+        <w:rPr>
+          <w:noProof/>
+        </w:rPr>
+        <w:t>7</w:t>
+      </w:r>
+      <w:r>
+        <w:rPr>
+          <w:noProof/>
+        </w:rPr>
+        <w:fldChar w:fldCharType="end"/>
+      </w:r>
+      <w:r>
+        <w:rPr>
+          <w:noProof/>
+        </w:rPr>
+        <w:t>]</w:t>
+      </w:r>
+      <w:r>
+        <w:fldChar w:fldCharType="end"/>
+      </w:r>
+      <w:r>
+        <w:t>.</w:t>
+      </w:r>
+      <w:r>
+        <w:t xml:space="preserve"> This idea goes along with </w:t>
+      </w:r>
+      <w:proofErr w:type="spellStart"/>
+      <w:r>
+        <w:t>Sæterås’s</w:t>
+      </w:r>
+      <w:proofErr w:type="spellEnd"/>
+      <w:r>
+        <w:t xml:space="preserve"> notion of making more of the “value chain” smarter, in this case the Web server. It allows the server to more accurately tune what is sent to the client,</w:t>
+      </w:r>
+      <w:r>
+        <w:t xml:space="preserve"> amongst other things</w:t>
+      </w:r>
+      <w:r>
+        <w:t xml:space="preserve"> giving it the ability to optimize bandwidth usage when responding to mobile devices</w:t>
+      </w:r>
+      <w:r>
+        <w:t>.</w:t>
+      </w:r>
+    </w:p>
+    <w:p>
+      <w:pPr>
+        <w:spacing w:line="360" w:lineRule="auto"/>
+        <w:jc w:val="both"/>
+      </w:pPr>
+    </w:p>
+    <w:p>
+      <w:pPr>
+        <w:pStyle w:val="Heading2"/>
+      </w:pPr>
+      <w:r>
+        <w:t>Future Friendly</w:t>
+      </w:r>
+    </w:p>
+    <w:p>
+      <w:pPr>
+        <w:spacing w:line="360" w:lineRule="auto"/>
+        <w:jc w:val="both"/>
+      </w:pPr>
+      <w:r>
+        <w:t>Being able to make a web site adapt to all present and future devices is a daunting proposition. Making it “future proof” is near impossible, as there is no way of telling what kind of devices people will be using to access the Web in the future.</w:t>
+      </w:r>
+      <w:r>
+        <w:t xml:space="preserve"> In 2011, s</w:t>
+      </w:r>
+      <w:r>
+        <w:t>everal</w:t>
+      </w:r>
+      <w:r>
+        <w:t xml:space="preserve"> of the</w:t>
+      </w:r>
+      <w:r>
+        <w:t xml:space="preserve"> biggest Web gurus today got together and proposed a</w:t>
+      </w:r>
+      <w:r>
+        <w:t xml:space="preserve"> new Web design philosophy: be future friendly, not future proof </w:t>
+      </w:r>
+      <w:r>
+        <w:fldChar w:fldCharType="begin"/>
+      </w:r>
+      <w:r>
+        <w:instrText xml:space="preserve"> ADDIN EN.CITE &lt;EndNote&gt;&lt;Cite&gt;&lt;Author&gt;Wroblewski&lt;/Author&gt;&lt;Year&gt;2011&lt;/Year&gt;&lt;RecNum&gt;41&lt;/RecNum&gt;&lt;DisplayText&gt;[8, 9]&lt;/DisplayText&gt;&lt;record&gt;&lt;rec-number&gt;41&lt;/rec-number&gt;&lt;foreign-keys&gt;&lt;key app="EN" db-id="0a200tee5sa5e1ex095psptx0zaddvdr5sff"&gt;41&lt;/key&gt;&lt;/foreign-keys&gt;&lt;ref-type name="Blog"&gt;56&lt;/ref-type&gt;&lt;contributors&gt;&lt;authors&gt;&lt;author&gt;Luke Wroblewski&lt;/author&gt;&lt;/authors&gt;&lt;/contributors&gt;&lt;titles&gt;&lt;title&gt;Future Friendly&lt;/title&gt;&lt;secondary-title&gt;LukeW&lt;/secondary-title&gt;&lt;/titles&gt;&lt;volume&gt;2013&lt;/volume&gt;&lt;dates&gt;&lt;year&gt;2011&lt;/year&gt;&lt;/dates&gt;&lt;urls&gt;&lt;related-urls&gt;&lt;url&gt;http://www.lukew.com/ff/entry.asp?1407&lt;/url&gt;&lt;/related-urls&gt;&lt;/urls&gt;&lt;/record&gt;&lt;/Cite&gt;&lt;Cite&gt;&lt;Author&gt;Luke Wroblewski&lt;/Author&gt;&lt;Year&gt;2013&lt;/Year&gt;&lt;RecNum&gt;42&lt;/RecNum&gt;&lt;record&gt;&lt;rec-number&gt;42&lt;/rec-number&gt;&lt;foreign-keys&gt;&lt;key app="EN" db-id="0a200tee5sa5e1ex095psptx0zaddvdr5sff"&gt;42&lt;/key&gt;&lt;/foreign-keys&gt;&lt;ref-type name="Web Page"&gt;12&lt;/ref-type&gt;&lt;contributors&gt;&lt;authors&gt;&lt;author&gt;Luke Wroblewski, Scott Jenson, Brad Frost, Jeremy Keith, Lyza D. Gardner, Scott Jehl, Stephanie Rieger, Jason Grigsby, Bryan Rieger, Josh Clark, Tim Kadlec, Brian Leroux, Andrea Trasatti&lt;/author&gt;&lt;/authors&gt;&lt;/contributors&gt;&lt;titles&gt;&lt;title&gt;Future Friendly&lt;/title&gt;&lt;/titles&gt;&lt;volume&gt;2013&lt;/volume&gt;&lt;dates&gt;&lt;year&gt;2013&lt;/year&gt;&lt;/dates&gt;&lt;urls&gt;&lt;related-urls&gt;&lt;url&gt;http://futurefriend.ly/&lt;/url&gt;&lt;/related-urls&gt;&lt;/urls&gt;&lt;/record&gt;&lt;/Cite&gt;&lt;/EndNote&gt;</w:instrText>
+      </w:r>
+      <w:r>
+        <w:fldChar w:fldCharType="separate"/>
+      </w:r>
+      <w:r>
+        <w:rPr>
+          <w:noProof/>
+        </w:rPr>
+        <w:t>[</w:t>
+      </w:r>
+      <w:r>
+        <w:rPr>
+          <w:noProof/>
+        </w:rPr>
+        <w:fldChar w:fldCharType="begin"/>
+      </w:r>
+      <w:r>
+        <w:rPr>
+          <w:noProof/>
+        </w:rPr>
+        <w:instrText xml:space="preserve"> HYPERLINK \l "_ENREF_8" \o "Wroblewski, 2011 #41" </w:instrText>
+      </w:r>
+      <w:r>
+        <w:rPr>
+          <w:noProof/>
+        </w:rPr>
+      </w:r>
+      <w:r>
+        <w:rPr>
+          <w:noProof/>
+        </w:rPr>
+        <w:fldChar w:fldCharType="separate"/>
+      </w:r>
+      <w:r>
+        <w:rPr>
+          <w:noProof/>
+        </w:rPr>
+        <w:t>8</w:t>
+      </w:r>
+      <w:r>
+        <w:rPr>
+          <w:noProof/>
+        </w:rPr>
+        <w:fldChar w:fldCharType="end"/>
+      </w:r>
+      <w:r>
+        <w:rPr>
+          <w:noProof/>
+        </w:rPr>
+        <w:t xml:space="preserve">, </w:t>
+      </w:r>
+      <w:r>
+        <w:rPr>
+          <w:noProof/>
+        </w:rPr>
+        <w:fldChar w:fldCharType="begin"/>
+      </w:r>
+      <w:r>
+        <w:rPr>
+          <w:noProof/>
+        </w:rPr>
+        <w:instrText xml:space="preserve"> HYPERLINK \l "_ENREF_9" \o "Luke Wroblewski, 2013 #42" </w:instrText>
+      </w:r>
+      <w:r>
+        <w:rPr>
+          <w:noProof/>
+        </w:rPr>
+      </w:r>
+      <w:r>
+        <w:rPr>
+          <w:noProof/>
+        </w:rPr>
+        <w:fldChar w:fldCharType="separate"/>
+      </w:r>
+      <w:r>
+        <w:rPr>
+          <w:noProof/>
+        </w:rPr>
+        <w:t>9</w:t>
+      </w:r>
+      <w:r>
+        <w:rPr>
+          <w:noProof/>
+        </w:rPr>
+        <w:fldChar w:fldCharType="end"/>
+      </w:r>
+      <w:r>
+        <w:rPr>
+          <w:noProof/>
+        </w:rPr>
+        <w:t>]</w:t>
+      </w:r>
+      <w:r>
+        <w:fldChar w:fldCharType="end"/>
+      </w:r>
+      <w:r>
+        <w:t>.</w:t>
+      </w:r>
+      <w:r>
+        <w:t xml:space="preserve"> It </w:t>
+      </w:r>
+      <w:r>
+        <w:t>suggests that being “future proof” is unnecessary</w:t>
+      </w:r>
+      <w:r>
+        <w:t xml:space="preserve"> (and i</w:t>
+      </w:r>
+      <w:r>
+        <w:t>mpossible), and that focusing on what actually brings value to your site will help it survive longer. It suggests focusing on content first and having dynamic feature detection systems that do not rely on manual updates.</w:t>
+      </w:r>
+    </w:p>
+    <w:p>
+      <w:pPr>
+        <w:spacing w:line="360" w:lineRule="auto"/>
+        <w:jc w:val="both"/>
+      </w:pPr>
+    </w:p>
+    <w:p>
+      <w:pPr>
+        <w:spacing w:line="360" w:lineRule="auto"/>
+        <w:jc w:val="both"/>
+      </w:pPr>
+      <w:r>
         <w:t xml:space="preserve">In this thesis we </w:t>
       </w:r>
       <w:r>
@@ -1584,7 +2324,72 @@
         <w:t xml:space="preserve"> responsive without having all o</w:t>
       </w:r>
       <w:r>
-        <w:t>f the work done on the frontend. This is done</w:t>
+        <w:t>f the work done on the frontend</w:t>
+      </w:r>
+      <w:r>
+        <w:t xml:space="preserve">, based on the RESS concept and another implementation of a RESS-like system called Detector by Dave Olsen </w:t>
+      </w:r>
+      <w:r>
+        <w:fldChar w:fldCharType="begin"/>
+      </w:r>
+      <w:r>
+        <w:instrText xml:space="preserve"> ADDIN EN.CITE &lt;EndNote&gt;&lt;Cite&gt;&lt;Author&gt;Olsen&lt;/Author&gt;&lt;Year&gt;2012&lt;/Year&gt;&lt;RecNum&gt;3&lt;/RecNum&gt;&lt;DisplayText&gt;[10]&lt;/DisplayText&gt;&lt;record&gt;&lt;rec-number&gt;3&lt;/rec-number&gt;&lt;foreign-keys&gt;&lt;key app="EN" db-id="0a200tee5sa5e1ex095psptx0zaddvdr5sff"&gt;3&lt;/key&gt;&lt;/foreign-keys&gt;&lt;ref-type name="Blog"&gt;56&lt;/ref-type&gt;&lt;contributors&gt;&lt;authors&gt;&lt;author&gt;Dave Olsen&lt;/author&gt;&lt;/authors&gt;&lt;/contributors&gt;&lt;titles&gt;&lt;title&gt;RESS, Server-Side Feature-Detection and the Evolution of Responsive Web Design&lt;/title&gt;&lt;secondary-title&gt;Mobile in Higher Ed&lt;/secondary-title&gt;&lt;/titles&gt;&lt;volume&gt;2012&lt;/volume&gt;&lt;keywords&gt;&lt;keyword&gt;RESS, Server-Side Feature-Detection, Responsive Design&lt;/keyword&gt;&lt;/keywords&gt;&lt;dates&gt;&lt;year&gt;2012&lt;/year&gt;&lt;/dates&gt;&lt;urls&gt;&lt;related-urls&gt;&lt;url&gt;http://www.dmolsen.com/mobile-in-higher-ed/2012/02/21/ress-and-the-evolution-of-responsive-web-design/&lt;/url&gt;&lt;/related-urls&gt;&lt;/urls&gt;&lt;/record&gt;&lt;/Cite&gt;&lt;/EndNote&gt;</w:instrText>
+      </w:r>
+      <w:r>
+        <w:fldChar w:fldCharType="separate"/>
+      </w:r>
+      <w:r>
+        <w:rPr>
+          <w:noProof/>
+        </w:rPr>
+        <w:t>[</w:t>
+      </w:r>
+      <w:r>
+        <w:rPr>
+          <w:noProof/>
+        </w:rPr>
+        <w:fldChar w:fldCharType="begin"/>
+      </w:r>
+      <w:r>
+        <w:rPr>
+          <w:noProof/>
+        </w:rPr>
+        <w:instrText xml:space="preserve"> HYPERLINK \l "_ENREF_10" \o "Olsen, 2012 #3" </w:instrText>
+      </w:r>
+      <w:r>
+        <w:rPr>
+          <w:noProof/>
+        </w:rPr>
+      </w:r>
+      <w:r>
+        <w:rPr>
+          <w:noProof/>
+        </w:rPr>
+        <w:fldChar w:fldCharType="separate"/>
+      </w:r>
+      <w:r>
+        <w:rPr>
+          <w:noProof/>
+        </w:rPr>
+        <w:t>10</w:t>
+      </w:r>
+      <w:r>
+        <w:rPr>
+          <w:noProof/>
+        </w:rPr>
+        <w:fldChar w:fldCharType="end"/>
+      </w:r>
+      <w:r>
+        <w:rPr>
+          <w:noProof/>
+        </w:rPr>
+        <w:t>]</w:t>
+      </w:r>
+      <w:r>
+        <w:fldChar w:fldCharType="end"/>
+      </w:r>
+      <w:r>
+        <w:t>. This is done</w:t>
       </w:r>
       <w:r>
         <w:t xml:space="preserve"> </w:t>
@@ -1620,13 +2425,27 @@
         <w:t>,</w:t>
       </w:r>
       <w:r>
-        <w:t xml:space="preserve"> which aims to accurately detect the features supported by each individual </w:t>
+        <w:t xml:space="preserve"> which aims to </w:t>
+      </w:r>
+      <w:proofErr w:type="gramStart"/>
+      <w:r>
+        <w:t>accurately</w:t>
+      </w:r>
+      <w:proofErr w:type="gramEnd"/>
+      <w:r>
+        <w:t xml:space="preserve"> detect the features supported by each individual </w:t>
       </w:r>
       <w:r>
         <w:t>user agent</w:t>
       </w:r>
       <w:r>
-        <w:t>, so that the HTML document served to the user</w:t>
+        <w:t xml:space="preserve">. This </w:t>
+      </w:r>
+      <w:r>
+        <w:t>allows</w:t>
+      </w:r>
+      <w:r>
+        <w:t xml:space="preserve"> the HTML document served to the user</w:t>
       </w:r>
       <w:r>
         <w:t xml:space="preserve"> can be tailored on the backend</w:t>
@@ -1638,11 +2457,10 @@
         <w:t xml:space="preserve"> The idea is that by tailoring the HTML on the backend, the performance on the frontend can be improved, following the concepts of</w:t>
       </w:r>
       <w:r>
-        <w:t xml:space="preserve"> both</w:t>
-      </w:r>
-      <w:r>
         <w:t xml:space="preserve"> </w:t>
       </w:r>
+      <w:bookmarkStart w:id="0" w:name="_GoBack"/>
+      <w:bookmarkEnd w:id="0"/>
       <w:proofErr w:type="spellStart"/>
       <w:r>
         <w:t>Souders</w:t>
@@ -1653,9 +2471,21 @@
       </w:r>
       <w:proofErr w:type="spellStart"/>
       <w:r>
-        <w:t>Marcotte</w:t>
+        <w:t>Matsudaira</w:t>
       </w:r>
       <w:proofErr w:type="spellEnd"/>
+      <w:r>
+        <w:t>, amongst others</w:t>
+      </w:r>
+      <w:r>
+        <w:t>, and making the</w:t>
+      </w:r>
+      <w:r>
+        <w:t xml:space="preserve"> Web pages built in the CMS </w:t>
+      </w:r>
+      <w:r>
+        <w:t>“future friendly”</w:t>
+      </w:r>
       <w:r>
         <w:t>.</w:t>
       </w:r>
@@ -1749,6 +2579,557 @@
       </w:r>
       <w:r>
         <w:t xml:space="preserve"> our key findings.</w:t>
+      </w:r>
+    </w:p>
+    <w:p>
+      <w:pPr>
+        <w:spacing w:line="360" w:lineRule="auto"/>
+        <w:jc w:val="both"/>
+      </w:pPr>
+    </w:p>
+    <w:p>
+      <w:pPr>
+        <w:spacing w:line="360" w:lineRule="auto"/>
+        <w:jc w:val="both"/>
+      </w:pPr>
+      <w:r>
+        <w:t>It can be read in three parts. The first part containing the background information needed to understand the implementation. The middle part can be considered the practical part, describing the process of implementing the system and the performance tests conducted on it to establish the impact it might have on making the Enonic CMS’ device classification system more future friendly.</w:t>
+      </w:r>
+      <w:r>
+        <w:t xml:space="preserve"> The final part</w:t>
+      </w:r>
+      <w:r>
+        <w:t xml:space="preserve"> is a discussion where we discuss</w:t>
+      </w:r>
+      <w:r>
+        <w:t xml:space="preserve"> the implementation, its merits and the results from</w:t>
+      </w:r>
+      <w:r>
+        <w:t xml:space="preserve"> the performance tests. It also looks at </w:t>
+      </w:r>
+      <w:r>
+        <w:t>the concepts themselves and how they tie into the implementation.</w:t>
+      </w:r>
+    </w:p>
+    <w:p>
+      <w:pPr>
+        <w:spacing w:line="360" w:lineRule="auto"/>
+        <w:jc w:val="both"/>
+        <w:rPr>
+          <w:rFonts w:asciiTheme="majorHAnsi" w:eastAsiaTheme="majorEastAsia" w:hAnsiTheme="majorHAnsi" w:cstheme="majorBidi"/>
+          <w:b/>
+          <w:bCs/>
+          <w:color w:val="345A8A" w:themeColor="accent1" w:themeShade="B5"/>
+          <w:sz w:val="32"/>
+          <w:szCs w:val="32"/>
+        </w:rPr>
+      </w:pPr>
+      <w:r>
+        <w:br w:type="page"/>
+      </w:r>
+    </w:p>
+    <w:p>
+      <w:pPr>
+        <w:pStyle w:val="Heading1"/>
+        <w:spacing w:line="360" w:lineRule="auto"/>
+        <w:jc w:val="both"/>
+      </w:pPr>
+      <w:r>
+        <w:t>Bibliography</w:t>
+      </w:r>
+    </w:p>
+    <w:p>
+      <w:pPr>
+        <w:spacing w:line="360" w:lineRule="auto"/>
+        <w:jc w:val="both"/>
+      </w:pPr>
+    </w:p>
+    <w:p>
+      <w:pPr>
+        <w:ind w:left="720" w:hanging="720"/>
+        <w:jc w:val="both"/>
+        <w:rPr>
+          <w:rFonts w:ascii="Cambria" w:hAnsi="Cambria"/>
+          <w:noProof/>
+        </w:rPr>
+      </w:pPr>
+      <w:r>
+        <w:fldChar w:fldCharType="begin"/>
+      </w:r>
+      <w:r>
+        <w:instrText xml:space="preserve"> ADDIN EN.REFLIST </w:instrText>
+      </w:r>
+      <w:r>
+        <w:fldChar w:fldCharType="separate"/>
+      </w:r>
+      <w:bookmarkStart w:id="1" w:name="_ENREF_1"/>
+      <w:r>
+        <w:rPr>
+          <w:rFonts w:ascii="Cambria" w:hAnsi="Cambria"/>
+          <w:noProof/>
+        </w:rPr>
+        <w:t>[1]</w:t>
+      </w:r>
+      <w:r>
+        <w:rPr>
+          <w:rFonts w:ascii="Cambria" w:hAnsi="Cambria"/>
+          <w:noProof/>
+        </w:rPr>
+        <w:tab/>
+        <w:t xml:space="preserve">M. Murphy and M. Meeker, "Top mobile internet trends," </w:t>
+      </w:r>
+      <w:r>
+        <w:rPr>
+          <w:rFonts w:ascii="Cambria" w:hAnsi="Cambria"/>
+          <w:i/>
+          <w:noProof/>
+        </w:rPr>
+        <w:t xml:space="preserve">KPCB Relationship Capital, </w:t>
+      </w:r>
+      <w:r>
+        <w:rPr>
+          <w:rFonts w:ascii="Cambria" w:hAnsi="Cambria"/>
+          <w:noProof/>
+        </w:rPr>
+        <w:t>2011.</w:t>
+      </w:r>
+      <w:bookmarkEnd w:id="1"/>
+    </w:p>
+    <w:p>
+      <w:pPr>
+        <w:ind w:left="720" w:hanging="720"/>
+        <w:jc w:val="both"/>
+        <w:rPr>
+          <w:rFonts w:ascii="Cambria" w:hAnsi="Cambria"/>
+          <w:noProof/>
+        </w:rPr>
+      </w:pPr>
+      <w:bookmarkStart w:id="2" w:name="_ENREF_2"/>
+      <w:r>
+        <w:rPr>
+          <w:rFonts w:ascii="Cambria" w:hAnsi="Cambria"/>
+          <w:noProof/>
+        </w:rPr>
+        <w:t>[2]</w:t>
+      </w:r>
+      <w:r>
+        <w:rPr>
+          <w:rFonts w:ascii="Cambria" w:hAnsi="Cambria"/>
+          <w:noProof/>
+        </w:rPr>
+        <w:tab/>
+        <w:t xml:space="preserve">E. Marcotte, </w:t>
+      </w:r>
+      <w:r>
+        <w:rPr>
+          <w:rFonts w:ascii="Cambria" w:hAnsi="Cambria"/>
+          <w:i/>
+          <w:noProof/>
+        </w:rPr>
+        <w:t>Responsive Web Design</w:t>
+      </w:r>
+      <w:r>
+        <w:rPr>
+          <w:rFonts w:ascii="Cambria" w:hAnsi="Cambria"/>
+          <w:noProof/>
+        </w:rPr>
+        <w:t>, 2011.</w:t>
+      </w:r>
+      <w:bookmarkEnd w:id="2"/>
+    </w:p>
+    <w:p>
+      <w:pPr>
+        <w:ind w:left="720" w:hanging="720"/>
+        <w:jc w:val="both"/>
+        <w:rPr>
+          <w:rFonts w:ascii="Cambria" w:hAnsi="Cambria"/>
+          <w:noProof/>
+        </w:rPr>
+      </w:pPr>
+      <w:bookmarkStart w:id="3" w:name="_ENREF_3"/>
+      <w:r>
+        <w:rPr>
+          <w:rFonts w:ascii="Cambria" w:hAnsi="Cambria"/>
+          <w:noProof/>
+        </w:rPr>
+        <w:t>[3]</w:t>
+      </w:r>
+      <w:r>
+        <w:rPr>
+          <w:rFonts w:ascii="Cambria" w:hAnsi="Cambria"/>
+          <w:noProof/>
+        </w:rPr>
+        <w:tab/>
+        <w:t xml:space="preserve">J. Grigsby, "CSS Media Query for Mobile is Fool’s Gold," in </w:t>
+      </w:r>
+      <w:r>
+        <w:rPr>
+          <w:rFonts w:ascii="Cambria" w:hAnsi="Cambria"/>
+          <w:i/>
+          <w:noProof/>
+        </w:rPr>
+        <w:t>Cloud Four Blog</w:t>
+      </w:r>
+      <w:r>
+        <w:rPr>
+          <w:rFonts w:ascii="Cambria" w:hAnsi="Cambria"/>
+          <w:noProof/>
+        </w:rPr>
+        <w:t xml:space="preserve"> vol. 2012, ed, 2010.</w:t>
+      </w:r>
+      <w:bookmarkEnd w:id="3"/>
+    </w:p>
+    <w:p>
+      <w:pPr>
+        <w:ind w:left="720" w:hanging="720"/>
+        <w:jc w:val="both"/>
+        <w:rPr>
+          <w:rFonts w:ascii="Cambria" w:hAnsi="Cambria"/>
+          <w:noProof/>
+        </w:rPr>
+      </w:pPr>
+      <w:bookmarkStart w:id="4" w:name="_ENREF_4"/>
+      <w:r>
+        <w:rPr>
+          <w:rFonts w:ascii="Cambria" w:hAnsi="Cambria"/>
+          <w:noProof/>
+        </w:rPr>
+        <w:t>[4]</w:t>
+      </w:r>
+      <w:r>
+        <w:rPr>
+          <w:rFonts w:ascii="Cambria" w:hAnsi="Cambria"/>
+          <w:noProof/>
+        </w:rPr>
+        <w:tab/>
+        <w:t xml:space="preserve">S. Souders, "High-performance web sites," </w:t>
+      </w:r>
+      <w:r>
+        <w:rPr>
+          <w:rFonts w:ascii="Cambria" w:hAnsi="Cambria"/>
+          <w:i/>
+          <w:noProof/>
+        </w:rPr>
+        <w:t xml:space="preserve">Commun. ACM, </w:t>
+      </w:r>
+      <w:r>
+        <w:rPr>
+          <w:rFonts w:ascii="Cambria" w:hAnsi="Cambria"/>
+          <w:noProof/>
+        </w:rPr>
+        <w:t>vol. 51, pp. 36-41, 2008.</w:t>
+      </w:r>
+      <w:bookmarkEnd w:id="4"/>
+    </w:p>
+    <w:p>
+      <w:pPr>
+        <w:ind w:left="720" w:hanging="720"/>
+        <w:jc w:val="both"/>
+        <w:rPr>
+          <w:rFonts w:ascii="Cambria" w:hAnsi="Cambria"/>
+          <w:noProof/>
+        </w:rPr>
+      </w:pPr>
+      <w:bookmarkStart w:id="5" w:name="_ENREF_5"/>
+      <w:r>
+        <w:rPr>
+          <w:rFonts w:ascii="Cambria" w:hAnsi="Cambria"/>
+          <w:noProof/>
+        </w:rPr>
+        <w:t>[5]</w:t>
+      </w:r>
+      <w:r>
+        <w:rPr>
+          <w:rFonts w:ascii="Cambria" w:hAnsi="Cambria"/>
+          <w:noProof/>
+        </w:rPr>
+        <w:tab/>
+        <w:t xml:space="preserve">K. Matsudaira, "Making the mobile web faster," </w:t>
+      </w:r>
+      <w:r>
+        <w:rPr>
+          <w:rFonts w:ascii="Cambria" w:hAnsi="Cambria"/>
+          <w:i/>
+          <w:noProof/>
+        </w:rPr>
+        <w:t xml:space="preserve">Commun. ACM, </w:t>
+      </w:r>
+      <w:r>
+        <w:rPr>
+          <w:rFonts w:ascii="Cambria" w:hAnsi="Cambria"/>
+          <w:noProof/>
+        </w:rPr>
+        <w:t>vol. 56, pp. 56-61, 2013.</w:t>
+      </w:r>
+      <w:bookmarkEnd w:id="5"/>
+    </w:p>
+    <w:p>
+      <w:pPr>
+        <w:ind w:left="720" w:hanging="720"/>
+        <w:jc w:val="both"/>
+        <w:rPr>
+          <w:rFonts w:ascii="Cambria" w:hAnsi="Cambria"/>
+          <w:noProof/>
+        </w:rPr>
+      </w:pPr>
+      <w:bookmarkStart w:id="6" w:name="_ENREF_6"/>
+      <w:r>
+        <w:rPr>
+          <w:rFonts w:ascii="Cambria" w:hAnsi="Cambria"/>
+          <w:noProof/>
+        </w:rPr>
+        <w:t>[6]</w:t>
+      </w:r>
+      <w:r>
+        <w:rPr>
+          <w:rFonts w:ascii="Cambria" w:hAnsi="Cambria"/>
+          <w:noProof/>
+        </w:rPr>
+        <w:tab/>
+        <w:t xml:space="preserve">J. A. Sæterås, "Next steps of Responsive Web Design," in </w:t>
+      </w:r>
+      <w:r>
+        <w:rPr>
+          <w:rFonts w:ascii="Cambria" w:hAnsi="Cambria"/>
+          <w:i/>
+          <w:noProof/>
+        </w:rPr>
+        <w:t>mpulp</w:t>
+      </w:r>
+      <w:r>
+        <w:rPr>
+          <w:rFonts w:ascii="Cambria" w:hAnsi="Cambria"/>
+          <w:noProof/>
+        </w:rPr>
+        <w:t xml:space="preserve"> vol. 2012, ed, 2011.</w:t>
+      </w:r>
+      <w:bookmarkEnd w:id="6"/>
+    </w:p>
+    <w:p>
+      <w:pPr>
+        <w:ind w:left="720" w:hanging="720"/>
+        <w:jc w:val="both"/>
+        <w:rPr>
+          <w:rFonts w:ascii="Cambria" w:hAnsi="Cambria"/>
+          <w:noProof/>
+        </w:rPr>
+      </w:pPr>
+      <w:bookmarkStart w:id="7" w:name="_ENREF_7"/>
+      <w:r>
+        <w:rPr>
+          <w:rFonts w:ascii="Cambria" w:hAnsi="Cambria"/>
+          <w:noProof/>
+        </w:rPr>
+        <w:t>[7]</w:t>
+      </w:r>
+      <w:r>
+        <w:rPr>
+          <w:rFonts w:ascii="Cambria" w:hAnsi="Cambria"/>
+          <w:noProof/>
+        </w:rPr>
+        <w:tab/>
+        <w:t xml:space="preserve">L. Wroblewski, "RESS: Responsive Design + Server Side Components," in </w:t>
+      </w:r>
+      <w:r>
+        <w:rPr>
+          <w:rFonts w:ascii="Cambria" w:hAnsi="Cambria"/>
+          <w:i/>
+          <w:noProof/>
+        </w:rPr>
+        <w:t>LukeW</w:t>
+      </w:r>
+      <w:r>
+        <w:rPr>
+          <w:rFonts w:ascii="Cambria" w:hAnsi="Cambria"/>
+          <w:noProof/>
+        </w:rPr>
+        <w:t xml:space="preserve"> vol. 2012, ed, 2011.</w:t>
+      </w:r>
+      <w:bookmarkEnd w:id="7"/>
+    </w:p>
+    <w:p>
+      <w:pPr>
+        <w:ind w:left="720" w:hanging="720"/>
+        <w:jc w:val="both"/>
+        <w:rPr>
+          <w:rFonts w:ascii="Cambria" w:hAnsi="Cambria"/>
+          <w:noProof/>
+        </w:rPr>
+      </w:pPr>
+      <w:bookmarkStart w:id="8" w:name="_ENREF_8"/>
+      <w:r>
+        <w:rPr>
+          <w:rFonts w:ascii="Cambria" w:hAnsi="Cambria"/>
+          <w:noProof/>
+        </w:rPr>
+        <w:t>[8]</w:t>
+      </w:r>
+      <w:r>
+        <w:rPr>
+          <w:rFonts w:ascii="Cambria" w:hAnsi="Cambria"/>
+          <w:noProof/>
+        </w:rPr>
+        <w:tab/>
+        <w:t xml:space="preserve">L. Wroblewski, "Future Friendly," in </w:t>
+      </w:r>
+      <w:r>
+        <w:rPr>
+          <w:rFonts w:ascii="Cambria" w:hAnsi="Cambria"/>
+          <w:i/>
+          <w:noProof/>
+        </w:rPr>
+        <w:t>LukeW</w:t>
+      </w:r>
+      <w:r>
+        <w:rPr>
+          <w:rFonts w:ascii="Cambria" w:hAnsi="Cambria"/>
+          <w:noProof/>
+        </w:rPr>
+        <w:t xml:space="preserve"> vol. 2013, ed, 2011.</w:t>
+      </w:r>
+      <w:bookmarkEnd w:id="8"/>
+    </w:p>
+    <w:p>
+      <w:pPr>
+        <w:ind w:left="720" w:hanging="720"/>
+        <w:jc w:val="both"/>
+        <w:rPr>
+          <w:rFonts w:ascii="Cambria" w:hAnsi="Cambria"/>
+          <w:noProof/>
+        </w:rPr>
+      </w:pPr>
+      <w:bookmarkStart w:id="9" w:name="_ENREF_9"/>
+      <w:r>
+        <w:rPr>
+          <w:rFonts w:ascii="Cambria" w:hAnsi="Cambria"/>
+          <w:noProof/>
+        </w:rPr>
+        <w:t>[9]</w:t>
+      </w:r>
+      <w:r>
+        <w:rPr>
+          <w:rFonts w:ascii="Cambria" w:hAnsi="Cambria"/>
+          <w:noProof/>
+        </w:rPr>
+        <w:tab/>
+        <w:t xml:space="preserve">S. J. Luke Wroblewski, Brad Frost, Jeremy Keith, Lyza D. Gardner, Scott Jehl, Stephanie Rieger, Jason Grigsby, Bryan Rieger, Josh Clark, Tim Kadlec, Brian Leroux, Andrea Trasatti. (2013). </w:t>
+      </w:r>
+      <w:r>
+        <w:rPr>
+          <w:rFonts w:ascii="Cambria" w:hAnsi="Cambria"/>
+          <w:i/>
+          <w:noProof/>
+        </w:rPr>
+        <w:t>Future Friendly</w:t>
+      </w:r>
+      <w:r>
+        <w:rPr>
+          <w:rFonts w:ascii="Cambria" w:hAnsi="Cambria"/>
+          <w:noProof/>
+        </w:rPr>
+        <w:t xml:space="preserve">. Available: </w:t>
+      </w:r>
+      <w:bookmarkEnd w:id="9"/>
+      <w:r>
+        <w:rPr>
+          <w:rFonts w:ascii="Cambria" w:hAnsi="Cambria"/>
+          <w:noProof/>
+        </w:rPr>
+        <w:fldChar w:fldCharType="begin"/>
+      </w:r>
+      <w:r>
+        <w:rPr>
+          <w:rFonts w:ascii="Cambria" w:hAnsi="Cambria"/>
+          <w:noProof/>
+        </w:rPr>
+        <w:instrText xml:space="preserve"> HYPERLINK "http://futurefriend.ly/" </w:instrText>
+      </w:r>
+      <w:r>
+        <w:rPr>
+          <w:rFonts w:ascii="Cambria" w:hAnsi="Cambria"/>
+          <w:noProof/>
+        </w:rPr>
+      </w:r>
+      <w:r>
+        <w:rPr>
+          <w:rFonts w:ascii="Cambria" w:hAnsi="Cambria"/>
+          <w:noProof/>
+        </w:rPr>
+        <w:fldChar w:fldCharType="separate"/>
+      </w:r>
+      <w:r>
+        <w:rPr>
+          <w:rStyle w:val="Hyperlink"/>
+          <w:noProof/>
+        </w:rPr>
+        <w:t>http://futurefriend.ly/</w:t>
+      </w:r>
+      <w:r>
+        <w:rPr>
+          <w:rFonts w:ascii="Cambria" w:hAnsi="Cambria"/>
+          <w:noProof/>
+        </w:rPr>
+        <w:fldChar w:fldCharType="end"/>
+      </w:r>
+    </w:p>
+    <w:p>
+      <w:pPr>
+        <w:ind w:left="720" w:hanging="720"/>
+        <w:jc w:val="both"/>
+        <w:rPr>
+          <w:rFonts w:ascii="Cambria" w:hAnsi="Cambria"/>
+          <w:noProof/>
+        </w:rPr>
+      </w:pPr>
+      <w:bookmarkStart w:id="10" w:name="_ENREF_10"/>
+      <w:r>
+        <w:rPr>
+          <w:rFonts w:ascii="Cambria" w:hAnsi="Cambria"/>
+          <w:noProof/>
+        </w:rPr>
+        <w:t>[10]</w:t>
+      </w:r>
+      <w:r>
+        <w:rPr>
+          <w:rFonts w:ascii="Cambria" w:hAnsi="Cambria"/>
+          <w:noProof/>
+        </w:rPr>
+        <w:tab/>
+        <w:t xml:space="preserve">D. Olsen, "RESS, Server-Side Feature-Detection and the Evolution of Responsive Web Design," in </w:t>
+      </w:r>
+      <w:r>
+        <w:rPr>
+          <w:rFonts w:ascii="Cambria" w:hAnsi="Cambria"/>
+          <w:i/>
+          <w:noProof/>
+        </w:rPr>
+        <w:t>Mobile in Higher Ed</w:t>
+      </w:r>
+      <w:r>
+        <w:rPr>
+          <w:rFonts w:ascii="Cambria" w:hAnsi="Cambria"/>
+          <w:noProof/>
+        </w:rPr>
+        <w:t xml:space="preserve"> vol. 2012, ed, 2012.</w:t>
+      </w:r>
+      <w:bookmarkEnd w:id="10"/>
+    </w:p>
+    <w:p>
+      <w:pPr>
+        <w:jc w:val="both"/>
+        <w:rPr>
+          <w:rFonts w:ascii="Cambria" w:hAnsi="Cambria"/>
+          <w:noProof/>
+        </w:rPr>
+      </w:pPr>
+    </w:p>
+    <w:p>
+      <w:pPr>
+        <w:spacing w:line="360" w:lineRule="auto"/>
+        <w:jc w:val="both"/>
+      </w:pPr>
+      <w:r>
+        <w:fldChar w:fldCharType="end"/>
       </w:r>
     </w:p>
     <w:sectPr>
@@ -2672,6 +4053,17 @@
       <w:szCs w:val="26"/>
     </w:rPr>
   </w:style>
+  <w:style w:type="character" w:styleId="Hyperlink">
+    <w:name w:val="Hyperlink"/>
+    <w:basedOn w:val="DefaultParagraphFont"/>
+    <w:uiPriority w:val="99"/>
+    <w:unhideWhenUsed/>
+    <w:rsid w:val="00E319EE"/>
+    <w:rPr>
+      <w:color w:val="0000FF" w:themeColor="hyperlink"/>
+      <w:u w:val="single"/>
+    </w:rPr>
+  </w:style>
 </w:styles>
 </file>
 
@@ -3106,6 +4498,17 @@
       <w:szCs w:val="26"/>
     </w:rPr>
   </w:style>
+  <w:style w:type="character" w:styleId="Hyperlink">
+    <w:name w:val="Hyperlink"/>
+    <w:basedOn w:val="DefaultParagraphFont"/>
+    <w:uiPriority w:val="99"/>
+    <w:unhideWhenUsed/>
+    <w:rsid w:val="00E319EE"/>
+    <w:rPr>
+      <w:color w:val="0000FF" w:themeColor="hyperlink"/>
+      <w:u w:val="single"/>
+    </w:rPr>
+  </w:style>
 </w:styles>
 </file>
 

</xml_diff>

<commit_message>
Added questions to chapter 5.
</commit_message>
<xml_diff>
--- a/Chapter 1 - Introduction.docx
+++ b/Chapter 1 - Introduction.docx
@@ -9,7 +9,12 @@
         <w:jc w:val="both"/>
       </w:pPr>
       <w:r>
-        <w:t>Chapter 1 – Introduction</w:t>
+        <w:t>Chapter 1 – Introd</w:t>
+      </w:r>
+      <w:bookmarkStart w:id="0" w:name="_GoBack"/>
+      <w:bookmarkEnd w:id="0"/>
+      <w:r>
+        <w:t>uction</w:t>
       </w:r>
     </w:p>
     <w:p>
@@ -252,118 +257,64 @@
         </w:rPr>
         <w:t>[</w:t>
       </w:r>
-      <w:r>
-        <w:rPr>
-          <w:noProof/>
-        </w:rPr>
+      <w:hyperlink w:anchor="_ENREF_2" w:tooltip="Marcotte, 2011 #15" w:history="1">
+        <w:r>
+          <w:rPr>
+            <w:noProof/>
+          </w:rPr>
+          <w:t>2</w:t>
+        </w:r>
+      </w:hyperlink>
+      <w:r>
+        <w:rPr>
+          <w:noProof/>
+        </w:rPr>
+        <w:t>]</w:t>
+      </w:r>
+      <w:r>
+        <w:fldChar w:fldCharType="end"/>
+      </w:r>
+      <w:r>
+        <w:t>. Roughly speaking it aims to make web sites “respond” to the context in which they are being viewed. This is primarily achieved through something called “Media Queries” in CSS. Media Queries can be used to detect certain attributes of the device rendering the web page, e.g. screen width and height, which then can alter the layout of the web page to fit the result of the query</w:t>
+      </w:r>
+      <w:r>
+        <w:t xml:space="preserve">. </w:t>
+      </w:r>
+      <w:r>
+        <w:t>It is not without its problems, though, and it has been noted that it is not a “silver bullet” for mobile Web design</w:t>
+      </w:r>
+      <w:r>
+        <w:t>. Doing all of the adaptation on the frontend causes file sizes and logic to grow much larger than previously, as all clients now receive all HTML markup, CSS</w:t>
+      </w:r>
+      <w:r>
+        <w:t>, JavaScript and media</w:t>
+      </w:r>
+      <w:r>
+        <w:t xml:space="preserve"> </w:t>
+      </w:r>
+      <w:r>
         <w:fldChar w:fldCharType="begin"/>
       </w:r>
       <w:r>
-        <w:rPr>
-          <w:noProof/>
-        </w:rPr>
-        <w:instrText xml:space="preserve"> HYPERLINK \l "_ENREF_2" \o "Marcotte, 2011 #15" </w:instrText>
-      </w:r>
-      <w:r>
-        <w:rPr>
-          <w:noProof/>
-        </w:rPr>
-      </w:r>
-      <w:r>
-        <w:rPr>
-          <w:noProof/>
-        </w:rPr>
+        <w:instrText xml:space="preserve"> ADDIN EN.CITE &lt;EndNote&gt;&lt;Cite&gt;&lt;Author&gt;Grigsby&lt;/Author&gt;&lt;Year&gt;2010&lt;/Year&gt;&lt;RecNum&gt;18&lt;/RecNum&gt;&lt;DisplayText&gt;[3]&lt;/DisplayText&gt;&lt;record&gt;&lt;rec-number&gt;18&lt;/rec-number&gt;&lt;foreign-keys&gt;&lt;key app="EN" db-id="0a200tee5sa5e1ex095psptx0zaddvdr5sff"&gt;18&lt;/key&gt;&lt;/foreign-keys&gt;&lt;ref-type name="Blog"&gt;56&lt;/ref-type&gt;&lt;contributors&gt;&lt;authors&gt;&lt;author&gt;Jason Grigsby&lt;/author&gt;&lt;/authors&gt;&lt;/contributors&gt;&lt;titles&gt;&lt;title&gt;CSS Media Query for Mobile is Fool’s Gold&lt;/title&gt;&lt;secondary-title&gt;Cloud Four Blog&lt;/secondary-title&gt;&lt;/titles&gt;&lt;volume&gt;2012&lt;/volume&gt;&lt;dates&gt;&lt;year&gt;2010&lt;/year&gt;&lt;/dates&gt;&lt;urls&gt;&lt;related-urls&gt;&lt;url&gt;http://blog.cloudfour.com/css-media-query-for-mobile-is-fools-gold/&lt;/url&gt;&lt;/related-urls&gt;&lt;/urls&gt;&lt;/record&gt;&lt;/Cite&gt;&lt;/EndNote&gt;</w:instrText>
+      </w:r>
+      <w:r>
         <w:fldChar w:fldCharType="separate"/>
       </w:r>
       <w:r>
         <w:rPr>
           <w:noProof/>
         </w:rPr>
-        <w:t>2</w:t>
-      </w:r>
-      <w:r>
-        <w:rPr>
-          <w:noProof/>
-        </w:rPr>
-        <w:fldChar w:fldCharType="end"/>
-      </w:r>
-      <w:r>
-        <w:rPr>
-          <w:noProof/>
-        </w:rPr>
-        <w:t>]</w:t>
-      </w:r>
-      <w:r>
-        <w:fldChar w:fldCharType="end"/>
-      </w:r>
-      <w:r>
-        <w:t>. Roughly speaking it aims to make web sites “respond” to the context in which they are being viewed. This is primarily achieved through something called “Media Queries” in CSS. Media Queries can be used to detect certain attributes of the device rendering the web page, e.g. screen width and height, which then can alter the layout of the web page to fit the result of the query</w:t>
-      </w:r>
-      <w:r>
-        <w:t xml:space="preserve">. </w:t>
-      </w:r>
-      <w:r>
-        <w:t>It is not without its problems, though, and it has been noted that it is not a “silver bullet” for mobile Web design</w:t>
-      </w:r>
-      <w:r>
-        <w:t>. Doing all of the adaptation on the frontend causes file sizes and logic to grow much larger than previously, as all clients now receive all HTML markup, CSS</w:t>
-      </w:r>
-      <w:r>
-        <w:t>, JavaScript and media</w:t>
-      </w:r>
-      <w:r>
-        <w:t xml:space="preserve"> </w:t>
-      </w:r>
-      <w:r>
-        <w:fldChar w:fldCharType="begin"/>
-      </w:r>
-      <w:r>
-        <w:instrText xml:space="preserve"> ADDIN EN.CITE &lt;EndNote&gt;&lt;Cite&gt;&lt;Author&gt;Grigsby&lt;/Author&gt;&lt;Year&gt;2010&lt;/Year&gt;&lt;RecNum&gt;18&lt;/RecNum&gt;&lt;DisplayText&gt;[3]&lt;/DisplayText&gt;&lt;record&gt;&lt;rec-number&gt;18&lt;/rec-number&gt;&lt;foreign-keys&gt;&lt;key app="EN" db-id="0a200tee5sa5e1ex095psptx0zaddvdr5sff"&gt;18&lt;/key&gt;&lt;/foreign-keys&gt;&lt;ref-type name="Blog"&gt;56&lt;/ref-type&gt;&lt;contributors&gt;&lt;authors&gt;&lt;author&gt;Jason Grigsby&lt;/author&gt;&lt;/authors&gt;&lt;/contributors&gt;&lt;titles&gt;&lt;title&gt;CSS Media Query for Mobile is Fool’s Gold&lt;/title&gt;&lt;secondary-title&gt;Cloud Four Blog&lt;/secondary-title&gt;&lt;/titles&gt;&lt;volume&gt;2012&lt;/volume&gt;&lt;dates&gt;&lt;year&gt;2010&lt;/year&gt;&lt;/dates&gt;&lt;urls&gt;&lt;related-urls&gt;&lt;url&gt;http://blog.cloudfour.com/css-media-query-for-mobile-is-fools-gold/&lt;/url&gt;&lt;/related-urls&gt;&lt;/urls&gt;&lt;/record&gt;&lt;/Cite&gt;&lt;/EndNote&gt;</w:instrText>
-      </w:r>
-      <w:r>
-        <w:fldChar w:fldCharType="separate"/>
-      </w:r>
-      <w:r>
-        <w:rPr>
-          <w:noProof/>
-        </w:rPr>
         <w:t>[</w:t>
       </w:r>
-      <w:r>
-        <w:rPr>
-          <w:noProof/>
-        </w:rPr>
-        <w:fldChar w:fldCharType="begin"/>
-      </w:r>
-      <w:r>
-        <w:rPr>
-          <w:noProof/>
-        </w:rPr>
-        <w:instrText xml:space="preserve"> HYPERLINK \l "_ENREF_3" \o "Grigsby, 2010 #18" </w:instrText>
-      </w:r>
-      <w:r>
-        <w:rPr>
-          <w:noProof/>
-        </w:rPr>
-      </w:r>
-      <w:r>
-        <w:rPr>
-          <w:noProof/>
-        </w:rPr>
-        <w:fldChar w:fldCharType="separate"/>
-      </w:r>
-      <w:r>
-        <w:rPr>
-          <w:noProof/>
-        </w:rPr>
-        <w:t>3</w:t>
-      </w:r>
-      <w:r>
-        <w:rPr>
-          <w:noProof/>
-        </w:rPr>
-        <w:fldChar w:fldCharType="end"/>
-      </w:r>
+      <w:hyperlink w:anchor="_ENREF_3" w:tooltip="Grigsby, 2010 #18" w:history="1">
+        <w:r>
+          <w:rPr>
+            <w:noProof/>
+          </w:rPr>
+          <w:t>3</w:t>
+        </w:r>
+      </w:hyperlink>
       <w:r>
         <w:rPr>
           <w:noProof/>
@@ -460,41 +411,14 @@
         </w:rPr>
         <w:t>[</w:t>
       </w:r>
-      <w:r>
-        <w:rPr>
-          <w:noProof/>
-        </w:rPr>
-        <w:fldChar w:fldCharType="begin"/>
-      </w:r>
-      <w:r>
-        <w:rPr>
-          <w:noProof/>
-        </w:rPr>
-        <w:instrText xml:space="preserve"> HYPERLINK \l "_ENREF_4" \o "Souders, 2008 #27" </w:instrText>
-      </w:r>
-      <w:r>
-        <w:rPr>
-          <w:noProof/>
-        </w:rPr>
-      </w:r>
-      <w:r>
-        <w:rPr>
-          <w:noProof/>
-        </w:rPr>
-        <w:fldChar w:fldCharType="separate"/>
-      </w:r>
-      <w:r>
-        <w:rPr>
-          <w:noProof/>
-        </w:rPr>
-        <w:t>4</w:t>
-      </w:r>
-      <w:r>
-        <w:rPr>
-          <w:noProof/>
-        </w:rPr>
-        <w:fldChar w:fldCharType="end"/>
-      </w:r>
+      <w:hyperlink w:anchor="_ENREF_4" w:tooltip="Souders, 2008 #27" w:history="1">
+        <w:r>
+          <w:rPr>
+            <w:noProof/>
+          </w:rPr>
+          <w:t>4</w:t>
+        </w:r>
+      </w:hyperlink>
       <w:r>
         <w:rPr>
           <w:noProof/>
@@ -1585,41 +1509,14 @@
         </w:rPr>
         <w:t>[</w:t>
       </w:r>
-      <w:r>
-        <w:rPr>
-          <w:noProof/>
-        </w:rPr>
-        <w:fldChar w:fldCharType="begin"/>
-      </w:r>
-      <w:r>
-        <w:rPr>
-          <w:noProof/>
-        </w:rPr>
-        <w:instrText xml:space="preserve"> HYPERLINK \l "_ENREF_5" \o "Matsudaira, 2013 #40" </w:instrText>
-      </w:r>
-      <w:r>
-        <w:rPr>
-          <w:noProof/>
-        </w:rPr>
-      </w:r>
-      <w:r>
-        <w:rPr>
-          <w:noProof/>
-        </w:rPr>
-        <w:fldChar w:fldCharType="separate"/>
-      </w:r>
-      <w:r>
-        <w:rPr>
-          <w:noProof/>
-        </w:rPr>
-        <w:t>5</w:t>
-      </w:r>
-      <w:r>
-        <w:rPr>
-          <w:noProof/>
-        </w:rPr>
-        <w:fldChar w:fldCharType="end"/>
-      </w:r>
+      <w:hyperlink w:anchor="_ENREF_5" w:tooltip="Matsudaira, 2013 #40" w:history="1">
+        <w:r>
+          <w:rPr>
+            <w:noProof/>
+          </w:rPr>
+          <w:t>5</w:t>
+        </w:r>
+      </w:hyperlink>
       <w:r>
         <w:rPr>
           <w:noProof/>
@@ -1915,41 +1812,14 @@
         </w:rPr>
         <w:t>[</w:t>
       </w:r>
-      <w:r>
-        <w:rPr>
-          <w:noProof/>
-        </w:rPr>
-        <w:fldChar w:fldCharType="begin"/>
-      </w:r>
-      <w:r>
-        <w:rPr>
-          <w:noProof/>
-        </w:rPr>
-        <w:instrText xml:space="preserve"> HYPERLINK \l "_ENREF_6" \o "Sæterås, 2011 #6" </w:instrText>
-      </w:r>
-      <w:r>
-        <w:rPr>
-          <w:noProof/>
-        </w:rPr>
-      </w:r>
-      <w:r>
-        <w:rPr>
-          <w:noProof/>
-        </w:rPr>
-        <w:fldChar w:fldCharType="separate"/>
-      </w:r>
-      <w:r>
-        <w:rPr>
-          <w:noProof/>
-        </w:rPr>
-        <w:t>6</w:t>
-      </w:r>
-      <w:r>
-        <w:rPr>
-          <w:noProof/>
-        </w:rPr>
-        <w:fldChar w:fldCharType="end"/>
-      </w:r>
+      <w:hyperlink w:anchor="_ENREF_6" w:tooltip="Sæterås, 2011 #6" w:history="1">
+        <w:r>
+          <w:rPr>
+            <w:noProof/>
+          </w:rPr>
+          <w:t>6</w:t>
+        </w:r>
+      </w:hyperlink>
       <w:r>
         <w:rPr>
           <w:noProof/>
@@ -2058,41 +1928,14 @@
         </w:rPr>
         <w:t>[</w:t>
       </w:r>
-      <w:r>
-        <w:rPr>
-          <w:noProof/>
-        </w:rPr>
-        <w:fldChar w:fldCharType="begin"/>
-      </w:r>
-      <w:r>
-        <w:rPr>
-          <w:noProof/>
-        </w:rPr>
-        <w:instrText xml:space="preserve"> HYPERLINK \l "_ENREF_7" \o "Wroblewski, 2011 #1" </w:instrText>
-      </w:r>
-      <w:r>
-        <w:rPr>
-          <w:noProof/>
-        </w:rPr>
-      </w:r>
-      <w:r>
-        <w:rPr>
-          <w:noProof/>
-        </w:rPr>
-        <w:fldChar w:fldCharType="separate"/>
-      </w:r>
-      <w:r>
-        <w:rPr>
-          <w:noProof/>
-        </w:rPr>
-        <w:t>7</w:t>
-      </w:r>
-      <w:r>
-        <w:rPr>
-          <w:noProof/>
-        </w:rPr>
-        <w:fldChar w:fldCharType="end"/>
-      </w:r>
+      <w:hyperlink w:anchor="_ENREF_7" w:tooltip="Wroblewski, 2011 #1" w:history="1">
+        <w:r>
+          <w:rPr>
+            <w:noProof/>
+          </w:rPr>
+          <w:t>7</w:t>
+        </w:r>
+      </w:hyperlink>
       <w:r>
         <w:rPr>
           <w:noProof/>
@@ -2135,6 +1978,8 @@
     <w:p>
       <w:pPr>
         <w:pStyle w:val="Heading2"/>
+        <w:spacing w:line="360" w:lineRule="auto"/>
+        <w:jc w:val="both"/>
       </w:pPr>
       <w:r>
         <w:t>Future Friendly</w:t>
@@ -2178,82 +2023,28 @@
         </w:rPr>
         <w:t>[</w:t>
       </w:r>
-      <w:r>
-        <w:rPr>
-          <w:noProof/>
-        </w:rPr>
-        <w:fldChar w:fldCharType="begin"/>
-      </w:r>
-      <w:r>
-        <w:rPr>
-          <w:noProof/>
-        </w:rPr>
-        <w:instrText xml:space="preserve"> HYPERLINK \l "_ENREF_8" \o "Wroblewski, 2011 #41" </w:instrText>
-      </w:r>
-      <w:r>
-        <w:rPr>
-          <w:noProof/>
-        </w:rPr>
-      </w:r>
-      <w:r>
-        <w:rPr>
-          <w:noProof/>
-        </w:rPr>
-        <w:fldChar w:fldCharType="separate"/>
-      </w:r>
-      <w:r>
-        <w:rPr>
-          <w:noProof/>
-        </w:rPr>
-        <w:t>8</w:t>
-      </w:r>
-      <w:r>
-        <w:rPr>
-          <w:noProof/>
-        </w:rPr>
-        <w:fldChar w:fldCharType="end"/>
-      </w:r>
+      <w:hyperlink w:anchor="_ENREF_8" w:tooltip="Wroblewski, 2011 #41" w:history="1">
+        <w:r>
+          <w:rPr>
+            <w:noProof/>
+          </w:rPr>
+          <w:t>8</w:t>
+        </w:r>
+      </w:hyperlink>
       <w:r>
         <w:rPr>
           <w:noProof/>
         </w:rPr>
         <w:t xml:space="preserve">, </w:t>
       </w:r>
-      <w:r>
-        <w:rPr>
-          <w:noProof/>
-        </w:rPr>
-        <w:fldChar w:fldCharType="begin"/>
-      </w:r>
-      <w:r>
-        <w:rPr>
-          <w:noProof/>
-        </w:rPr>
-        <w:instrText xml:space="preserve"> HYPERLINK \l "_ENREF_9" \o "Luke Wroblewski, 2013 #42" </w:instrText>
-      </w:r>
-      <w:r>
-        <w:rPr>
-          <w:noProof/>
-        </w:rPr>
-      </w:r>
-      <w:r>
-        <w:rPr>
-          <w:noProof/>
-        </w:rPr>
-        <w:fldChar w:fldCharType="separate"/>
-      </w:r>
-      <w:r>
-        <w:rPr>
-          <w:noProof/>
-        </w:rPr>
-        <w:t>9</w:t>
-      </w:r>
-      <w:r>
-        <w:rPr>
-          <w:noProof/>
-        </w:rPr>
-        <w:fldChar w:fldCharType="end"/>
-      </w:r>
+      <w:hyperlink w:anchor="_ENREF_9" w:tooltip="Luke Wroblewski, 2013 #42" w:history="1">
+        <w:r>
+          <w:rPr>
+            <w:noProof/>
+          </w:rPr>
+          <w:t>9</w:t>
+        </w:r>
+      </w:hyperlink>
       <w:r>
         <w:rPr>
           <w:noProof/>
@@ -2344,51 +2135,24 @@
         </w:rPr>
         <w:t>[</w:t>
       </w:r>
-      <w:r>
-        <w:rPr>
-          <w:noProof/>
-        </w:rPr>
-        <w:fldChar w:fldCharType="begin"/>
-      </w:r>
-      <w:r>
-        <w:rPr>
-          <w:noProof/>
-        </w:rPr>
-        <w:instrText xml:space="preserve"> HYPERLINK \l "_ENREF_10" \o "Olsen, 2012 #3" </w:instrText>
-      </w:r>
-      <w:r>
-        <w:rPr>
-          <w:noProof/>
-        </w:rPr>
-      </w:r>
-      <w:r>
-        <w:rPr>
-          <w:noProof/>
-        </w:rPr>
-        <w:fldChar w:fldCharType="separate"/>
-      </w:r>
-      <w:r>
-        <w:rPr>
-          <w:noProof/>
-        </w:rPr>
-        <w:t>10</w:t>
-      </w:r>
-      <w:r>
-        <w:rPr>
-          <w:noProof/>
-        </w:rPr>
+      <w:hyperlink w:anchor="_ENREF_10" w:tooltip="Olsen, 2012 #3" w:history="1">
+        <w:r>
+          <w:rPr>
+            <w:noProof/>
+          </w:rPr>
+          <w:t>10</w:t>
+        </w:r>
+      </w:hyperlink>
+      <w:r>
+        <w:rPr>
+          <w:noProof/>
+        </w:rPr>
+        <w:t>]</w:t>
+      </w:r>
+      <w:r>
         <w:fldChar w:fldCharType="end"/>
       </w:r>
       <w:r>
-        <w:rPr>
-          <w:noProof/>
-        </w:rPr>
-        <w:t>]</w:t>
-      </w:r>
-      <w:r>
-        <w:fldChar w:fldCharType="end"/>
-      </w:r>
-      <w:r>
         <w:t>. This is done</w:t>
       </w:r>
       <w:r>
@@ -2459,8 +2223,6 @@
       <w:r>
         <w:t xml:space="preserve"> </w:t>
       </w:r>
-      <w:bookmarkStart w:id="0" w:name="_GoBack"/>
-      <w:bookmarkEnd w:id="0"/>
       <w:proofErr w:type="spellStart"/>
       <w:r>
         <w:t>Souders</w:t>
@@ -2646,6 +2408,7 @@
     </w:p>
     <w:p>
       <w:pPr>
+        <w:spacing w:line="360" w:lineRule="auto"/>
         <w:ind w:left="720" w:hanging="720"/>
         <w:jc w:val="both"/>
         <w:rPr>
@@ -2697,6 +2460,7 @@
     </w:p>
     <w:p>
       <w:pPr>
+        <w:spacing w:line="360" w:lineRule="auto"/>
         <w:ind w:left="720" w:hanging="720"/>
         <w:jc w:val="both"/>
         <w:rPr>
@@ -2739,6 +2503,7 @@
     </w:p>
     <w:p>
       <w:pPr>
+        <w:spacing w:line="360" w:lineRule="auto"/>
         <w:ind w:left="720" w:hanging="720"/>
         <w:jc w:val="both"/>
         <w:rPr>
@@ -2781,6 +2546,7 @@
     </w:p>
     <w:p>
       <w:pPr>
+        <w:spacing w:line="360" w:lineRule="auto"/>
         <w:ind w:left="720" w:hanging="720"/>
         <w:jc w:val="both"/>
         <w:rPr>
@@ -2823,6 +2589,7 @@
     </w:p>
     <w:p>
       <w:pPr>
+        <w:spacing w:line="360" w:lineRule="auto"/>
         <w:ind w:left="720" w:hanging="720"/>
         <w:jc w:val="both"/>
         <w:rPr>
@@ -2865,6 +2632,7 @@
     </w:p>
     <w:p>
       <w:pPr>
+        <w:spacing w:line="360" w:lineRule="auto"/>
         <w:ind w:left="720" w:hanging="720"/>
         <w:jc w:val="both"/>
         <w:rPr>
@@ -2907,6 +2675,7 @@
     </w:p>
     <w:p>
       <w:pPr>
+        <w:spacing w:line="360" w:lineRule="auto"/>
         <w:ind w:left="720" w:hanging="720"/>
         <w:jc w:val="both"/>
         <w:rPr>
@@ -2949,6 +2718,7 @@
     </w:p>
     <w:p>
       <w:pPr>
+        <w:spacing w:line="360" w:lineRule="auto"/>
         <w:ind w:left="720" w:hanging="720"/>
         <w:jc w:val="both"/>
         <w:rPr>
@@ -2991,6 +2761,7 @@
     </w:p>
     <w:p>
       <w:pPr>
+        <w:spacing w:line="360" w:lineRule="auto"/>
         <w:ind w:left="720" w:hanging="720"/>
         <w:jc w:val="both"/>
         <w:rPr>
@@ -3074,6 +2845,7 @@
     </w:p>
     <w:p>
       <w:pPr>
+        <w:spacing w:line="360" w:lineRule="auto"/>
         <w:ind w:left="720" w:hanging="720"/>
         <w:jc w:val="both"/>
         <w:rPr>
@@ -3116,6 +2888,7 @@
     </w:p>
     <w:p>
       <w:pPr>
+        <w:spacing w:line="360" w:lineRule="auto"/>
         <w:jc w:val="both"/>
         <w:rPr>
           <w:rFonts w:ascii="Cambria" w:hAnsi="Cambria"/>

</xml_diff>

<commit_message>
Finished the first draft of chapter 5 - discussion.
</commit_message>
<xml_diff>
--- a/Chapter 1 - Introduction.docx
+++ b/Chapter 1 - Introduction.docx
@@ -9,12 +9,7 @@
         <w:jc w:val="both"/>
       </w:pPr>
       <w:r>
-        <w:t>Chapter 1 – Introd</w:t>
-      </w:r>
-      <w:bookmarkStart w:id="0" w:name="_GoBack"/>
-      <w:bookmarkEnd w:id="0"/>
-      <w:r>
-        <w:t>uction</w:t>
+        <w:t>Chapter 1 – Introduction</w:t>
       </w:r>
     </w:p>
     <w:p>
@@ -345,15 +340,7 @@
         <w:jc w:val="both"/>
       </w:pPr>
       <w:r>
-        <w:t xml:space="preserve">Steve </w:t>
-      </w:r>
-      <w:proofErr w:type="spellStart"/>
-      <w:r>
-        <w:t>Souders</w:t>
-      </w:r>
-      <w:proofErr w:type="spellEnd"/>
-      <w:r>
-        <w:t xml:space="preserve">, author, creator of the </w:t>
+        <w:t xml:space="preserve">Steve Souders, author, creator of the </w:t>
       </w:r>
       <w:r>
         <w:t xml:space="preserve">web </w:t>
@@ -362,18 +349,10 @@
         <w:t>b</w:t>
       </w:r>
       <w:r>
-        <w:t xml:space="preserve">rowser performance plugin </w:t>
-      </w:r>
-      <w:proofErr w:type="spellStart"/>
-      <w:r>
-        <w:t>YS</w:t>
-      </w:r>
-      <w:r>
-        <w:t>low</w:t>
-      </w:r>
-      <w:proofErr w:type="spellEnd"/>
-      <w:r>
-        <w:t xml:space="preserve"> and engineer at</w:t>
+        <w:t>rowser performance plugin YS</w:t>
+      </w:r>
+      <w:r>
+        <w:t>low and engineer at</w:t>
       </w:r>
       <w:r>
         <w:t xml:space="preserve"> Google, suggests that </w:t>
@@ -610,21 +589,12 @@
                                 <w:szCs w:val="22"/>
                               </w:rPr>
                             </w:pPr>
-                            <w:proofErr w:type="spellStart"/>
                             <w:r>
                               <w:rPr>
                                 <w:sz w:val="22"/>
                                 <w:szCs w:val="22"/>
                               </w:rPr>
-                              <w:t>Gzip</w:t>
-                            </w:r>
-                            <w:proofErr w:type="spellEnd"/>
-                            <w:r>
-                              <w:rPr>
-                                <w:sz w:val="22"/>
-                                <w:szCs w:val="22"/>
-                              </w:rPr>
-                              <w:t xml:space="preserve"> components</w:t>
+                              <w:t>Gzip components</w:t>
                             </w:r>
                           </w:p>
                           <w:p>
@@ -644,23 +614,7 @@
                                 <w:sz w:val="22"/>
                                 <w:szCs w:val="22"/>
                               </w:rPr>
-                              <w:t xml:space="preserve">Put </w:t>
-                            </w:r>
-                            <w:proofErr w:type="spellStart"/>
-                            <w:r>
-                              <w:rPr>
-                                <w:sz w:val="22"/>
-                                <w:szCs w:val="22"/>
-                              </w:rPr>
-                              <w:t>stylesheets</w:t>
-                            </w:r>
-                            <w:proofErr w:type="spellEnd"/>
-                            <w:r>
-                              <w:rPr>
-                                <w:sz w:val="22"/>
-                                <w:szCs w:val="22"/>
-                              </w:rPr>
-                              <w:t xml:space="preserve"> at the top</w:t>
+                              <w:t>Put stylesheets at the top</w:t>
                             </w:r>
                           </w:p>
                           <w:p>
@@ -815,47 +769,13 @@
                                 <w:szCs w:val="22"/>
                               </w:rPr>
                             </w:pPr>
-                            <w:proofErr w:type="spellStart"/>
                             <w:r>
                               <w:rPr>
                                 <w:sz w:val="22"/>
                                 <w:szCs w:val="22"/>
                               </w:rPr>
-                              <w:t>Confi</w:t>
+                              <w:t>Confi gure ETags</w:t>
                             </w:r>
-                            <w:proofErr w:type="spellEnd"/>
-                            <w:r>
-                              <w:rPr>
-                                <w:sz w:val="22"/>
-                                <w:szCs w:val="22"/>
-                              </w:rPr>
-                              <w:t xml:space="preserve"> </w:t>
-                            </w:r>
-                            <w:proofErr w:type="spellStart"/>
-                            <w:r>
-                              <w:rPr>
-                                <w:sz w:val="22"/>
-                                <w:szCs w:val="22"/>
-                              </w:rPr>
-                              <w:t>gure</w:t>
-                            </w:r>
-                            <w:proofErr w:type="spellEnd"/>
-                            <w:r>
-                              <w:rPr>
-                                <w:sz w:val="22"/>
-                                <w:szCs w:val="22"/>
-                              </w:rPr>
-                              <w:t xml:space="preserve"> </w:t>
-                            </w:r>
-                            <w:proofErr w:type="spellStart"/>
-                            <w:r>
-                              <w:rPr>
-                                <w:sz w:val="22"/>
-                                <w:szCs w:val="22"/>
-                              </w:rPr>
-                              <w:t>ETags</w:t>
-                            </w:r>
-                            <w:proofErr w:type="spellEnd"/>
                           </w:p>
                           <w:p>
                             <w:pPr>
@@ -905,17 +825,8 @@
                                 <w:sz w:val="22"/>
                                 <w:szCs w:val="22"/>
                               </w:rPr>
-                              <w:t xml:space="preserve"> </w:t>
+                              <w:t xml:space="preserve"> Souders</w:t>
                             </w:r>
-                            <w:proofErr w:type="spellStart"/>
-                            <w:r>
-                              <w:rPr>
-                                <w:sz w:val="22"/>
-                                <w:szCs w:val="22"/>
-                              </w:rPr>
-                              <w:t>Souders</w:t>
-                            </w:r>
-                            <w:proofErr w:type="spellEnd"/>
                           </w:p>
                         </w:txbxContent>
                       </wps:txbx>
@@ -1383,15 +1294,7 @@
         <w:t xml:space="preserve">somewhat </w:t>
       </w:r>
       <w:r>
-        <w:t xml:space="preserve">contradictory to </w:t>
-      </w:r>
-      <w:proofErr w:type="spellStart"/>
-      <w:r>
-        <w:t>Souders</w:t>
-      </w:r>
-      <w:proofErr w:type="spellEnd"/>
-      <w:r>
-        <w:t xml:space="preserve"> idea of </w:t>
+        <w:t xml:space="preserve">contradictory to Souders idea of </w:t>
       </w:r>
       <w:r>
         <w:t>optimizing the frontend of web applications, because that is where t</w:t>
@@ -1418,29 +1321,13 @@
         <w:t xml:space="preserve"> (RWD)</w:t>
       </w:r>
       <w:r>
-        <w:t xml:space="preserve"> is reliant on heavy use of CSS (</w:t>
-      </w:r>
-      <w:proofErr w:type="spellStart"/>
-      <w:r>
-        <w:t>styleshe</w:t>
-      </w:r>
-      <w:r>
-        <w:t>ets</w:t>
-      </w:r>
-      <w:proofErr w:type="spellEnd"/>
-      <w:r>
-        <w:t>) and also needs to use JavaScript to hide and alter content to fit each device.</w:t>
-      </w:r>
-      <w:r>
-        <w:t xml:space="preserve"> Both of these things go against </w:t>
-      </w:r>
-      <w:proofErr w:type="spellStart"/>
-      <w:r>
-        <w:t>Souders</w:t>
-      </w:r>
-      <w:proofErr w:type="spellEnd"/>
-      <w:r>
-        <w:t xml:space="preserve"> principles. Doing these kinds of alterations on the frontend also do</w:t>
+        <w:t xml:space="preserve"> is reliant on heavy use of CSS (styleshe</w:t>
+      </w:r>
+      <w:r>
+        <w:t>ets) and also needs to use JavaScript to hide and alter content to fit each device.</w:t>
+      </w:r>
+      <w:r>
+        <w:t xml:space="preserve"> Both of these things go against Souders principles. Doing these kinds of alterations on the frontend also do</w:t>
       </w:r>
       <w:r>
         <w:t>es</w:t>
@@ -1464,23 +1351,7 @@
         <w:jc w:val="both"/>
       </w:pPr>
       <w:r>
-        <w:t xml:space="preserve">On the opposite side of </w:t>
-      </w:r>
-      <w:proofErr w:type="spellStart"/>
-      <w:r>
-        <w:t>Souders</w:t>
-      </w:r>
-      <w:proofErr w:type="spellEnd"/>
-      <w:r>
-        <w:t xml:space="preserve"> we have people like Kate </w:t>
-      </w:r>
-      <w:proofErr w:type="spellStart"/>
-      <w:r>
-        <w:t>Matsudaira</w:t>
-      </w:r>
-      <w:proofErr w:type="spellEnd"/>
-      <w:r>
-        <w:t>, a previous technical lead/manager at Amazon and Microsoft</w:t>
+        <w:t>On the opposite side of Souders we have people like Kate Matsudaira, a previous technical lead/manager at Amazon and Microsoft</w:t>
       </w:r>
       <w:r>
         <w:t>,</w:t>
@@ -1530,15 +1401,7 @@
         <w:t>. She says that because of the limited system resources and bandwidth, we need to minimize connections and data across the network, images and other media by leveraging technologies s</w:t>
       </w:r>
       <w:r>
-        <w:t xml:space="preserve">uch as </w:t>
-      </w:r>
-      <w:proofErr w:type="spellStart"/>
-      <w:r>
-        <w:t>localStorage</w:t>
-      </w:r>
-      <w:proofErr w:type="spellEnd"/>
-      <w:r>
-        <w:t xml:space="preserve"> and caching, as well as allowing the server to correctly identify the limits of the device making a request. </w:t>
+        <w:t xml:space="preserve">uch as localStorage and caching, as well as allowing the server to correctly identify the limits of the device making a request. </w:t>
       </w:r>
       <w:r>
         <w:t xml:space="preserve">While her article focuses on API </w:t>
@@ -1660,17 +1523,8 @@
                                 <w:sz w:val="22"/>
                                 <w:szCs w:val="22"/>
                               </w:rPr>
-                              <w:t xml:space="preserve">– Jon Arne </w:t>
+                              <w:t>– Jon Arne Sæterås</w:t>
                             </w:r>
-                            <w:proofErr w:type="spellStart"/>
-                            <w:r>
-                              <w:rPr>
-                                <w:sz w:val="22"/>
-                                <w:szCs w:val="22"/>
-                              </w:rPr>
-                              <w:t>Sæterås</w:t>
-                            </w:r>
-                            <w:proofErr w:type="spellEnd"/>
                           </w:p>
                         </w:txbxContent>
                       </wps:txbx>
@@ -1755,15 +1609,7 @@
         </mc:AlternateContent>
       </w:r>
       <w:r>
-        <w:t xml:space="preserve">Jon Arne </w:t>
-      </w:r>
-      <w:proofErr w:type="spellStart"/>
-      <w:r>
-        <w:t>Sæterås</w:t>
-      </w:r>
-      <w:proofErr w:type="spellEnd"/>
-      <w:r>
-        <w:t xml:space="preserve">, </w:t>
+        <w:t xml:space="preserve">Jon Arne Sæterås, </w:t>
       </w:r>
       <w:r>
         <w:t>M</w:t>
@@ -1775,15 +1621,7 @@
         <w:t>W</w:t>
       </w:r>
       <w:r>
-        <w:t xml:space="preserve">eb evangelist, blogger and product director at </w:t>
-      </w:r>
-      <w:proofErr w:type="spellStart"/>
-      <w:r>
-        <w:t>Mobiletech</w:t>
-      </w:r>
-      <w:proofErr w:type="spellEnd"/>
-      <w:r>
-        <w:t xml:space="preserve"> suggested in </w:t>
+        <w:t xml:space="preserve">eb evangelist, blogger and product director at Mobiletech suggested in </w:t>
       </w:r>
       <w:r>
         <w:t>his post “</w:t>
@@ -1949,15 +1787,7 @@
         <w:t>.</w:t>
       </w:r>
       <w:r>
-        <w:t xml:space="preserve"> This idea goes along with </w:t>
-      </w:r>
-      <w:proofErr w:type="spellStart"/>
-      <w:r>
-        <w:t>Sæterås’s</w:t>
-      </w:r>
-      <w:proofErr w:type="spellEnd"/>
-      <w:r>
-        <w:t xml:space="preserve"> notion of making more of the “value chain” smarter, in this case the Web server. It allows the server to more accurately tune what is sent to the client,</w:t>
+        <w:t xml:space="preserve"> This idea goes along with Sæterås’s notion of making more of the “value chain” smarter, in this case the Web server. It allows the server to more accurately tune what is sent to the client,</w:t>
       </w:r>
       <w:r>
         <w:t xml:space="preserve"> amongst other things</w:t>
@@ -2064,7 +1894,15 @@
         <w:t>suggests that being “future proof” is unnecessary</w:t>
       </w:r>
       <w:r>
-        <w:t xml:space="preserve"> (and i</w:t>
+        <w:t xml:space="preserve"> (and</w:t>
+      </w:r>
+      <w:r>
+        <w:t xml:space="preserve"> near</w:t>
+      </w:r>
+      <w:bookmarkStart w:id="0" w:name="_GoBack"/>
+      <w:bookmarkEnd w:id="0"/>
+      <w:r>
+        <w:t xml:space="preserve"> i</w:t>
       </w:r>
       <w:r>
         <w:t>mpossible), and that focusing on what actually brings value to your site will help it survive longer. It suggests focusing on content first and having dynamic feature detection systems that do not rely on manual updates.</w:t>
@@ -2189,15 +2027,7 @@
         <w:t>,</w:t>
       </w:r>
       <w:r>
-        <w:t xml:space="preserve"> which aims to </w:t>
-      </w:r>
-      <w:proofErr w:type="gramStart"/>
-      <w:r>
-        <w:t>accurately</w:t>
-      </w:r>
-      <w:proofErr w:type="gramEnd"/>
-      <w:r>
-        <w:t xml:space="preserve"> detect the features supported by each individual </w:t>
+        <w:t xml:space="preserve"> which aims to accurately detect the features supported by each individual </w:t>
       </w:r>
       <w:r>
         <w:t>user agent</w:t>
@@ -2223,19 +2053,12 @@
       <w:r>
         <w:t xml:space="preserve"> </w:t>
       </w:r>
-      <w:proofErr w:type="spellStart"/>
       <w:r>
         <w:t>Souders</w:t>
       </w:r>
-      <w:proofErr w:type="spellEnd"/>
-      <w:r>
-        <w:t xml:space="preserve"> and </w:t>
-      </w:r>
-      <w:proofErr w:type="spellStart"/>
-      <w:r>
-        <w:t>Matsudaira</w:t>
-      </w:r>
-      <w:proofErr w:type="spellEnd"/>
+      <w:r>
+        <w:t xml:space="preserve"> and Matsudaira</w:t>
+      </w:r>
       <w:r>
         <w:t>, amongst others</w:t>
       </w:r>
@@ -2814,12 +2637,6 @@
           <w:noProof/>
         </w:rPr>
         <w:instrText xml:space="preserve"> HYPERLINK "http://futurefriend.ly/" </w:instrText>
-      </w:r>
-      <w:r>
-        <w:rPr>
-          <w:rFonts w:ascii="Cambria" w:hAnsi="Cambria"/>
-          <w:noProof/>
-        </w:rPr>
       </w:r>
       <w:r>
         <w:rPr>

</xml_diff>

<commit_message>
Did some slight aestethic changes.
</commit_message>
<xml_diff>
--- a/Chapter 1 - Introduction.docx
+++ b/Chapter 1 - Introduction.docx
@@ -211,8 +211,13 @@
         <w:t>can utilize to present content. Considering th</w:t>
       </w:r>
       <w:r>
-        <w:t>at web pages now need to work in</w:t>
-      </w:r>
+        <w:t xml:space="preserve">at web pages now need to work </w:t>
+      </w:r>
+      <w:proofErr w:type="gramStart"/>
+      <w:r>
+        <w:t>in</w:t>
+      </w:r>
+      <w:proofErr w:type="gramEnd"/>
       <w:r>
         <w:t xml:space="preserve"> both desktop and mobile contexts, developers have started coming up with ways to simplify and streamline the pro</w:t>
       </w:r>
@@ -340,7 +345,15 @@
         <w:jc w:val="both"/>
       </w:pPr>
       <w:r>
-        <w:t xml:space="preserve">Steve Souders, author, creator of the </w:t>
+        <w:t xml:space="preserve">Steve </w:t>
+      </w:r>
+      <w:proofErr w:type="spellStart"/>
+      <w:r>
+        <w:t>Souders</w:t>
+      </w:r>
+      <w:proofErr w:type="spellEnd"/>
+      <w:r>
+        <w:t xml:space="preserve">, author, creator of the </w:t>
       </w:r>
       <w:r>
         <w:t xml:space="preserve">web </w:t>
@@ -349,10 +362,18 @@
         <w:t>b</w:t>
       </w:r>
       <w:r>
-        <w:t>rowser performance plugin YS</w:t>
-      </w:r>
-      <w:r>
-        <w:t>low and engineer at</w:t>
+        <w:t xml:space="preserve">rowser performance plugin </w:t>
+      </w:r>
+      <w:proofErr w:type="spellStart"/>
+      <w:r>
+        <w:t>YS</w:t>
+      </w:r>
+      <w:r>
+        <w:t>low</w:t>
+      </w:r>
+      <w:proofErr w:type="spellEnd"/>
+      <w:r>
+        <w:t xml:space="preserve"> and engineer at</w:t>
       </w:r>
       <w:r>
         <w:t xml:space="preserve"> Google, suggests that </w:t>
@@ -589,12 +610,21 @@
                                 <w:szCs w:val="22"/>
                               </w:rPr>
                             </w:pPr>
+                            <w:proofErr w:type="spellStart"/>
                             <w:r>
                               <w:rPr>
                                 <w:sz w:val="22"/>
                                 <w:szCs w:val="22"/>
                               </w:rPr>
-                              <w:t>Gzip components</w:t>
+                              <w:t>Gzip</w:t>
+                            </w:r>
+                            <w:proofErr w:type="spellEnd"/>
+                            <w:r>
+                              <w:rPr>
+                                <w:sz w:val="22"/>
+                                <w:szCs w:val="22"/>
+                              </w:rPr>
+                              <w:t xml:space="preserve"> components</w:t>
                             </w:r>
                           </w:p>
                           <w:p>
@@ -614,7 +644,23 @@
                                 <w:sz w:val="22"/>
                                 <w:szCs w:val="22"/>
                               </w:rPr>
-                              <w:t>Put stylesheets at the top</w:t>
+                              <w:t xml:space="preserve">Put </w:t>
+                            </w:r>
+                            <w:proofErr w:type="spellStart"/>
+                            <w:r>
+                              <w:rPr>
+                                <w:sz w:val="22"/>
+                                <w:szCs w:val="22"/>
+                              </w:rPr>
+                              <w:t>stylesheets</w:t>
+                            </w:r>
+                            <w:proofErr w:type="spellEnd"/>
+                            <w:r>
+                              <w:rPr>
+                                <w:sz w:val="22"/>
+                                <w:szCs w:val="22"/>
+                              </w:rPr>
+                              <w:t xml:space="preserve"> at the top</w:t>
                             </w:r>
                           </w:p>
                           <w:p>
@@ -769,13 +815,47 @@
                                 <w:szCs w:val="22"/>
                               </w:rPr>
                             </w:pPr>
+                            <w:proofErr w:type="spellStart"/>
                             <w:r>
                               <w:rPr>
                                 <w:sz w:val="22"/>
                                 <w:szCs w:val="22"/>
                               </w:rPr>
-                              <w:t>Confi gure ETags</w:t>
+                              <w:t>Confi</w:t>
                             </w:r>
+                            <w:proofErr w:type="spellEnd"/>
+                            <w:r>
+                              <w:rPr>
+                                <w:sz w:val="22"/>
+                                <w:szCs w:val="22"/>
+                              </w:rPr>
+                              <w:t xml:space="preserve"> </w:t>
+                            </w:r>
+                            <w:proofErr w:type="spellStart"/>
+                            <w:r>
+                              <w:rPr>
+                                <w:sz w:val="22"/>
+                                <w:szCs w:val="22"/>
+                              </w:rPr>
+                              <w:t>gure</w:t>
+                            </w:r>
+                            <w:proofErr w:type="spellEnd"/>
+                            <w:r>
+                              <w:rPr>
+                                <w:sz w:val="22"/>
+                                <w:szCs w:val="22"/>
+                              </w:rPr>
+                              <w:t xml:space="preserve"> </w:t>
+                            </w:r>
+                            <w:proofErr w:type="spellStart"/>
+                            <w:r>
+                              <w:rPr>
+                                <w:sz w:val="22"/>
+                                <w:szCs w:val="22"/>
+                              </w:rPr>
+                              <w:t>ETags</w:t>
+                            </w:r>
+                            <w:proofErr w:type="spellEnd"/>
                           </w:p>
                           <w:p>
                             <w:pPr>
@@ -825,8 +905,17 @@
                                 <w:sz w:val="22"/>
                                 <w:szCs w:val="22"/>
                               </w:rPr>
-                              <w:t xml:space="preserve"> Souders</w:t>
+                              <w:t xml:space="preserve"> </w:t>
                             </w:r>
+                            <w:proofErr w:type="spellStart"/>
+                            <w:r>
+                              <w:rPr>
+                                <w:sz w:val="22"/>
+                                <w:szCs w:val="22"/>
+                              </w:rPr>
+                              <w:t>Souders</w:t>
+                            </w:r>
+                            <w:proofErr w:type="spellEnd"/>
                           </w:p>
                         </w:txbxContent>
                       </wps:txbx>
@@ -1294,7 +1383,15 @@
         <w:t xml:space="preserve">somewhat </w:t>
       </w:r>
       <w:r>
-        <w:t xml:space="preserve">contradictory to Souders idea of </w:t>
+        <w:t xml:space="preserve">contradictory to </w:t>
+      </w:r>
+      <w:proofErr w:type="spellStart"/>
+      <w:r>
+        <w:t>Souders</w:t>
+      </w:r>
+      <w:proofErr w:type="spellEnd"/>
+      <w:r>
+        <w:t xml:space="preserve"> idea of </w:t>
       </w:r>
       <w:r>
         <w:t>optimizing the frontend of web applications, because that is where t</w:t>
@@ -1321,13 +1418,29 @@
         <w:t xml:space="preserve"> (RWD)</w:t>
       </w:r>
       <w:r>
-        <w:t xml:space="preserve"> is reliant on heavy use of CSS (styleshe</w:t>
-      </w:r>
-      <w:r>
-        <w:t>ets) and also needs to use JavaScript to hide and alter content to fit each device.</w:t>
-      </w:r>
-      <w:r>
-        <w:t xml:space="preserve"> Both of these things go against Souders principles. Doing these kinds of alterations on the frontend also do</w:t>
+        <w:t xml:space="preserve"> is reliant on heavy use of CSS (</w:t>
+      </w:r>
+      <w:proofErr w:type="spellStart"/>
+      <w:r>
+        <w:t>styleshe</w:t>
+      </w:r>
+      <w:r>
+        <w:t>ets</w:t>
+      </w:r>
+      <w:proofErr w:type="spellEnd"/>
+      <w:r>
+        <w:t>) and also needs to use JavaScript to hide and alter content to fit each device.</w:t>
+      </w:r>
+      <w:r>
+        <w:t xml:space="preserve"> Both of these things go against </w:t>
+      </w:r>
+      <w:proofErr w:type="spellStart"/>
+      <w:r>
+        <w:t>Souders</w:t>
+      </w:r>
+      <w:proofErr w:type="spellEnd"/>
+      <w:r>
+        <w:t xml:space="preserve"> principles. Doing these kinds of alterations on the frontend also do</w:t>
       </w:r>
       <w:r>
         <w:t>es</w:t>
@@ -1351,7 +1464,23 @@
         <w:jc w:val="both"/>
       </w:pPr>
       <w:r>
-        <w:t>On the opposite side of Souders we have people like Kate Matsudaira, a previous technical lead/manager at Amazon and Microsoft</w:t>
+        <w:t xml:space="preserve">On the opposite side of </w:t>
+      </w:r>
+      <w:proofErr w:type="spellStart"/>
+      <w:r>
+        <w:t>Souders</w:t>
+      </w:r>
+      <w:proofErr w:type="spellEnd"/>
+      <w:r>
+        <w:t xml:space="preserve"> we have people like Kate </w:t>
+      </w:r>
+      <w:proofErr w:type="spellStart"/>
+      <w:r>
+        <w:t>Matsudaira</w:t>
+      </w:r>
+      <w:proofErr w:type="spellEnd"/>
+      <w:r>
+        <w:t>, a previous technical lead/manager at Amazon and Microsoft</w:t>
       </w:r>
       <w:r>
         <w:t>,</w:t>
@@ -1401,7 +1530,15 @@
         <w:t>. She says that because of the limited system resources and bandwidth, we need to minimize connections and data across the network, images and other media by leveraging technologies s</w:t>
       </w:r>
       <w:r>
-        <w:t xml:space="preserve">uch as localStorage and caching, as well as allowing the server to correctly identify the limits of the device making a request. </w:t>
+        <w:t xml:space="preserve">uch as </w:t>
+      </w:r>
+      <w:proofErr w:type="spellStart"/>
+      <w:r>
+        <w:t>localStorage</w:t>
+      </w:r>
+      <w:proofErr w:type="spellEnd"/>
+      <w:r>
+        <w:t xml:space="preserve"> and caching, as well as allowing the server to correctly identify the limits of the device making a request. </w:t>
       </w:r>
       <w:r>
         <w:t xml:space="preserve">While her article focuses on API </w:t>
@@ -1523,8 +1660,17 @@
                                 <w:sz w:val="22"/>
                                 <w:szCs w:val="22"/>
                               </w:rPr>
-                              <w:t>– Jon Arne Sæterås</w:t>
+                              <w:t xml:space="preserve">– Jon Arne </w:t>
                             </w:r>
+                            <w:proofErr w:type="spellStart"/>
+                            <w:r>
+                              <w:rPr>
+                                <w:sz w:val="22"/>
+                                <w:szCs w:val="22"/>
+                              </w:rPr>
+                              <w:t>Sæterås</w:t>
+                            </w:r>
+                            <w:proofErr w:type="spellEnd"/>
                           </w:p>
                         </w:txbxContent>
                       </wps:txbx>
@@ -1609,7 +1755,15 @@
         </mc:AlternateContent>
       </w:r>
       <w:r>
-        <w:t xml:space="preserve">Jon Arne Sæterås, </w:t>
+        <w:t xml:space="preserve">Jon Arne </w:t>
+      </w:r>
+      <w:proofErr w:type="spellStart"/>
+      <w:r>
+        <w:t>Sæterås</w:t>
+      </w:r>
+      <w:proofErr w:type="spellEnd"/>
+      <w:r>
+        <w:t xml:space="preserve">, </w:t>
       </w:r>
       <w:r>
         <w:t>M</w:t>
@@ -1621,7 +1775,15 @@
         <w:t>W</w:t>
       </w:r>
       <w:r>
-        <w:t xml:space="preserve">eb evangelist, blogger and product director at Mobiletech suggested in </w:t>
+        <w:t xml:space="preserve">eb evangelist, blogger and product director at </w:t>
+      </w:r>
+      <w:proofErr w:type="spellStart"/>
+      <w:r>
+        <w:t>Mobiletech</w:t>
+      </w:r>
+      <w:proofErr w:type="spellEnd"/>
+      <w:r>
+        <w:t xml:space="preserve"> suggested in </w:t>
       </w:r>
       <w:r>
         <w:t>his post “</w:t>
@@ -1787,7 +1949,15 @@
         <w:t>.</w:t>
       </w:r>
       <w:r>
-        <w:t xml:space="preserve"> This idea goes along with Sæterås’s notion of making more of the “value chain” smarter, in this case the Web server. It allows the server to more accurately tune what is sent to the client,</w:t>
+        <w:t xml:space="preserve"> This idea goes along with </w:t>
+      </w:r>
+      <w:proofErr w:type="spellStart"/>
+      <w:r>
+        <w:t>Sæterås’s</w:t>
+      </w:r>
+      <w:proofErr w:type="spellEnd"/>
+      <w:r>
+        <w:t xml:space="preserve"> notion of making more of the “value chain” smarter, in this case the Web server. It allows the server to more accurately tune what is sent to the client,</w:t>
       </w:r>
       <w:r>
         <w:t xml:space="preserve"> amongst other things</w:t>
@@ -1899,8 +2069,6 @@
       <w:r>
         <w:t xml:space="preserve"> near</w:t>
       </w:r>
-      <w:bookmarkStart w:id="0" w:name="_GoBack"/>
-      <w:bookmarkEnd w:id="0"/>
       <w:r>
         <w:t xml:space="preserve"> i</w:t>
       </w:r>
@@ -2053,12 +2221,19 @@
       <w:r>
         <w:t xml:space="preserve"> </w:t>
       </w:r>
+      <w:proofErr w:type="spellStart"/>
       <w:r>
         <w:t>Souders</w:t>
       </w:r>
-      <w:r>
-        <w:t xml:space="preserve"> and Matsudaira</w:t>
-      </w:r>
+      <w:proofErr w:type="spellEnd"/>
+      <w:r>
+        <w:t xml:space="preserve"> and </w:t>
+      </w:r>
+      <w:proofErr w:type="spellStart"/>
+      <w:r>
+        <w:t>Matsudaira</w:t>
+      </w:r>
+      <w:proofErr w:type="spellEnd"/>
       <w:r>
         <w:t>, amongst others</w:t>
       </w:r>
@@ -2216,24 +2391,23 @@
     <w:p>
       <w:pPr>
         <w:pStyle w:val="Heading1"/>
-        <w:spacing w:line="360" w:lineRule="auto"/>
-        <w:jc w:val="both"/>
+        <w:spacing w:line="276" w:lineRule="auto"/>
       </w:pPr>
       <w:r>
         <w:t>Bibliography</w:t>
       </w:r>
-    </w:p>
-    <w:p>
-      <w:pPr>
-        <w:spacing w:line="360" w:lineRule="auto"/>
-        <w:jc w:val="both"/>
-      </w:pPr>
-    </w:p>
-    <w:p>
-      <w:pPr>
-        <w:spacing w:line="360" w:lineRule="auto"/>
+      <w:bookmarkStart w:id="0" w:name="_GoBack"/>
+      <w:bookmarkEnd w:id="0"/>
+    </w:p>
+    <w:p>
+      <w:pPr>
+        <w:spacing w:line="276" w:lineRule="auto"/>
+      </w:pPr>
+    </w:p>
+    <w:p>
+      <w:pPr>
+        <w:spacing w:line="276" w:lineRule="auto"/>
         <w:ind w:left="720" w:hanging="720"/>
-        <w:jc w:val="both"/>
         <w:rPr>
           <w:rFonts w:ascii="Cambria" w:hAnsi="Cambria"/>
           <w:noProof/>
@@ -2283,9 +2457,8 @@
     </w:p>
     <w:p>
       <w:pPr>
-        <w:spacing w:line="360" w:lineRule="auto"/>
+        <w:spacing w:line="276" w:lineRule="auto"/>
         <w:ind w:left="720" w:hanging="720"/>
-        <w:jc w:val="both"/>
         <w:rPr>
           <w:rFonts w:ascii="Cambria" w:hAnsi="Cambria"/>
           <w:noProof/>
@@ -2326,9 +2499,8 @@
     </w:p>
     <w:p>
       <w:pPr>
-        <w:spacing w:line="360" w:lineRule="auto"/>
+        <w:spacing w:line="276" w:lineRule="auto"/>
         <w:ind w:left="720" w:hanging="720"/>
-        <w:jc w:val="both"/>
         <w:rPr>
           <w:rFonts w:ascii="Cambria" w:hAnsi="Cambria"/>
           <w:noProof/>
@@ -2369,9 +2541,8 @@
     </w:p>
     <w:p>
       <w:pPr>
-        <w:spacing w:line="360" w:lineRule="auto"/>
+        <w:spacing w:line="276" w:lineRule="auto"/>
         <w:ind w:left="720" w:hanging="720"/>
-        <w:jc w:val="both"/>
         <w:rPr>
           <w:rFonts w:ascii="Cambria" w:hAnsi="Cambria"/>
           <w:noProof/>
@@ -2412,9 +2583,8 @@
     </w:p>
     <w:p>
       <w:pPr>
-        <w:spacing w:line="360" w:lineRule="auto"/>
+        <w:spacing w:line="276" w:lineRule="auto"/>
         <w:ind w:left="720" w:hanging="720"/>
-        <w:jc w:val="both"/>
         <w:rPr>
           <w:rFonts w:ascii="Cambria" w:hAnsi="Cambria"/>
           <w:noProof/>
@@ -2455,9 +2625,8 @@
     </w:p>
     <w:p>
       <w:pPr>
-        <w:spacing w:line="360" w:lineRule="auto"/>
+        <w:spacing w:line="276" w:lineRule="auto"/>
         <w:ind w:left="720" w:hanging="720"/>
-        <w:jc w:val="both"/>
         <w:rPr>
           <w:rFonts w:ascii="Cambria" w:hAnsi="Cambria"/>
           <w:noProof/>
@@ -2498,9 +2667,8 @@
     </w:p>
     <w:p>
       <w:pPr>
-        <w:spacing w:line="360" w:lineRule="auto"/>
+        <w:spacing w:line="276" w:lineRule="auto"/>
         <w:ind w:left="720" w:hanging="720"/>
-        <w:jc w:val="both"/>
         <w:rPr>
           <w:rFonts w:ascii="Cambria" w:hAnsi="Cambria"/>
           <w:noProof/>
@@ -2541,9 +2709,8 @@
     </w:p>
     <w:p>
       <w:pPr>
-        <w:spacing w:line="360" w:lineRule="auto"/>
+        <w:spacing w:line="276" w:lineRule="auto"/>
         <w:ind w:left="720" w:hanging="720"/>
-        <w:jc w:val="both"/>
         <w:rPr>
           <w:rFonts w:ascii="Cambria" w:hAnsi="Cambria"/>
           <w:noProof/>
@@ -2584,9 +2751,8 @@
     </w:p>
     <w:p>
       <w:pPr>
-        <w:spacing w:line="360" w:lineRule="auto"/>
+        <w:spacing w:line="276" w:lineRule="auto"/>
         <w:ind w:left="720" w:hanging="720"/>
-        <w:jc w:val="both"/>
         <w:rPr>
           <w:rFonts w:ascii="Cambria" w:hAnsi="Cambria"/>
           <w:noProof/>
@@ -2662,9 +2828,8 @@
     </w:p>
     <w:p>
       <w:pPr>
-        <w:spacing w:line="360" w:lineRule="auto"/>
+        <w:spacing w:line="276" w:lineRule="auto"/>
         <w:ind w:left="720" w:hanging="720"/>
-        <w:jc w:val="both"/>
         <w:rPr>
           <w:rFonts w:ascii="Cambria" w:hAnsi="Cambria"/>
           <w:noProof/>
@@ -2705,18 +2870,16 @@
     </w:p>
     <w:p>
       <w:pPr>
-        <w:spacing w:line="360" w:lineRule="auto"/>
-        <w:jc w:val="both"/>
-        <w:rPr>
-          <w:rFonts w:ascii="Cambria" w:hAnsi="Cambria"/>
-          <w:noProof/>
-        </w:rPr>
-      </w:pPr>
-    </w:p>
-    <w:p>
-      <w:pPr>
-        <w:spacing w:line="360" w:lineRule="auto"/>
-        <w:jc w:val="both"/>
+        <w:spacing w:line="276" w:lineRule="auto"/>
+        <w:rPr>
+          <w:rFonts w:ascii="Cambria" w:hAnsi="Cambria"/>
+          <w:noProof/>
+        </w:rPr>
+      </w:pPr>
+    </w:p>
+    <w:p>
+      <w:pPr>
+        <w:spacing w:line="276" w:lineRule="auto"/>
       </w:pPr>
       <w:r>
         <w:fldChar w:fldCharType="end"/>

</xml_diff>

<commit_message>
General spelling and grammar checking done.
</commit_message>
<xml_diff>
--- a/Chapter 1 - Introduction.docx
+++ b/Chapter 1 - Introduction.docx
@@ -169,7 +169,13 @@
         <w:t>it</w:t>
       </w:r>
       <w:r>
-        <w:t xml:space="preserve"> is slow </w:t>
+        <w:t xml:space="preserve"> is slow</w:t>
+      </w:r>
+      <w:r>
+        <w:t>,</w:t>
+      </w:r>
+      <w:r>
+        <w:t xml:space="preserve"> </w:t>
       </w:r>
       <w:r>
         <w:t>the</w:t>
@@ -211,13 +217,8 @@
         <w:t>can utilize to present content. Considering th</w:t>
       </w:r>
       <w:r>
-        <w:t xml:space="preserve">at web pages now need to work </w:t>
-      </w:r>
-      <w:proofErr w:type="gramStart"/>
-      <w:r>
-        <w:t>in</w:t>
-      </w:r>
-      <w:proofErr w:type="gramEnd"/>
+        <w:t>at web pages now need to work in</w:t>
+      </w:r>
       <w:r>
         <w:t xml:space="preserve"> both desktop and mobile contexts, developers have started coming up with ways to simplify and streamline the pro</w:t>
       </w:r>
@@ -246,7 +247,7 @@
         <w:fldChar w:fldCharType="begin"/>
       </w:r>
       <w:r>
-        <w:instrText xml:space="preserve"> ADDIN EN.CITE &lt;EndNote&gt;&lt;Cite&gt;&lt;Author&gt;Marcotte&lt;/Author&gt;&lt;Year&gt;2011&lt;/Year&gt;&lt;RecNum&gt;15&lt;/RecNum&gt;&lt;DisplayText&gt;[2]&lt;/DisplayText&gt;&lt;record&gt;&lt;rec-number&gt;15&lt;/rec-number&gt;&lt;foreign-keys&gt;&lt;key app="EN" db-id="0a200tee5sa5e1ex095psptx0zaddvdr5sff"&gt;15&lt;/key&gt;&lt;/foreign-keys&gt;&lt;ref-type name="Book"&gt;6&lt;/ref-type&gt;&lt;contributors&gt;&lt;authors&gt;&lt;author&gt;Ethan Marcotte&lt;/author&gt;&lt;/authors&gt;&lt;/contributors&gt;&lt;titles&gt;&lt;title&gt;Responsive Web Design&lt;/title&gt;&lt;/titles&gt;&lt;pages&gt;141&lt;/pages&gt;&lt;dates&gt;&lt;year&gt;2011&lt;/year&gt;&lt;/dates&gt;&lt;isbn&gt;978-0-9844425-7-7&lt;/isbn&gt;&lt;urls&gt;&lt;/urls&gt;&lt;/record&gt;&lt;/Cite&gt;&lt;/EndNote&gt;</w:instrText>
+        <w:instrText xml:space="preserve"> ADDIN EN.CITE &lt;EndNote&gt;&lt;Cite&gt;&lt;Author&gt;Marcotte&lt;/Author&gt;&lt;Year&gt;2011&lt;/Year&gt;&lt;RecNum&gt;15&lt;/RecNum&gt;&lt;DisplayText&gt;[2]&lt;/DisplayText&gt;&lt;record&gt;&lt;rec-number&gt;15&lt;/rec-number&gt;&lt;foreign-keys&gt;&lt;key app="EN" db-id="0a200tee5sa5e1ex095psptx0zaddvdr5sff"&gt;15&lt;/key&gt;&lt;/foreign-keys&gt;&lt;ref-type name="Book"&gt;6&lt;/ref-type&gt;&lt;contributors&gt;&lt;authors&gt;&lt;author&gt;Marcotte, Ethan&lt;/author&gt;&lt;/authors&gt;&lt;/contributors&gt;&lt;titles&gt;&lt;title&gt;Responsive Web Design&lt;/title&gt;&lt;/titles&gt;&lt;pages&gt;141&lt;/pages&gt;&lt;dates&gt;&lt;year&gt;2011&lt;/year&gt;&lt;/dates&gt;&lt;isbn&gt;978-0-9844425-7-7&lt;/isbn&gt;&lt;urls&gt;&lt;/urls&gt;&lt;/record&gt;&lt;/Cite&gt;&lt;/EndNote&gt;</w:instrText>
       </w:r>
       <w:r>
         <w:fldChar w:fldCharType="separate"/>
@@ -284,7 +285,13 @@
         <w:t>It is not without its problems, though, and it has been noted that it is not a “silver bullet” for mobile Web design</w:t>
       </w:r>
       <w:r>
-        <w:t>. Doing all of the adaptation on the frontend causes file sizes and logic to grow much larger than previously, as all clients now receive all HTML markup, CSS</w:t>
+        <w:t xml:space="preserve">. Doing all of the adaptation on the frontend causes file sizes and </w:t>
+      </w:r>
+      <w:r>
+        <w:t xml:space="preserve">business </w:t>
+      </w:r>
+      <w:r>
+        <w:t>logic to grow much larger than previously, as all clients now receive all HTML markup, CSS</w:t>
       </w:r>
       <w:r>
         <w:t>, JavaScript and media</w:t>
@@ -296,7 +303,7 @@
         <w:fldChar w:fldCharType="begin"/>
       </w:r>
       <w:r>
-        <w:instrText xml:space="preserve"> ADDIN EN.CITE &lt;EndNote&gt;&lt;Cite&gt;&lt;Author&gt;Grigsby&lt;/Author&gt;&lt;Year&gt;2010&lt;/Year&gt;&lt;RecNum&gt;18&lt;/RecNum&gt;&lt;DisplayText&gt;[3]&lt;/DisplayText&gt;&lt;record&gt;&lt;rec-number&gt;18&lt;/rec-number&gt;&lt;foreign-keys&gt;&lt;key app="EN" db-id="0a200tee5sa5e1ex095psptx0zaddvdr5sff"&gt;18&lt;/key&gt;&lt;/foreign-keys&gt;&lt;ref-type name="Blog"&gt;56&lt;/ref-type&gt;&lt;contributors&gt;&lt;authors&gt;&lt;author&gt;Jason Grigsby&lt;/author&gt;&lt;/authors&gt;&lt;/contributors&gt;&lt;titles&gt;&lt;title&gt;CSS Media Query for Mobile is Fool’s Gold&lt;/title&gt;&lt;secondary-title&gt;Cloud Four Blog&lt;/secondary-title&gt;&lt;/titles&gt;&lt;volume&gt;2012&lt;/volume&gt;&lt;dates&gt;&lt;year&gt;2010&lt;/year&gt;&lt;/dates&gt;&lt;urls&gt;&lt;related-urls&gt;&lt;url&gt;http://blog.cloudfour.com/css-media-query-for-mobile-is-fools-gold/&lt;/url&gt;&lt;/related-urls&gt;&lt;/urls&gt;&lt;/record&gt;&lt;/Cite&gt;&lt;/EndNote&gt;</w:instrText>
+        <w:instrText xml:space="preserve"> ADDIN EN.CITE &lt;EndNote&gt;&lt;Cite&gt;&lt;Author&gt;Grigsby&lt;/Author&gt;&lt;Year&gt;2010&lt;/Year&gt;&lt;RecNum&gt;18&lt;/RecNum&gt;&lt;DisplayText&gt;[3]&lt;/DisplayText&gt;&lt;record&gt;&lt;rec-number&gt;18&lt;/rec-number&gt;&lt;foreign-keys&gt;&lt;key app="EN" db-id="0a200tee5sa5e1ex095psptx0zaddvdr5sff"&gt;18&lt;/key&gt;&lt;/foreign-keys&gt;&lt;ref-type name="Blog"&gt;56&lt;/ref-type&gt;&lt;contributors&gt;&lt;authors&gt;&lt;author&gt;Grigsby, Jason&lt;/author&gt;&lt;/authors&gt;&lt;/contributors&gt;&lt;titles&gt;&lt;title&gt;CSS Media Query for Mobile is Fool’s Gold&lt;/title&gt;&lt;secondary-title&gt;Cloud Four Blog&lt;/secondary-title&gt;&lt;/titles&gt;&lt;volume&gt;2012&lt;/volume&gt;&lt;dates&gt;&lt;year&gt;2010&lt;/year&gt;&lt;/dates&gt;&lt;urls&gt;&lt;related-urls&gt;&lt;url&gt;http://blog.cloudfour.com/css-media-query-for-mobile-is-fools-gold/&lt;/url&gt;&lt;/related-urls&gt;&lt;/urls&gt;&lt;/record&gt;&lt;/Cite&gt;&lt;/EndNote&gt;</w:instrText>
       </w:r>
       <w:r>
         <w:fldChar w:fldCharType="separate"/>
@@ -345,15 +352,7 @@
         <w:jc w:val="both"/>
       </w:pPr>
       <w:r>
-        <w:t xml:space="preserve">Steve </w:t>
-      </w:r>
-      <w:proofErr w:type="spellStart"/>
-      <w:r>
-        <w:t>Souders</w:t>
-      </w:r>
-      <w:proofErr w:type="spellEnd"/>
-      <w:r>
-        <w:t xml:space="preserve">, author, creator of the </w:t>
+        <w:t xml:space="preserve">Steve Souders, author, creator of the </w:t>
       </w:r>
       <w:r>
         <w:t xml:space="preserve">web </w:t>
@@ -362,18 +361,10 @@
         <w:t>b</w:t>
       </w:r>
       <w:r>
-        <w:t xml:space="preserve">rowser performance plugin </w:t>
-      </w:r>
-      <w:proofErr w:type="spellStart"/>
-      <w:r>
-        <w:t>YS</w:t>
-      </w:r>
-      <w:r>
-        <w:t>low</w:t>
-      </w:r>
-      <w:proofErr w:type="spellEnd"/>
-      <w:r>
-        <w:t xml:space="preserve"> and engineer at</w:t>
+        <w:t>rowser performance plugin YS</w:t>
+      </w:r>
+      <w:r>
+        <w:t>low and engineer at</w:t>
       </w:r>
       <w:r>
         <w:t xml:space="preserve"> Google, suggests that </w:t>
@@ -400,7 +391,7 @@
         <w:fldChar w:fldCharType="begin"/>
       </w:r>
       <w:r>
-        <w:instrText xml:space="preserve"> ADDIN EN.CITE &lt;EndNote&gt;&lt;Cite&gt;&lt;Author&gt;Souders&lt;/Author&gt;&lt;Year&gt;2008&lt;/Year&gt;&lt;RecNum&gt;27&lt;/RecNum&gt;&lt;DisplayText&gt;[4]&lt;/DisplayText&gt;&lt;record&gt;&lt;rec-number&gt;27&lt;/rec-number&gt;&lt;foreign-keys&gt;&lt;key app="EN" db-id="0a200tee5sa5e1ex095psptx0zaddvdr5sff"&gt;27&lt;/key&gt;&lt;/foreign-keys&gt;&lt;ref-type name="Journal Article"&gt;17&lt;/ref-type&gt;&lt;contributors&gt;&lt;authors&gt;&lt;author&gt;Steve Souders&lt;/author&gt;&lt;/authors&gt;&lt;/contributors&gt;&lt;titles&gt;&lt;title&gt;High-performance web sites&lt;/title&gt;&lt;secondary-title&gt;Commun. ACM&lt;/secondary-title&gt;&lt;/titles&gt;&lt;periodical&gt;&lt;full-title&gt;Commun. ACM&lt;/full-title&gt;&lt;/periodical&gt;&lt;pages&gt;36-41&lt;/pages&gt;&lt;volume&gt;51&lt;/volume&gt;&lt;number&gt;12&lt;/number&gt;&lt;dates&gt;&lt;year&gt;2008&lt;/year&gt;&lt;/dates&gt;&lt;isbn&gt;0001-0782&lt;/isbn&gt;&lt;urls&gt;&lt;related-urls&gt;&lt;url&gt;http://dl.acm.org/citation.cfm?id=1409374&lt;/url&gt;&lt;/related-urls&gt;&lt;/urls&gt;&lt;custom1&gt;1409374&lt;/custom1&gt;&lt;electronic-resource-num&gt;10.1145/1409360.1409374&lt;/electronic-resource-num&gt;&lt;/record&gt;&lt;/Cite&gt;&lt;/EndNote&gt;</w:instrText>
+        <w:instrText xml:space="preserve"> ADDIN EN.CITE &lt;EndNote&gt;&lt;Cite&gt;&lt;Author&gt;Souders&lt;/Author&gt;&lt;Year&gt;2008&lt;/Year&gt;&lt;RecNum&gt;27&lt;/RecNum&gt;&lt;DisplayText&gt;[4]&lt;/DisplayText&gt;&lt;record&gt;&lt;rec-number&gt;27&lt;/rec-number&gt;&lt;foreign-keys&gt;&lt;key app="EN" db-id="0a200tee5sa5e1ex095psptx0zaddvdr5sff"&gt;27&lt;/key&gt;&lt;/foreign-keys&gt;&lt;ref-type name="Journal Article"&gt;17&lt;/ref-type&gt;&lt;contributors&gt;&lt;authors&gt;&lt;author&gt;Souders, Steve&lt;/author&gt;&lt;/authors&gt;&lt;/contributors&gt;&lt;titles&gt;&lt;title&gt;High-performance web sites&lt;/title&gt;&lt;secondary-title&gt;Commun. ACM&lt;/secondary-title&gt;&lt;/titles&gt;&lt;periodical&gt;&lt;full-title&gt;Commun. ACM&lt;/full-title&gt;&lt;/periodical&gt;&lt;pages&gt;36-41&lt;/pages&gt;&lt;volume&gt;51&lt;/volume&gt;&lt;number&gt;12&lt;/number&gt;&lt;dates&gt;&lt;year&gt;2008&lt;/year&gt;&lt;/dates&gt;&lt;isbn&gt;0001-0782&lt;/isbn&gt;&lt;urls&gt;&lt;related-urls&gt;&lt;url&gt;http://dl.acm.org/citation.cfm?id=1409374&lt;/url&gt;&lt;/related-urls&gt;&lt;/urls&gt;&lt;custom1&gt;1409374&lt;/custom1&gt;&lt;electronic-resource-num&gt;10.1145/1409360.1409374&lt;/electronic-resource-num&gt;&lt;/record&gt;&lt;/Cite&gt;&lt;/EndNote&gt;</w:instrText>
       </w:r>
       <w:r>
         <w:fldChar w:fldCharType="separate"/>
@@ -610,21 +601,12 @@
                                 <w:szCs w:val="22"/>
                               </w:rPr>
                             </w:pPr>
-                            <w:proofErr w:type="spellStart"/>
                             <w:r>
                               <w:rPr>
                                 <w:sz w:val="22"/>
                                 <w:szCs w:val="22"/>
                               </w:rPr>
-                              <w:t>Gzip</w:t>
-                            </w:r>
-                            <w:proofErr w:type="spellEnd"/>
-                            <w:r>
-                              <w:rPr>
-                                <w:sz w:val="22"/>
-                                <w:szCs w:val="22"/>
-                              </w:rPr>
-                              <w:t xml:space="preserve"> components</w:t>
+                              <w:t>Gzip components</w:t>
                             </w:r>
                           </w:p>
                           <w:p>
@@ -646,15 +628,13 @@
                               </w:rPr>
                               <w:t xml:space="preserve">Put </w:t>
                             </w:r>
-                            <w:proofErr w:type="spellStart"/>
                             <w:r>
                               <w:rPr>
                                 <w:sz w:val="22"/>
                                 <w:szCs w:val="22"/>
                               </w:rPr>
-                              <w:t>stylesheets</w:t>
+                              <w:t>style sheets</w:t>
                             </w:r>
-                            <w:proofErr w:type="spellEnd"/>
                             <w:r>
                               <w:rPr>
                                 <w:sz w:val="22"/>
@@ -815,7 +795,6 @@
                                 <w:szCs w:val="22"/>
                               </w:rPr>
                             </w:pPr>
-                            <w:proofErr w:type="spellStart"/>
                             <w:r>
                               <w:rPr>
                                 <w:sz w:val="22"/>
@@ -823,39 +802,13 @@
                               </w:rPr>
                               <w:t>Confi</w:t>
                             </w:r>
-                            <w:proofErr w:type="spellEnd"/>
                             <w:r>
                               <w:rPr>
                                 <w:sz w:val="22"/>
                                 <w:szCs w:val="22"/>
                               </w:rPr>
-                              <w:t xml:space="preserve"> </w:t>
+                              <w:t>gure ETags</w:t>
                             </w:r>
-                            <w:proofErr w:type="spellStart"/>
-                            <w:r>
-                              <w:rPr>
-                                <w:sz w:val="22"/>
-                                <w:szCs w:val="22"/>
-                              </w:rPr>
-                              <w:t>gure</w:t>
-                            </w:r>
-                            <w:proofErr w:type="spellEnd"/>
-                            <w:r>
-                              <w:rPr>
-                                <w:sz w:val="22"/>
-                                <w:szCs w:val="22"/>
-                              </w:rPr>
-                              <w:t xml:space="preserve"> </w:t>
-                            </w:r>
-                            <w:proofErr w:type="spellStart"/>
-                            <w:r>
-                              <w:rPr>
-                                <w:sz w:val="22"/>
-                                <w:szCs w:val="22"/>
-                              </w:rPr>
-                              <w:t>ETags</w:t>
-                            </w:r>
-                            <w:proofErr w:type="spellEnd"/>
                           </w:p>
                           <w:p>
                             <w:pPr>
@@ -905,17 +858,8 @@
                                 <w:sz w:val="22"/>
                                 <w:szCs w:val="22"/>
                               </w:rPr>
-                              <w:t xml:space="preserve"> </w:t>
+                              <w:t xml:space="preserve"> Souders</w:t>
                             </w:r>
-                            <w:proofErr w:type="spellStart"/>
-                            <w:r>
-                              <w:rPr>
-                                <w:sz w:val="22"/>
-                                <w:szCs w:val="22"/>
-                              </w:rPr>
-                              <w:t>Souders</w:t>
-                            </w:r>
-                            <w:proofErr w:type="spellEnd"/>
                           </w:p>
                         </w:txbxContent>
                       </wps:txbx>
@@ -1040,21 +984,12 @@
                           <w:szCs w:val="22"/>
                         </w:rPr>
                       </w:pPr>
-                      <w:proofErr w:type="spellStart"/>
                       <w:r>
                         <w:rPr>
                           <w:sz w:val="22"/>
                           <w:szCs w:val="22"/>
                         </w:rPr>
-                        <w:t>Gzip</w:t>
-                      </w:r>
-                      <w:proofErr w:type="spellEnd"/>
-                      <w:r>
-                        <w:rPr>
-                          <w:sz w:val="22"/>
-                          <w:szCs w:val="22"/>
-                        </w:rPr>
-                        <w:t xml:space="preserve"> components</w:t>
+                        <w:t>Gzip components</w:t>
                       </w:r>
                     </w:p>
                     <w:p>
@@ -1076,15 +1011,22 @@
                         </w:rPr>
                         <w:t xml:space="preserve">Put </w:t>
                       </w:r>
-                      <w:proofErr w:type="spellStart"/>
                       <w:r>
                         <w:rPr>
                           <w:sz w:val="22"/>
                           <w:szCs w:val="22"/>
                         </w:rPr>
-                        <w:t>stylesheets</w:t>
+                        <w:t>style s</w:t>
                       </w:r>
-                      <w:proofErr w:type="spellEnd"/>
+                      <w:bookmarkStart w:id="1" w:name="_GoBack"/>
+                      <w:bookmarkEnd w:id="1"/>
+                      <w:r>
+                        <w:rPr>
+                          <w:sz w:val="22"/>
+                          <w:szCs w:val="22"/>
+                        </w:rPr>
+                        <w:t>heets</w:t>
+                      </w:r>
                       <w:r>
                         <w:rPr>
                           <w:sz w:val="22"/>
@@ -1245,7 +1187,6 @@
                           <w:szCs w:val="22"/>
                         </w:rPr>
                       </w:pPr>
-                      <w:proofErr w:type="spellStart"/>
                       <w:r>
                         <w:rPr>
                           <w:sz w:val="22"/>
@@ -1253,39 +1194,13 @@
                         </w:rPr>
                         <w:t>Confi</w:t>
                       </w:r>
-                      <w:proofErr w:type="spellEnd"/>
                       <w:r>
                         <w:rPr>
                           <w:sz w:val="22"/>
                           <w:szCs w:val="22"/>
                         </w:rPr>
-                        <w:t xml:space="preserve"> </w:t>
+                        <w:t>gure ETags</w:t>
                       </w:r>
-                      <w:proofErr w:type="spellStart"/>
-                      <w:r>
-                        <w:rPr>
-                          <w:sz w:val="22"/>
-                          <w:szCs w:val="22"/>
-                        </w:rPr>
-                        <w:t>gure</w:t>
-                      </w:r>
-                      <w:proofErr w:type="spellEnd"/>
-                      <w:r>
-                        <w:rPr>
-                          <w:sz w:val="22"/>
-                          <w:szCs w:val="22"/>
-                        </w:rPr>
-                        <w:t xml:space="preserve"> </w:t>
-                      </w:r>
-                      <w:proofErr w:type="spellStart"/>
-                      <w:r>
-                        <w:rPr>
-                          <w:sz w:val="22"/>
-                          <w:szCs w:val="22"/>
-                        </w:rPr>
-                        <w:t>ETags</w:t>
-                      </w:r>
-                      <w:proofErr w:type="spellEnd"/>
                     </w:p>
                     <w:p>
                       <w:pPr>
@@ -1335,17 +1250,8 @@
                           <w:sz w:val="22"/>
                           <w:szCs w:val="22"/>
                         </w:rPr>
-                        <w:t xml:space="preserve"> </w:t>
+                        <w:t xml:space="preserve"> Souders</w:t>
                       </w:r>
-                      <w:proofErr w:type="spellStart"/>
-                      <w:r>
-                        <w:rPr>
-                          <w:sz w:val="22"/>
-                          <w:szCs w:val="22"/>
-                        </w:rPr>
-                        <w:t>Souders</w:t>
-                      </w:r>
-                      <w:proofErr w:type="spellEnd"/>
                     </w:p>
                   </w:txbxContent>
                 </v:textbox>
@@ -1383,15 +1289,7 @@
         <w:t xml:space="preserve">somewhat </w:t>
       </w:r>
       <w:r>
-        <w:t xml:space="preserve">contradictory to </w:t>
-      </w:r>
-      <w:proofErr w:type="spellStart"/>
-      <w:r>
-        <w:t>Souders</w:t>
-      </w:r>
-      <w:proofErr w:type="spellEnd"/>
-      <w:r>
-        <w:t xml:space="preserve"> idea of </w:t>
+        <w:t xml:space="preserve">contradictory to Souders idea of </w:t>
       </w:r>
       <w:r>
         <w:t>optimizing the frontend of web applications, because that is where t</w:t>
@@ -1420,27 +1318,14 @@
       <w:r>
         <w:t xml:space="preserve"> is reliant on heavy use of CSS (</w:t>
       </w:r>
-      <w:proofErr w:type="spellStart"/>
-      <w:r>
-        <w:t>styleshe</w:t>
-      </w:r>
-      <w:r>
-        <w:t>ets</w:t>
-      </w:r>
-      <w:proofErr w:type="spellEnd"/>
+      <w:r>
+        <w:t>style sheets</w:t>
+      </w:r>
       <w:r>
         <w:t>) and also needs to use JavaScript to hide and alter content to fit each device.</w:t>
       </w:r>
       <w:r>
-        <w:t xml:space="preserve"> Both of these things go against </w:t>
-      </w:r>
-      <w:proofErr w:type="spellStart"/>
-      <w:r>
-        <w:t>Souders</w:t>
-      </w:r>
-      <w:proofErr w:type="spellEnd"/>
-      <w:r>
-        <w:t xml:space="preserve"> principles. Doing these kinds of alterations on the frontend also do</w:t>
+        <w:t xml:space="preserve"> Both of these things go against Souders principles. Doing these kinds of alterations on the frontend also do</w:t>
       </w:r>
       <w:r>
         <w:t>es</w:t>
@@ -1464,23 +1349,8 @@
         <w:jc w:val="both"/>
       </w:pPr>
       <w:r>
-        <w:t xml:space="preserve">On the opposite side of </w:t>
-      </w:r>
-      <w:proofErr w:type="spellStart"/>
-      <w:r>
-        <w:t>Souders</w:t>
-      </w:r>
-      <w:proofErr w:type="spellEnd"/>
-      <w:r>
-        <w:t xml:space="preserve"> we have people like Kate </w:t>
-      </w:r>
-      <w:proofErr w:type="spellStart"/>
-      <w:r>
-        <w:t>Matsudaira</w:t>
-      </w:r>
-      <w:proofErr w:type="spellEnd"/>
-      <w:r>
-        <w:t>, a previous technical lead/manager at Amazon and Microsoft</w:t>
+        <w:lastRenderedPageBreak/>
+        <w:t>On the opposite side of Souders we have people like Kate Matsudaira, a previous technical lead/manager at Amazon and Microsoft</w:t>
       </w:r>
       <w:r>
         <w:t>,</w:t>
@@ -1492,13 +1362,16 @@
         <w:t>e performance of the mobile Web</w:t>
       </w:r>
       <w:r>
-        <w:t xml:space="preserve"> we need to improve the backend </w:t>
+        <w:t xml:space="preserve"> we need to improve the backend</w:t>
+      </w:r>
+      <w:r>
+        <w:t xml:space="preserve"> </w:t>
       </w:r>
       <w:r>
         <w:fldChar w:fldCharType="begin"/>
       </w:r>
       <w:r>
-        <w:instrText xml:space="preserve"> ADDIN EN.CITE &lt;EndNote&gt;&lt;Cite&gt;&lt;Author&gt;Matsudaira&lt;/Author&gt;&lt;Year&gt;2013&lt;/Year&gt;&lt;RecNum&gt;40&lt;/RecNum&gt;&lt;DisplayText&gt;[5]&lt;/DisplayText&gt;&lt;record&gt;&lt;rec-number&gt;40&lt;/rec-number&gt;&lt;foreign-keys&gt;&lt;key app="EN" db-id="0a200tee5sa5e1ex095psptx0zaddvdr5sff"&gt;40&lt;/key&gt;&lt;/foreign-keys&gt;&lt;ref-type name="Journal Article"&gt;17&lt;/ref-type&gt;&lt;contributors&gt;&lt;authors&gt;&lt;author&gt;Kate Matsudaira&lt;/author&gt;&lt;/authors&gt;&lt;/contributors&gt;&lt;titles&gt;&lt;title&gt;Making the mobile web faster&lt;/title&gt;&lt;secondary-title&gt;Commun. ACM&lt;/secondary-title&gt;&lt;/titles&gt;&lt;periodical&gt;&lt;full-title&gt;Commun. ACM&lt;/full-title&gt;&lt;/periodical&gt;&lt;pages&gt;56-61&lt;/pages&gt;&lt;volume&gt;56&lt;/volume&gt;&lt;number&gt;3&lt;/number&gt;&lt;dates&gt;&lt;year&gt;2013&lt;/year&gt;&lt;/dates&gt;&lt;isbn&gt;0001-0782&lt;/isbn&gt;&lt;urls&gt;&lt;/urls&gt;&lt;custom1&gt;2428572&lt;/custom1&gt;&lt;electronic-resource-num&gt;10.1145/2428556.2428572&lt;/electronic-resource-num&gt;&lt;/record&gt;&lt;/Cite&gt;&lt;/EndNote&gt;</w:instrText>
+        <w:instrText xml:space="preserve"> ADDIN EN.CITE &lt;EndNote&gt;&lt;Cite&gt;&lt;Author&gt;Matsudaira&lt;/Author&gt;&lt;Year&gt;2013&lt;/Year&gt;&lt;RecNum&gt;40&lt;/RecNum&gt;&lt;DisplayText&gt;[5]&lt;/DisplayText&gt;&lt;record&gt;&lt;rec-number&gt;40&lt;/rec-number&gt;&lt;foreign-keys&gt;&lt;key app="EN" db-id="0a200tee5sa5e1ex095psptx0zaddvdr5sff"&gt;40&lt;/key&gt;&lt;/foreign-keys&gt;&lt;ref-type name="Journal Article"&gt;17&lt;/ref-type&gt;&lt;contributors&gt;&lt;authors&gt;&lt;author&gt;Matsudaira, Kate&lt;/author&gt;&lt;/authors&gt;&lt;/contributors&gt;&lt;titles&gt;&lt;title&gt;Making the mobile web faster&lt;/title&gt;&lt;secondary-title&gt;Commun. ACM&lt;/secondary-title&gt;&lt;/titles&gt;&lt;periodical&gt;&lt;full-title&gt;Commun. ACM&lt;/full-title&gt;&lt;/periodical&gt;&lt;pages&gt;56-61&lt;/pages&gt;&lt;volume&gt;56&lt;/volume&gt;&lt;number&gt;3&lt;/number&gt;&lt;dates&gt;&lt;year&gt;2013&lt;/year&gt;&lt;/dates&gt;&lt;isbn&gt;0001-0782&lt;/isbn&gt;&lt;urls&gt;&lt;/urls&gt;&lt;custom1&gt;2428572&lt;/custom1&gt;&lt;electronic-resource-num&gt;10.1145/2428556.2428572&lt;/electronic-resource-num&gt;&lt;/record&gt;&lt;/Cite&gt;&lt;/EndNote&gt;</w:instrText>
       </w:r>
       <w:r>
         <w:fldChar w:fldCharType="separate"/>
@@ -1530,15 +1403,10 @@
         <w:t>. She says that because of the limited system resources and bandwidth, we need to minimize connections and data across the network, images and other media by leveraging technologies s</w:t>
       </w:r>
       <w:r>
-        <w:t xml:space="preserve">uch as </w:t>
-      </w:r>
-      <w:proofErr w:type="spellStart"/>
-      <w:r>
-        <w:t>localStorage</w:t>
-      </w:r>
-      <w:proofErr w:type="spellEnd"/>
-      <w:r>
-        <w:t xml:space="preserve"> and caching, as well as allowing the server to correctly identify the limits of the device making a request. </w:t>
+        <w:t>uch as L</w:t>
+      </w:r>
+      <w:r>
+        <w:t xml:space="preserve">ocalStorage and caching, as well as allowing the server to correctly identify the limits of the device making a request. </w:t>
       </w:r>
       <w:r>
         <w:t xml:space="preserve">While her article focuses on API </w:t>
@@ -1660,17 +1528,8 @@
                                 <w:sz w:val="22"/>
                                 <w:szCs w:val="22"/>
                               </w:rPr>
-                              <w:t xml:space="preserve">– Jon Arne </w:t>
+                              <w:t>– Jon Arne Sæterås</w:t>
                             </w:r>
-                            <w:proofErr w:type="spellStart"/>
-                            <w:r>
-                              <w:rPr>
-                                <w:sz w:val="22"/>
-                                <w:szCs w:val="22"/>
-                              </w:rPr>
-                              <w:t>Sæterås</w:t>
-                            </w:r>
-                            <w:proofErr w:type="spellEnd"/>
                           </w:p>
                         </w:txbxContent>
                       </wps:txbx>
@@ -1755,15 +1614,7 @@
         </mc:AlternateContent>
       </w:r>
       <w:r>
-        <w:t xml:space="preserve">Jon Arne </w:t>
-      </w:r>
-      <w:proofErr w:type="spellStart"/>
-      <w:r>
-        <w:t>Sæterås</w:t>
-      </w:r>
-      <w:proofErr w:type="spellEnd"/>
-      <w:r>
-        <w:t xml:space="preserve">, </w:t>
+        <w:t xml:space="preserve">Jon Arne Sæterås, </w:t>
       </w:r>
       <w:r>
         <w:t>M</w:t>
@@ -1775,15 +1626,7 @@
         <w:t>W</w:t>
       </w:r>
       <w:r>
-        <w:t xml:space="preserve">eb evangelist, blogger and product director at </w:t>
-      </w:r>
-      <w:proofErr w:type="spellStart"/>
-      <w:r>
-        <w:t>Mobiletech</w:t>
-      </w:r>
-      <w:proofErr w:type="spellEnd"/>
-      <w:r>
-        <w:t xml:space="preserve"> suggested in </w:t>
+        <w:t xml:space="preserve">eb evangelist, blogger and product director at Mobiletech suggested in </w:t>
       </w:r>
       <w:r>
         <w:t>his post “</w:t>
@@ -1795,13 +1638,19 @@
         <w:t>”</w:t>
       </w:r>
       <w:r>
+        <w:t>, that</w:t>
+      </w:r>
+      <w:r>
+        <w:t xml:space="preserve"> letting the device do all the hard work of being responsive is neither fair, right or smart</w:t>
+      </w:r>
+      <w:r>
         <w:t xml:space="preserve"> </w:t>
       </w:r>
       <w:r>
         <w:fldChar w:fldCharType="begin"/>
       </w:r>
       <w:r>
-        <w:instrText xml:space="preserve"> ADDIN EN.CITE &lt;EndNote&gt;&lt;Cite&gt;&lt;Author&gt;Sæterås&lt;/Author&gt;&lt;Year&gt;2011&lt;/Year&gt;&lt;RecNum&gt;6&lt;/RecNum&gt;&lt;DisplayText&gt;[6]&lt;/DisplayText&gt;&lt;record&gt;&lt;rec-number&gt;6&lt;/rec-number&gt;&lt;foreign-keys&gt;&lt;key app="EN" db-id="0a200tee5sa5e1ex095psptx0zaddvdr5sff"&gt;6&lt;/key&gt;&lt;/foreign-keys&gt;&lt;ref-type name="Blog"&gt;56&lt;/ref-type&gt;&lt;contributors&gt;&lt;authors&gt;&lt;author&gt;Jon Arne Sæterås&lt;/author&gt;&lt;/authors&gt;&lt;/contributors&gt;&lt;titles&gt;&lt;title&gt;Next steps of Responsive Web Design&lt;/title&gt;&lt;secondary-title&gt;mpulp&lt;/secondary-title&gt;&lt;/titles&gt;&lt;volume&gt;2012&lt;/volume&gt;&lt;keywords&gt;&lt;keyword&gt;Responsive Design, Value Chain, Smart Editor, Smart CMS, Smart Web Server&lt;/keyword&gt;&lt;/keywords&gt;&lt;dates&gt;&lt;year&gt;2011&lt;/year&gt;&lt;/dates&gt;&lt;urls&gt;&lt;related-urls&gt;&lt;url&gt;http://mpulp.mobi/2011/05/next-steps-of-responsive-web-design/&lt;/url&gt;&lt;/related-urls&gt;&lt;/urls&gt;&lt;/record&gt;&lt;/Cite&gt;&lt;/EndNote&gt;</w:instrText>
+        <w:instrText xml:space="preserve"> ADDIN EN.CITE &lt;EndNote&gt;&lt;Cite&gt;&lt;Author&gt;Sæterås&lt;/Author&gt;&lt;Year&gt;2011&lt;/Year&gt;&lt;RecNum&gt;6&lt;/RecNum&gt;&lt;DisplayText&gt;[6]&lt;/DisplayText&gt;&lt;record&gt;&lt;rec-number&gt;6&lt;/rec-number&gt;&lt;foreign-keys&gt;&lt;key app="EN" db-id="0a200tee5sa5e1ex095psptx0zaddvdr5sff"&gt;6&lt;/key&gt;&lt;/foreign-keys&gt;&lt;ref-type name="Blog"&gt;56&lt;/ref-type&gt;&lt;contributors&gt;&lt;authors&gt;&lt;author&gt;Sæterås, Jon Arne&lt;/author&gt;&lt;/authors&gt;&lt;/contributors&gt;&lt;titles&gt;&lt;title&gt;Next steps of Responsive Web Design&lt;/title&gt;&lt;secondary-title&gt;mpulp&lt;/secondary-title&gt;&lt;/titles&gt;&lt;volume&gt;2012&lt;/volume&gt;&lt;keywords&gt;&lt;keyword&gt;Responsive Design, Value Chain, Smart Editor, Smart CMS, Smart Web Server&lt;/keyword&gt;&lt;/keywords&gt;&lt;dates&gt;&lt;year&gt;2011&lt;/year&gt;&lt;/dates&gt;&lt;urls&gt;&lt;related-urls&gt;&lt;url&gt;http://mpulp.mobi/2011/05/next-steps-of-responsive-web-design/&lt;/url&gt;&lt;/related-urls&gt;&lt;/urls&gt;&lt;/record&gt;&lt;/Cite&gt;&lt;/EndNote&gt;</w:instrText>
       </w:r>
       <w:r>
         <w:fldChar w:fldCharType="separate"/>
@@ -1830,10 +1679,7 @@
         <w:fldChar w:fldCharType="end"/>
       </w:r>
       <w:r>
-        <w:t>, that</w:t>
-      </w:r>
-      <w:r>
-        <w:t xml:space="preserve"> letting the device do all the hard work of being responsive is neither fair, right or smart.</w:t>
+        <w:t>.</w:t>
       </w:r>
     </w:p>
     <w:p>
@@ -1911,13 +1757,18 @@
         <w:t xml:space="preserve"> (RESS) is a method of </w:t>
       </w:r>
       <w:r>
-        <w:t xml:space="preserve">making the server participate more actively in RWD. It suggests having Web sites split into components that are altered by the server depending on the type of user agent (UA) it detects as the requestor </w:t>
-      </w:r>
+        <w:t>making the server participate more actively in RWD. It suggests having Web sites split into components that are altered by the server depending on the type of user agent (UA) it detects as the requestor</w:t>
+      </w:r>
+      <w:r>
+        <w:t xml:space="preserve"> </w:t>
+      </w:r>
+      <w:bookmarkStart w:id="0" w:name="_GoBack"/>
+      <w:bookmarkEnd w:id="0"/>
       <w:r>
         <w:fldChar w:fldCharType="begin"/>
       </w:r>
       <w:r>
-        <w:instrText xml:space="preserve"> ADDIN EN.CITE &lt;EndNote&gt;&lt;Cite&gt;&lt;Author&gt;Wroblewski&lt;/Author&gt;&lt;Year&gt;2011&lt;/Year&gt;&lt;RecNum&gt;1&lt;/RecNum&gt;&lt;DisplayText&gt;[7]&lt;/DisplayText&gt;&lt;record&gt;&lt;rec-number&gt;1&lt;/rec-number&gt;&lt;foreign-keys&gt;&lt;key app="EN" db-id="0a200tee5sa5e1ex095psptx0zaddvdr5sff"&gt;1&lt;/key&gt;&lt;/foreign-keys&gt;&lt;ref-type name="Blog"&gt;56&lt;/ref-type&gt;&lt;contributors&gt;&lt;authors&gt;&lt;author&gt;Luke Wroblewski&lt;/author&gt;&lt;/authors&gt;&lt;/contributors&gt;&lt;titles&gt;&lt;title&gt;RESS: Responsive Design + Server Side Components&lt;/title&gt;&lt;secondary-title&gt;LukeW&lt;/secondary-title&gt;&lt;/titles&gt;&lt;volume&gt;2012&lt;/volume&gt;&lt;keywords&gt;&lt;keyword&gt;RESS&lt;/keyword&gt;&lt;/keywords&gt;&lt;dates&gt;&lt;year&gt;2011&lt;/year&gt;&lt;/dates&gt;&lt;urls&gt;&lt;related-urls&gt;&lt;url&gt;http://www.lukew.com/ff/entry.asp?1392&lt;/url&gt;&lt;/related-urls&gt;&lt;/urls&gt;&lt;language&gt;English&lt;/language&gt;&lt;/record&gt;&lt;/Cite&gt;&lt;/EndNote&gt;</w:instrText>
+        <w:instrText xml:space="preserve"> ADDIN EN.CITE &lt;EndNote&gt;&lt;Cite&gt;&lt;Author&gt;Wroblewski&lt;/Author&gt;&lt;Year&gt;2011&lt;/Year&gt;&lt;RecNum&gt;1&lt;/RecNum&gt;&lt;DisplayText&gt;[7]&lt;/DisplayText&gt;&lt;record&gt;&lt;rec-number&gt;1&lt;/rec-number&gt;&lt;foreign-keys&gt;&lt;key app="EN" db-id="0a200tee5sa5e1ex095psptx0zaddvdr5sff"&gt;1&lt;/key&gt;&lt;/foreign-keys&gt;&lt;ref-type name="Blog"&gt;56&lt;/ref-type&gt;&lt;contributors&gt;&lt;authors&gt;&lt;author&gt;Wroblewski, Luke&lt;/author&gt;&lt;/authors&gt;&lt;/contributors&gt;&lt;titles&gt;&lt;title&gt;RESS: Responsive Design + Server Side Components&lt;/title&gt;&lt;secondary-title&gt;LukeW&lt;/secondary-title&gt;&lt;/titles&gt;&lt;volume&gt;2012&lt;/volume&gt;&lt;keywords&gt;&lt;keyword&gt;RESS&lt;/keyword&gt;&lt;/keywords&gt;&lt;dates&gt;&lt;year&gt;2011&lt;/year&gt;&lt;/dates&gt;&lt;urls&gt;&lt;related-urls&gt;&lt;url&gt;http://www.lukew.com/ff/entry.asp?1392&lt;/url&gt;&lt;/related-urls&gt;&lt;/urls&gt;&lt;language&gt;English&lt;/language&gt;&lt;/record&gt;&lt;/Cite&gt;&lt;/EndNote&gt;</w:instrText>
       </w:r>
       <w:r>
         <w:fldChar w:fldCharType="separate"/>
@@ -1949,15 +1800,7 @@
         <w:t>.</w:t>
       </w:r>
       <w:r>
-        <w:t xml:space="preserve"> This idea goes along with </w:t>
-      </w:r>
-      <w:proofErr w:type="spellStart"/>
-      <w:r>
-        <w:t>Sæterås’s</w:t>
-      </w:r>
-      <w:proofErr w:type="spellEnd"/>
-      <w:r>
-        <w:t xml:space="preserve"> notion of making more of the “value chain” smarter, in this case the Web server. It allows the server to more accurately tune what is sent to the client,</w:t>
+        <w:t xml:space="preserve"> This idea goes along with Sæterås’s notion of making more of the “value chain” smarter, in this case the Web server. It allows the server to more accurately tune what is sent to the client,</w:t>
       </w:r>
       <w:r>
         <w:t xml:space="preserve"> amongst other things</w:t>
@@ -2000,10 +1843,10 @@
         <w:t>everal</w:t>
       </w:r>
       <w:r>
-        <w:t xml:space="preserve"> of the</w:t>
-      </w:r>
-      <w:r>
-        <w:t xml:space="preserve"> biggest Web gurus today got together and proposed a</w:t>
+        <w:t xml:space="preserve"> of todays biggest Web gurus</w:t>
+      </w:r>
+      <w:r>
+        <w:t xml:space="preserve"> got together and proposed a</w:t>
       </w:r>
       <w:r>
         <w:t xml:space="preserve"> new Web design philosophy: be future friendly, not future proof </w:t>
@@ -2012,7 +1855,7 @@
         <w:fldChar w:fldCharType="begin"/>
       </w:r>
       <w:r>
-        <w:instrText xml:space="preserve"> ADDIN EN.CITE &lt;EndNote&gt;&lt;Cite&gt;&lt;Author&gt;Wroblewski&lt;/Author&gt;&lt;Year&gt;2011&lt;/Year&gt;&lt;RecNum&gt;41&lt;/RecNum&gt;&lt;DisplayText&gt;[8, 9]&lt;/DisplayText&gt;&lt;record&gt;&lt;rec-number&gt;41&lt;/rec-number&gt;&lt;foreign-keys&gt;&lt;key app="EN" db-id="0a200tee5sa5e1ex095psptx0zaddvdr5sff"&gt;41&lt;/key&gt;&lt;/foreign-keys&gt;&lt;ref-type name="Blog"&gt;56&lt;/ref-type&gt;&lt;contributors&gt;&lt;authors&gt;&lt;author&gt;Luke Wroblewski&lt;/author&gt;&lt;/authors&gt;&lt;/contributors&gt;&lt;titles&gt;&lt;title&gt;Future Friendly&lt;/title&gt;&lt;secondary-title&gt;LukeW&lt;/secondary-title&gt;&lt;/titles&gt;&lt;volume&gt;2013&lt;/volume&gt;&lt;dates&gt;&lt;year&gt;2011&lt;/year&gt;&lt;/dates&gt;&lt;urls&gt;&lt;related-urls&gt;&lt;url&gt;http://www.lukew.com/ff/entry.asp?1407&lt;/url&gt;&lt;/related-urls&gt;&lt;/urls&gt;&lt;/record&gt;&lt;/Cite&gt;&lt;Cite&gt;&lt;Author&gt;Luke Wroblewski&lt;/Author&gt;&lt;Year&gt;2013&lt;/Year&gt;&lt;RecNum&gt;42&lt;/RecNum&gt;&lt;record&gt;&lt;rec-number&gt;42&lt;/rec-number&gt;&lt;foreign-keys&gt;&lt;key app="EN" db-id="0a200tee5sa5e1ex095psptx0zaddvdr5sff"&gt;42&lt;/key&gt;&lt;/foreign-keys&gt;&lt;ref-type name="Web Page"&gt;12&lt;/ref-type&gt;&lt;contributors&gt;&lt;authors&gt;&lt;author&gt;Luke Wroblewski, Scott Jenson, Brad Frost, Jeremy Keith, Lyza D. Gardner, Scott Jehl, Stephanie Rieger, Jason Grigsby, Bryan Rieger, Josh Clark, Tim Kadlec, Brian Leroux, Andrea Trasatti&lt;/author&gt;&lt;/authors&gt;&lt;/contributors&gt;&lt;titles&gt;&lt;title&gt;Future Friendly&lt;/title&gt;&lt;/titles&gt;&lt;volume&gt;2013&lt;/volume&gt;&lt;dates&gt;&lt;year&gt;2013&lt;/year&gt;&lt;/dates&gt;&lt;urls&gt;&lt;related-urls&gt;&lt;url&gt;http://futurefriend.ly/&lt;/url&gt;&lt;/related-urls&gt;&lt;/urls&gt;&lt;/record&gt;&lt;/Cite&gt;&lt;/EndNote&gt;</w:instrText>
+        <w:instrText xml:space="preserve"> ADDIN EN.CITE &lt;EndNote&gt;&lt;Cite&gt;&lt;Author&gt;Wroblewski&lt;/Author&gt;&lt;Year&gt;2011&lt;/Year&gt;&lt;RecNum&gt;41&lt;/RecNum&gt;&lt;DisplayText&gt;[8, 9]&lt;/DisplayText&gt;&lt;record&gt;&lt;rec-number&gt;41&lt;/rec-number&gt;&lt;foreign-keys&gt;&lt;key app="EN" db-id="0a200tee5sa5e1ex095psptx0zaddvdr5sff"&gt;41&lt;/key&gt;&lt;/foreign-keys&gt;&lt;ref-type name="Blog"&gt;56&lt;/ref-type&gt;&lt;contributors&gt;&lt;authors&gt;&lt;author&gt;Wroblewski, Luke&lt;/author&gt;&lt;/authors&gt;&lt;/contributors&gt;&lt;titles&gt;&lt;title&gt;Future Friendly&lt;/title&gt;&lt;secondary-title&gt;LukeW&lt;/secondary-title&gt;&lt;/titles&gt;&lt;volume&gt;2013&lt;/volume&gt;&lt;dates&gt;&lt;year&gt;2011&lt;/year&gt;&lt;/dates&gt;&lt;urls&gt;&lt;related-urls&gt;&lt;url&gt;http://www.lukew.com/ff/entry.asp?1407&lt;/url&gt;&lt;/related-urls&gt;&lt;/urls&gt;&lt;/record&gt;&lt;/Cite&gt;&lt;Cite&gt;&lt;Author&gt;Wroblewski&lt;/Author&gt;&lt;Year&gt;2013&lt;/Year&gt;&lt;RecNum&gt;42&lt;/RecNum&gt;&lt;record&gt;&lt;rec-number&gt;42&lt;/rec-number&gt;&lt;foreign-keys&gt;&lt;key app="EN" db-id="0a200tee5sa5e1ex095psptx0zaddvdr5sff"&gt;42&lt;/key&gt;&lt;/foreign-keys&gt;&lt;ref-type name="Web Page"&gt;12&lt;/ref-type&gt;&lt;contributors&gt;&lt;authors&gt;&lt;author&gt;Wroblewski, Luke; Jenson, Scott; Frost, Brad; Keith, Jeremy; Gardner, Lyza D.; Jehl, Scott; Rieger, Stephanie; Grigsby, Jason; Rieger, Bryan; Clark, Josh; Kadlec, Tim; Leroux, Brian; Trasatti, Andrea&lt;/author&gt;&lt;/authors&gt;&lt;/contributors&gt;&lt;titles&gt;&lt;title&gt;Future Friendly&lt;/title&gt;&lt;/titles&gt;&lt;volume&gt;2013&lt;/volume&gt;&lt;dates&gt;&lt;year&gt;2013&lt;/year&gt;&lt;/dates&gt;&lt;urls&gt;&lt;related-urls&gt;&lt;url&gt;http://futurefriend.ly/&lt;/url&gt;&lt;/related-urls&gt;&lt;/urls&gt;&lt;/record&gt;&lt;/Cite&gt;&lt;/EndNote&gt;</w:instrText>
       </w:r>
       <w:r>
         <w:fldChar w:fldCharType="separate"/>
@@ -2037,7 +1880,7 @@
         </w:rPr>
         <w:t xml:space="preserve">, </w:t>
       </w:r>
-      <w:hyperlink w:anchor="_ENREF_9" w:tooltip="Luke Wroblewski, 2013 #42" w:history="1">
+      <w:hyperlink w:anchor="_ENREF_9" w:tooltip="Wroblewski, 2013 #42" w:history="1">
         <w:r>
           <w:rPr>
             <w:noProof/>
@@ -2130,7 +1973,7 @@
         <w:fldChar w:fldCharType="begin"/>
       </w:r>
       <w:r>
-        <w:instrText xml:space="preserve"> ADDIN EN.CITE &lt;EndNote&gt;&lt;Cite&gt;&lt;Author&gt;Olsen&lt;/Author&gt;&lt;Year&gt;2012&lt;/Year&gt;&lt;RecNum&gt;3&lt;/RecNum&gt;&lt;DisplayText&gt;[10]&lt;/DisplayText&gt;&lt;record&gt;&lt;rec-number&gt;3&lt;/rec-number&gt;&lt;foreign-keys&gt;&lt;key app="EN" db-id="0a200tee5sa5e1ex095psptx0zaddvdr5sff"&gt;3&lt;/key&gt;&lt;/foreign-keys&gt;&lt;ref-type name="Blog"&gt;56&lt;/ref-type&gt;&lt;contributors&gt;&lt;authors&gt;&lt;author&gt;Dave Olsen&lt;/author&gt;&lt;/authors&gt;&lt;/contributors&gt;&lt;titles&gt;&lt;title&gt;RESS, Server-Side Feature-Detection and the Evolution of Responsive Web Design&lt;/title&gt;&lt;secondary-title&gt;Mobile in Higher Ed&lt;/secondary-title&gt;&lt;/titles&gt;&lt;volume&gt;2012&lt;/volume&gt;&lt;keywords&gt;&lt;keyword&gt;RESS, Server-Side Feature-Detection, Responsive Design&lt;/keyword&gt;&lt;/keywords&gt;&lt;dates&gt;&lt;year&gt;2012&lt;/year&gt;&lt;/dates&gt;&lt;urls&gt;&lt;related-urls&gt;&lt;url&gt;http://www.dmolsen.com/mobile-in-higher-ed/2012/02/21/ress-and-the-evolution-of-responsive-web-design/&lt;/url&gt;&lt;/related-urls&gt;&lt;/urls&gt;&lt;/record&gt;&lt;/Cite&gt;&lt;/EndNote&gt;</w:instrText>
+        <w:instrText xml:space="preserve"> ADDIN EN.CITE &lt;EndNote&gt;&lt;Cite&gt;&lt;Author&gt;Olsen&lt;/Author&gt;&lt;Year&gt;2012&lt;/Year&gt;&lt;RecNum&gt;3&lt;/RecNum&gt;&lt;DisplayText&gt;[10]&lt;/DisplayText&gt;&lt;record&gt;&lt;rec-number&gt;3&lt;/rec-number&gt;&lt;foreign-keys&gt;&lt;key app="EN" db-id="0a200tee5sa5e1ex095psptx0zaddvdr5sff"&gt;3&lt;/key&gt;&lt;/foreign-keys&gt;&lt;ref-type name="Blog"&gt;56&lt;/ref-type&gt;&lt;contributors&gt;&lt;authors&gt;&lt;author&gt;Olsen, Dave&lt;/author&gt;&lt;/authors&gt;&lt;/contributors&gt;&lt;titles&gt;&lt;title&gt;RESS, Server-Side Feature-Detection and the Evolution of Responsive Web Design&lt;/title&gt;&lt;secondary-title&gt;Mobile in Higher Ed&lt;/secondary-title&gt;&lt;/titles&gt;&lt;volume&gt;2012&lt;/volume&gt;&lt;keywords&gt;&lt;keyword&gt;RESS, Server-Side Feature-Detection, Responsive Design&lt;/keyword&gt;&lt;/keywords&gt;&lt;dates&gt;&lt;year&gt;2012&lt;/year&gt;&lt;/dates&gt;&lt;urls&gt;&lt;related-urls&gt;&lt;url&gt;http://www.dmolsen.com/mobile-in-higher-ed/2012/02/21/ress-and-the-evolution-of-responsive-web-design/&lt;/url&gt;&lt;/related-urls&gt;&lt;/urls&gt;&lt;/record&gt;&lt;/Cite&gt;&lt;/EndNote&gt;</w:instrText>
       </w:r>
       <w:r>
         <w:fldChar w:fldCharType="separate"/>
@@ -2189,7 +2032,13 @@
         <w:t xml:space="preserve"> and thus the user experience.</w:t>
       </w:r>
       <w:r>
-        <w:t xml:space="preserve"> The implementation is a user agent feature detection plugin for the Enonic CMS</w:t>
+        <w:t xml:space="preserve"> The implementation is a </w:t>
+      </w:r>
+      <w:r>
+        <w:t xml:space="preserve">UA </w:t>
+      </w:r>
+      <w:r>
+        <w:t>feature detection plugin for the Enonic CMS</w:t>
       </w:r>
       <w:r>
         <w:t>,</w:t>
@@ -2198,7 +2047,7 @@
         <w:t xml:space="preserve"> which aims to accurately detect the features supported by each individual </w:t>
       </w:r>
       <w:r>
-        <w:t>user agent</w:t>
+        <w:t>UA</w:t>
       </w:r>
       <w:r>
         <w:t xml:space="preserve">. This </w:t>
@@ -2213,7 +2062,13 @@
         <w:t xml:space="preserve"> can be tailored on the backend</w:t>
       </w:r>
       <w:r>
-        <w:t xml:space="preserve"> before ever reaching the requesting user agent.</w:t>
+        <w:t xml:space="preserve"> before ever reaching the requesting </w:t>
+      </w:r>
+      <w:r>
+        <w:t>UA</w:t>
+      </w:r>
+      <w:r>
+        <w:t>.</w:t>
       </w:r>
       <w:r>
         <w:t xml:space="preserve"> The idea is that by tailoring the HTML on the backend, the performance on the frontend can be improved, following the concepts of</w:t>
@@ -2221,19 +2076,12 @@
       <w:r>
         <w:t xml:space="preserve"> </w:t>
       </w:r>
-      <w:proofErr w:type="spellStart"/>
       <w:r>
         <w:t>Souders</w:t>
       </w:r>
-      <w:proofErr w:type="spellEnd"/>
-      <w:r>
-        <w:t xml:space="preserve"> and </w:t>
-      </w:r>
-      <w:proofErr w:type="spellStart"/>
-      <w:r>
-        <w:t>Matsudaira</w:t>
-      </w:r>
-      <w:proofErr w:type="spellEnd"/>
+      <w:r>
+        <w:t xml:space="preserve"> and Matsudaira</w:t>
+      </w:r>
       <w:r>
         <w:t>, amongst others</w:t>
       </w:r>
@@ -2248,6 +2096,9 @@
       </w:r>
       <w:r>
         <w:t>.</w:t>
+      </w:r>
+      <w:r>
+        <w:br w:type="page"/>
       </w:r>
     </w:p>
     <w:p>
@@ -2273,6 +2124,24 @@
       </w:r>
       <w:r>
         <w:t xml:space="preserve"> to provide all necessary background knowledge before delving into the details of the implementation.</w:t>
+      </w:r>
+      <w:r>
+        <w:t xml:space="preserve"> The point of this is to draw a clear picture of what we are working with and why we are doing it, as well as providing a historical context to the problems we are facing today.</w:t>
+      </w:r>
+    </w:p>
+    <w:p>
+      <w:pPr>
+        <w:spacing w:line="360" w:lineRule="auto"/>
+        <w:jc w:val="both"/>
+      </w:pPr>
+    </w:p>
+    <w:p>
+      <w:pPr>
+        <w:spacing w:line="360" w:lineRule="auto"/>
+        <w:jc w:val="both"/>
+      </w:pPr>
+      <w:r>
+        <w:t>Chapter 1, which is what you are reading now, is meant to provide a quick introduction to the problem we are discussing and what we have implemented.</w:t>
       </w:r>
     </w:p>
     <w:p>
@@ -2396,8 +2265,6 @@
       <w:r>
         <w:t>Bibliography</w:t>
       </w:r>
-      <w:bookmarkStart w:id="0" w:name="_GoBack"/>
-      <w:bookmarkEnd w:id="0"/>
     </w:p>
     <w:p>
       <w:pPr>
@@ -2406,7 +2273,6 @@
     </w:p>
     <w:p>
       <w:pPr>
-        <w:spacing w:line="276" w:lineRule="auto"/>
         <w:ind w:left="720" w:hanging="720"/>
         <w:rPr>
           <w:rFonts w:ascii="Cambria" w:hAnsi="Cambria"/>
@@ -2457,7 +2323,6 @@
     </w:p>
     <w:p>
       <w:pPr>
-        <w:spacing w:line="276" w:lineRule="auto"/>
         <w:ind w:left="720" w:hanging="720"/>
         <w:rPr>
           <w:rFonts w:ascii="Cambria" w:hAnsi="Cambria"/>
@@ -2499,7 +2364,6 @@
     </w:p>
     <w:p>
       <w:pPr>
-        <w:spacing w:line="276" w:lineRule="auto"/>
         <w:ind w:left="720" w:hanging="720"/>
         <w:rPr>
           <w:rFonts w:ascii="Cambria" w:hAnsi="Cambria"/>
@@ -2541,7 +2405,6 @@
     </w:p>
     <w:p>
       <w:pPr>
-        <w:spacing w:line="276" w:lineRule="auto"/>
         <w:ind w:left="720" w:hanging="720"/>
         <w:rPr>
           <w:rFonts w:ascii="Cambria" w:hAnsi="Cambria"/>
@@ -2583,7 +2446,6 @@
     </w:p>
     <w:p>
       <w:pPr>
-        <w:spacing w:line="276" w:lineRule="auto"/>
         <w:ind w:left="720" w:hanging="720"/>
         <w:rPr>
           <w:rFonts w:ascii="Cambria" w:hAnsi="Cambria"/>
@@ -2625,7 +2487,6 @@
     </w:p>
     <w:p>
       <w:pPr>
-        <w:spacing w:line="276" w:lineRule="auto"/>
         <w:ind w:left="720" w:hanging="720"/>
         <w:rPr>
           <w:rFonts w:ascii="Cambria" w:hAnsi="Cambria"/>
@@ -2667,7 +2528,6 @@
     </w:p>
     <w:p>
       <w:pPr>
-        <w:spacing w:line="276" w:lineRule="auto"/>
         <w:ind w:left="720" w:hanging="720"/>
         <w:rPr>
           <w:rFonts w:ascii="Cambria" w:hAnsi="Cambria"/>
@@ -2709,7 +2569,6 @@
     </w:p>
     <w:p>
       <w:pPr>
-        <w:spacing w:line="276" w:lineRule="auto"/>
         <w:ind w:left="720" w:hanging="720"/>
         <w:rPr>
           <w:rFonts w:ascii="Cambria" w:hAnsi="Cambria"/>
@@ -2751,7 +2610,6 @@
     </w:p>
     <w:p>
       <w:pPr>
-        <w:spacing w:line="276" w:lineRule="auto"/>
         <w:ind w:left="720" w:hanging="720"/>
         <w:rPr>
           <w:rFonts w:ascii="Cambria" w:hAnsi="Cambria"/>
@@ -2772,7 +2630,7 @@
           <w:noProof/>
         </w:rPr>
         <w:tab/>
-        <w:t xml:space="preserve">S. J. Luke Wroblewski, Brad Frost, Jeremy Keith, Lyza D. Gardner, Scott Jehl, Stephanie Rieger, Jason Grigsby, Bryan Rieger, Josh Clark, Tim Kadlec, Brian Leroux, Andrea Trasatti. (2013). </w:t>
+        <w:t xml:space="preserve">L. J. Wroblewski, Scott; Frost, Brad; Keith, Jeremy; Gardner, Lyza D.; Jehl, Scott; Rieger, Stephanie; Grigsby, Jason; Rieger, Bryan; Clark, Josh; Kadlec, Tim; Leroux, Brian; Trasatti, Andrea. (2013). </w:t>
       </w:r>
       <w:r>
         <w:rPr>
@@ -2828,7 +2686,6 @@
     </w:p>
     <w:p>
       <w:pPr>
-        <w:spacing w:line="276" w:lineRule="auto"/>
         <w:ind w:left="720" w:hanging="720"/>
         <w:rPr>
           <w:rFonts w:ascii="Cambria" w:hAnsi="Cambria"/>
@@ -2870,7 +2727,6 @@
     </w:p>
     <w:p>
       <w:pPr>
-        <w:spacing w:line="276" w:lineRule="auto"/>
         <w:rPr>
           <w:rFonts w:ascii="Cambria" w:hAnsi="Cambria"/>
           <w:noProof/>

</xml_diff>

<commit_message>
Changed chapter 1 and 2 based on feedback from Håvard and Dag. Got comments for chapters 3 and 4.
</commit_message>
<xml_diff>
--- a/Chapter 1 - Introduction.docx
+++ b/Chapter 1 - Introduction.docx
@@ -22,7 +22,13 @@
         <w:t xml:space="preserve">Can a web site be made responsive </w:t>
       </w:r>
       <w:r>
-        <w:t>without having the frontend do all the work?</w:t>
+        <w:t xml:space="preserve">without having the </w:t>
+      </w:r>
+      <w:r>
+        <w:t>user agent</w:t>
+      </w:r>
+      <w:r>
+        <w:t xml:space="preserve"> do all the work?</w:t>
       </w:r>
     </w:p>
     <w:p>
@@ -103,7 +109,10 @@
         <w:t>, much of which is</w:t>
       </w:r>
       <w:r>
-        <w:t xml:space="preserve"> either not designed for- or is</w:t>
+        <w:t xml:space="preserve"> either not designed for</w:t>
+      </w:r>
+      <w:r>
+        <w:t xml:space="preserve"> or is</w:t>
       </w:r>
       <w:r>
         <w:t xml:space="preserve"> poorly implemented for use on such devices.</w:t>
@@ -118,7 +127,19 @@
         <w:t>eb applications are often highly optimized</w:t>
       </w:r>
       <w:r>
-        <w:t xml:space="preserve"> on the backend</w:t>
+        <w:t xml:space="preserve"> on the back</w:t>
+      </w:r>
+      <w:r>
+        <w:t xml:space="preserve"> </w:t>
+      </w:r>
+      <w:r>
+        <w:t>end</w:t>
+      </w:r>
+      <w:r>
+        <w:t>, i.e. W</w:t>
+      </w:r>
+      <w:r>
+        <w:t>eb servers,</w:t>
       </w:r>
       <w:r>
         <w:t xml:space="preserve"> for the sake of scalability</w:t>
@@ -235,7 +256,10 @@
         <w:t xml:space="preserve"> (RWD)</w:t>
       </w:r>
       <w:r>
-        <w:t>. Suggested in the b</w:t>
+        <w:t xml:space="preserve"> – s</w:t>
+      </w:r>
+      <w:r>
+        <w:t>uggested in the b</w:t>
       </w:r>
       <w:r>
         <w:t>ook by the same name</w:t>
@@ -285,7 +309,11 @@
         <w:t>It is not without its problems, though, and it has been noted that it is not a “silver bullet” for mobile Web design</w:t>
       </w:r>
       <w:r>
-        <w:t xml:space="preserve">. Doing all of the adaptation on the frontend causes file sizes and </w:t>
+        <w:t xml:space="preserve">. Doing all of the adaptation on the frontend causes file </w:t>
+      </w:r>
+      <w:r>
+        <w:lastRenderedPageBreak/>
+        <w:t xml:space="preserve">sizes and </w:t>
       </w:r>
       <w:r>
         <w:t xml:space="preserve">business </w:t>
@@ -342,7 +370,6 @@
         <w:jc w:val="both"/>
       </w:pPr>
       <w:r>
-        <w:lastRenderedPageBreak/>
         <w:t>Web performance</w:t>
       </w:r>
     </w:p>
@@ -376,13 +403,28 @@
         <w:t>, we</w:t>
       </w:r>
       <w:r>
-        <w:t xml:space="preserve"> should focus on improving the response time on the frontend</w:t>
+        <w:t xml:space="preserve"> should focus on improving the response time on the front</w:t>
+      </w:r>
+      <w:r>
+        <w:t xml:space="preserve"> </w:t>
+      </w:r>
+      <w:r>
+        <w:t>end</w:t>
+      </w:r>
+      <w:r>
+        <w:t>, i.e. the web browser</w:t>
       </w:r>
       <w:r>
         <w:t>.</w:t>
       </w:r>
       <w:r>
-        <w:t xml:space="preserve"> The frontend, he says, stands for 80-90 percent of the response time</w:t>
+        <w:t xml:space="preserve"> The front</w:t>
+      </w:r>
+      <w:r>
+        <w:t xml:space="preserve"> </w:t>
+      </w:r>
+      <w:r>
+        <w:t>end, he says, stands for 80-90 percent of the response time</w:t>
       </w:r>
       <w:r>
         <w:t xml:space="preserve"> </w:t>
@@ -438,7 +480,13 @@
         <w:t xml:space="preserve"> the performance of web pages</w:t>
       </w:r>
       <w:r>
-        <w:t xml:space="preserve"> through frontend optimization</w:t>
+        <w:t xml:space="preserve"> through </w:t>
+      </w:r>
+      <w:r>
+        <w:t>front-end</w:t>
+      </w:r>
+      <w:r>
+        <w:t xml:space="preserve"> optimization</w:t>
       </w:r>
       <w:r>
         <w:t>:</w:t>
@@ -878,18 +926,18 @@
               </wp:anchor>
             </w:drawing>
           </mc:Choice>
-          <mc:Fallback>
+          <mc:Fallback xmlns:w15="http://schemas.microsoft.com/office/word/2012/wordml">
             <w:pict>
-              <v:shapetype id="_x0000_t202" coordsize="21600,21600" o:spt="202" path="m0,0l0,21600,21600,21600,21600,0xe">
+              <v:shapetype w14:anchorId="6C544CA0" id="_x0000_t202" coordsize="21600,21600" o:spt="202" path="m,l,21600r21600,l21600,xe">
                 <v:stroke joinstyle="miter"/>
                 <v:path gradientshapeok="t" o:connecttype="rect"/>
               </v:shapetype>
-              <v:shape id="Text Box 1" o:spid="_x0000_s1026" type="#_x0000_t202" style="position:absolute;left:0;text-align:left;margin-left:28.15pt;margin-top:14.05pt;width:396.85pt;height:254.2pt;z-index:251659264;visibility:visible;mso-wrap-style:square;mso-width-percent:0;mso-wrap-distance-left:9pt;mso-wrap-distance-top:0;mso-wrap-distance-right:9pt;mso-wrap-distance-bottom:0;mso-position-horizontal:absolute;mso-position-horizontal-relative:text;mso-position-vertical:absolute;mso-position-vertical-relative:text;mso-width-percent:0;mso-width-relative:margin;v-text-anchor:top" o:gfxdata="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" fillcolor="white [3201]" strokecolor="#4f81bd [3204]" strokeweight="2pt">
+              <v:shape id="Text Box 1" o:spid="_x0000_s1026" type="#_x0000_t202" style="position:absolute;left:0;text-align:left;margin-left:28.15pt;margin-top:14.05pt;width:396.85pt;height:254.2pt;z-index:251659264;visibility:visible;mso-wrap-style:square;mso-width-percent:0;mso-wrap-distance-left:9pt;mso-wrap-distance-top:0;mso-wrap-distance-right:9pt;mso-wrap-distance-bottom:0;mso-position-horizontal:absolute;mso-position-horizontal-relative:text;mso-position-vertical:absolute;mso-position-vertical-relative:text;mso-width-percent:0;mso-width-relative:margin;v-text-anchor:top" o:gfxdata="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" fillcolor="white [3201]" strokecolor="#4f81bd [3204]" strokeweight="2pt">
                 <v:textbox style="mso-fit-shape-to-text:t">
                   <w:txbxContent>
                     <w:p>
                       <w:pPr>
-                        <w:pStyle w:val="Quote"/>
+                        <w:pStyle w:val="Sitat"/>
                         <w:rPr>
                           <w:sz w:val="22"/>
                           <w:szCs w:val="22"/>
@@ -905,7 +953,7 @@
                     </w:p>
                     <w:p>
                       <w:pPr>
-                        <w:pStyle w:val="Quote"/>
+                        <w:pStyle w:val="Sitat"/>
                         <w:rPr>
                           <w:sz w:val="22"/>
                           <w:szCs w:val="22"/>
@@ -914,7 +962,7 @@
                     </w:p>
                     <w:p>
                       <w:pPr>
-                        <w:pStyle w:val="Quote"/>
+                        <w:pStyle w:val="Sitat"/>
                         <w:numPr>
                           <w:ilvl w:val="0"/>
                           <w:numId w:val="5"/>
@@ -934,7 +982,7 @@
                     </w:p>
                     <w:p>
                       <w:pPr>
-                        <w:pStyle w:val="Quote"/>
+                        <w:pStyle w:val="Sitat"/>
                         <w:numPr>
                           <w:ilvl w:val="0"/>
                           <w:numId w:val="5"/>
@@ -954,7 +1002,7 @@
                     </w:p>
                     <w:p>
                       <w:pPr>
-                        <w:pStyle w:val="Quote"/>
+                        <w:pStyle w:val="Sitat"/>
                         <w:numPr>
                           <w:ilvl w:val="0"/>
                           <w:numId w:val="5"/>
@@ -974,7 +1022,7 @@
                     </w:p>
                     <w:p>
                       <w:pPr>
-                        <w:pStyle w:val="Quote"/>
+                        <w:pStyle w:val="Sitat"/>
                         <w:numPr>
                           <w:ilvl w:val="0"/>
                           <w:numId w:val="5"/>
@@ -994,7 +1042,7 @@
                     </w:p>
                     <w:p>
                       <w:pPr>
-                        <w:pStyle w:val="Quote"/>
+                        <w:pStyle w:val="Sitat"/>
                         <w:numPr>
                           <w:ilvl w:val="0"/>
                           <w:numId w:val="5"/>
@@ -1016,16 +1064,7 @@
                           <w:sz w:val="22"/>
                           <w:szCs w:val="22"/>
                         </w:rPr>
-                        <w:t>style s</w:t>
-                      </w:r>
-                      <w:bookmarkStart w:id="1" w:name="_GoBack"/>
-                      <w:bookmarkEnd w:id="1"/>
-                      <w:r>
-                        <w:rPr>
-                          <w:sz w:val="22"/>
-                          <w:szCs w:val="22"/>
-                        </w:rPr>
-                        <w:t>heets</w:t>
+                        <w:t>style sheets</w:t>
                       </w:r>
                       <w:r>
                         <w:rPr>
@@ -1037,7 +1076,7 @@
                     </w:p>
                     <w:p>
                       <w:pPr>
-                        <w:pStyle w:val="Quote"/>
+                        <w:pStyle w:val="Sitat"/>
                         <w:numPr>
                           <w:ilvl w:val="0"/>
                           <w:numId w:val="5"/>
@@ -1057,7 +1096,7 @@
                     </w:p>
                     <w:p>
                       <w:pPr>
-                        <w:pStyle w:val="Quote"/>
+                        <w:pStyle w:val="Sitat"/>
                         <w:numPr>
                           <w:ilvl w:val="0"/>
                           <w:numId w:val="5"/>
@@ -1077,7 +1116,7 @@
                     </w:p>
                     <w:p>
                       <w:pPr>
-                        <w:pStyle w:val="Quote"/>
+                        <w:pStyle w:val="Sitat"/>
                         <w:numPr>
                           <w:ilvl w:val="0"/>
                           <w:numId w:val="5"/>
@@ -1097,7 +1136,7 @@
                     </w:p>
                     <w:p>
                       <w:pPr>
-                        <w:pStyle w:val="Quote"/>
+                        <w:pStyle w:val="Sitat"/>
                         <w:numPr>
                           <w:ilvl w:val="0"/>
                           <w:numId w:val="5"/>
@@ -1117,7 +1156,7 @@
                     </w:p>
                     <w:p>
                       <w:pPr>
-                        <w:pStyle w:val="Quote"/>
+                        <w:pStyle w:val="Sitat"/>
                         <w:numPr>
                           <w:ilvl w:val="0"/>
                           <w:numId w:val="5"/>
@@ -1137,7 +1176,7 @@
                     </w:p>
                     <w:p>
                       <w:pPr>
-                        <w:pStyle w:val="Quote"/>
+                        <w:pStyle w:val="Sitat"/>
                         <w:numPr>
                           <w:ilvl w:val="0"/>
                           <w:numId w:val="5"/>
@@ -1157,7 +1196,7 @@
                     </w:p>
                     <w:p>
                       <w:pPr>
-                        <w:pStyle w:val="Quote"/>
+                        <w:pStyle w:val="Sitat"/>
                         <w:numPr>
                           <w:ilvl w:val="0"/>
                           <w:numId w:val="5"/>
@@ -1177,7 +1216,7 @@
                     </w:p>
                     <w:p>
                       <w:pPr>
-                        <w:pStyle w:val="Quote"/>
+                        <w:pStyle w:val="Sitat"/>
                         <w:numPr>
                           <w:ilvl w:val="0"/>
                           <w:numId w:val="5"/>
@@ -1204,7 +1243,7 @@
                     </w:p>
                     <w:p>
                       <w:pPr>
-                        <w:pStyle w:val="Quote"/>
+                        <w:pStyle w:val="Sitat"/>
                         <w:numPr>
                           <w:ilvl w:val="0"/>
                           <w:numId w:val="5"/>
@@ -1232,7 +1271,7 @@
                     </w:p>
                     <w:p>
                       <w:pPr>
-                        <w:pStyle w:val="Quote"/>
+                        <w:pStyle w:val="Sitat"/>
                         <w:rPr>
                           <w:sz w:val="22"/>
                           <w:szCs w:val="22"/>
@@ -1271,16 +1310,43 @@
         <w:t>Many design philosophies and best practices have surfaced wit</w:t>
       </w:r>
       <w:r>
-        <w:t xml:space="preserve">h the advent of the mobile Web, RWD is, as mentioned, one of the most popular among these. </w:t>
-      </w:r>
-      <w:r>
-        <w:t>While this method is practical for developers in terms of giving them an easy way to make their web pages adapt to their environment, it leaves the whole job of making the we</w:t>
+        <w:t>h the advent of the mobile W</w:t>
+      </w:r>
+      <w:r>
+        <w:t>eb</w:t>
+      </w:r>
+      <w:r>
+        <w:t>;</w:t>
+      </w:r>
+      <w:r>
+        <w:t xml:space="preserve"> RWD is, as mentioned, one of the most popular among these. </w:t>
+      </w:r>
+      <w:r>
+        <w:t xml:space="preserve">While this method is practical for developers in terms of giving </w:t>
+      </w:r>
+      <w:r>
+        <w:t>them an easy way to make their W</w:t>
+      </w:r>
+      <w:r>
+        <w:t>eb pages adapt to their environment, it leaves the whole job of m</w:t>
+      </w:r>
+      <w:r>
+        <w:t>aking the W</w:t>
+      </w:r>
+      <w:r>
+        <w:t>e</w:t>
       </w:r>
       <w:r>
         <w:t>b page responsive</w:t>
       </w:r>
       <w:r>
-        <w:t xml:space="preserve"> to the frontend. </w:t>
+        <w:t xml:space="preserve"> to the front</w:t>
+      </w:r>
+      <w:r>
+        <w:t xml:space="preserve"> </w:t>
+      </w:r>
+      <w:r>
+        <w:t xml:space="preserve">end. </w:t>
       </w:r>
       <w:r>
         <w:t xml:space="preserve">This is </w:t>
@@ -1289,10 +1355,22 @@
         <w:t xml:space="preserve">somewhat </w:t>
       </w:r>
       <w:r>
-        <w:t xml:space="preserve">contradictory to Souders idea of </w:t>
-      </w:r>
-      <w:r>
-        <w:t>optimizing the frontend of web applications, because that is where t</w:t>
+        <w:t>contradictory to Souders</w:t>
+      </w:r>
+      <w:r>
+        <w:t>’</w:t>
+      </w:r>
+      <w:r>
+        <w:t xml:space="preserve"> idea of </w:t>
+      </w:r>
+      <w:r>
+        <w:t>optimizing the front</w:t>
+      </w:r>
+      <w:r>
+        <w:t xml:space="preserve"> </w:t>
+      </w:r>
+      <w:r>
+        <w:t>end of web applications, because that is where t</w:t>
       </w:r>
       <w:r>
         <w:t>he largest ch</w:t>
@@ -1310,37 +1388,67 @@
         <w:t xml:space="preserve"> </w:t>
       </w:r>
       <w:r>
-        <w:t>Responsive Web Design</w:t>
-      </w:r>
-      <w:r>
-        <w:t xml:space="preserve"> (RWD)</w:t>
-      </w:r>
-      <w:r>
-        <w:t xml:space="preserve"> is reliant on heavy use of CSS (</w:t>
-      </w:r>
-      <w:r>
-        <w:t>style sheets</w:t>
-      </w:r>
-      <w:r>
-        <w:t>) and also needs to use JavaScript to hide and alter content to fit each device.</w:t>
-      </w:r>
-      <w:r>
-        <w:t xml:space="preserve"> Both of these things go against Souders principles. Doing these kinds of alterations on the frontend also do</w:t>
+        <w:t>R</w:t>
+      </w:r>
+      <w:r>
+        <w:t>WD</w:t>
+      </w:r>
+      <w:r>
+        <w:t xml:space="preserve"> is reliant on heavy use of CSS</w:t>
+      </w:r>
+      <w:r>
+        <w:t xml:space="preserve"> </w:t>
+      </w:r>
+      <w:r>
+        <w:t>and</w:t>
+      </w:r>
+      <w:r>
+        <w:t xml:space="preserve"> </w:t>
+      </w:r>
+      <w:r>
+        <w:t xml:space="preserve">sometimes also </w:t>
+      </w:r>
+      <w:r>
+        <w:t>needs to use JavaScript to hide and alter content to fit each device.</w:t>
+      </w:r>
+      <w:r>
+        <w:t xml:space="preserve"> Both of these things go against Souders</w:t>
+      </w:r>
+      <w:r>
+        <w:t>’</w:t>
+      </w:r>
+      <w:r>
+        <w:t xml:space="preserve"> principles. Doing these kinds of alterations on the front</w:t>
+      </w:r>
+      <w:r>
+        <w:t xml:space="preserve"> </w:t>
+      </w:r>
+      <w:r>
+        <w:t>end also do</w:t>
       </w:r>
       <w:r>
         <w:t>es</w:t>
       </w:r>
       <w:r>
-        <w:t xml:space="preserve"> not reduce the amount of HTTP requests, as these have their root</w:t>
-      </w:r>
-      <w:r>
-        <w:t>s</w:t>
-      </w:r>
-      <w:r>
-        <w:t xml:space="preserve"> firmly s</w:t>
-      </w:r>
-      <w:r>
-        <w:t>et in the backend and the HTML document that is sent to the user.</w:t>
+        <w:t xml:space="preserve"> not reduce the amount of HTTP requests, as these </w:t>
+      </w:r>
+      <w:r>
+        <w:t>are defined in the HTML markup</w:t>
+      </w:r>
+      <w:r>
+        <w:t xml:space="preserve"> that is sent to the user from</w:t>
+      </w:r>
+      <w:r>
+        <w:t xml:space="preserve"> </w:t>
+      </w:r>
+      <w:r>
+        <w:t>the back</w:t>
+      </w:r>
+      <w:r>
+        <w:t xml:space="preserve"> </w:t>
+      </w:r>
+      <w:r>
+        <w:t>end.</w:t>
       </w:r>
     </w:p>
     <w:p>
@@ -1362,7 +1470,13 @@
         <w:t>e performance of the mobile Web</w:t>
       </w:r>
       <w:r>
-        <w:t xml:space="preserve"> we need to improve the backend</w:t>
+        <w:t xml:space="preserve"> we need to improve the back</w:t>
+      </w:r>
+      <w:r>
+        <w:t xml:space="preserve"> </w:t>
+      </w:r>
+      <w:r>
+        <w:t>end</w:t>
       </w:r>
       <w:r>
         <w:t xml:space="preserve"> </w:t>
@@ -1406,7 +1520,13 @@
         <w:t>uch as L</w:t>
       </w:r>
       <w:r>
-        <w:t xml:space="preserve">ocalStorage and caching, as well as allowing the server to correctly identify the limits of the device making a request. </w:t>
+        <w:t>ocalStorage</w:t>
+      </w:r>
+      <w:r>
+        <w:t xml:space="preserve"> (an HTML 5 technology for storing data on the client) </w:t>
+      </w:r>
+      <w:r>
+        <w:t xml:space="preserve">and caching, as well as allowing the server to correctly identify the limits of the device making a request. </w:t>
       </w:r>
       <w:r>
         <w:t xml:space="preserve">While her article focuses on API </w:t>
@@ -1551,14 +1671,14 @@
               </wp:anchor>
             </w:drawing>
           </mc:Choice>
-          <mc:Fallback>
+          <mc:Fallback xmlns:w15="http://schemas.microsoft.com/office/word/2012/wordml">
             <w:pict>
-              <v:shape id="Text Box 2" o:spid="_x0000_s1027" type="#_x0000_t202" style="position:absolute;left:0;text-align:left;margin-left:28.15pt;margin-top:80.25pt;width:396.85pt;height:79.9pt;z-index:251660288;visibility:visible;mso-wrap-style:square;mso-width-percent:0;mso-height-percent:0;mso-wrap-distance-left:9pt;mso-wrap-distance-top:0;mso-wrap-distance-right:9pt;mso-wrap-distance-bottom:0;mso-position-horizontal:absolute;mso-position-horizontal-relative:text;mso-position-vertical:absolute;mso-position-vertical-relative:text;mso-width-percent:0;mso-height-percent:0;mso-width-relative:margin;mso-height-relative:margin;v-text-anchor:top" o:gfxdata="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" fillcolor="white [3201]" strokecolor="#4f81bd [3204]" strokeweight="2pt">
+              <v:shape w14:anchorId="13109555" id="Text Box 2" o:spid="_x0000_s1027" type="#_x0000_t202" style="position:absolute;left:0;text-align:left;margin-left:28.15pt;margin-top:80.25pt;width:396.85pt;height:79.9pt;z-index:251660288;visibility:visible;mso-wrap-style:square;mso-width-percent:0;mso-height-percent:0;mso-wrap-distance-left:9pt;mso-wrap-distance-top:0;mso-wrap-distance-right:9pt;mso-wrap-distance-bottom:0;mso-position-horizontal:absolute;mso-position-horizontal-relative:text;mso-position-vertical:absolute;mso-position-vertical-relative:text;mso-width-percent:0;mso-height-percent:0;mso-width-relative:margin;mso-height-relative:margin;v-text-anchor:top" o:gfxdata="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" fillcolor="white [3201]" strokecolor="#4f81bd [3204]" strokeweight="2pt">
                 <v:textbox>
                   <w:txbxContent>
                     <w:p>
                       <w:pPr>
-                        <w:pStyle w:val="Quote"/>
+                        <w:pStyle w:val="Sitat"/>
                         <w:rPr>
                           <w:sz w:val="22"/>
                           <w:szCs w:val="22"/>
@@ -1582,7 +1702,7 @@
                     </w:p>
                     <w:p>
                       <w:pPr>
-                        <w:pStyle w:val="Quote"/>
+                        <w:pStyle w:val="Sitat"/>
                         <w:rPr>
                           <w:sz w:val="22"/>
                           <w:szCs w:val="22"/>
@@ -1593,17 +1713,8 @@
                           <w:sz w:val="22"/>
                           <w:szCs w:val="22"/>
                         </w:rPr>
-                        <w:t xml:space="preserve">– Jon Arne </w:t>
+                        <w:t>– Jon Arne Sæterås</w:t>
                       </w:r>
-                      <w:proofErr w:type="spellStart"/>
-                      <w:r>
-                        <w:rPr>
-                          <w:sz w:val="22"/>
-                          <w:szCs w:val="22"/>
-                        </w:rPr>
-                        <w:t>Sæterås</w:t>
-                      </w:r>
-                      <w:proofErr w:type="spellEnd"/>
                     </w:p>
                   </w:txbxContent>
                 </v:textbox>
@@ -1697,18 +1808,54 @@
         <w:t>In its current form, RWD sends the same markup, CSS, JS and images to all devices, regardless of their capabilities</w:t>
       </w:r>
       <w:r>
-        <w:t xml:space="preserve">. What he means by this statement is that more parts of the Web hierarchy must be made to be responsive. </w:t>
+        <w:t>. What he means by his</w:t>
+      </w:r>
+      <w:r>
+        <w:t xml:space="preserve"> statement is that more parts of the </w:t>
+      </w:r>
+      <w:r>
+        <w:t xml:space="preserve">Web hierarchy must be </w:t>
+      </w:r>
+      <w:r>
+        <w:t>able</w:t>
+      </w:r>
+      <w:r>
+        <w:t xml:space="preserve"> to</w:t>
+      </w:r>
+      <w:r>
+        <w:t xml:space="preserve"> </w:t>
+      </w:r>
+      <w:r>
+        <w:t xml:space="preserve">respond to the capabilities of the </w:t>
+      </w:r>
+      <w:r>
+        <w:t>device making the</w:t>
+      </w:r>
+      <w:r>
+        <w:t xml:space="preserve"> HTTP</w:t>
+      </w:r>
+      <w:r>
+        <w:t xml:space="preserve"> request</w:t>
+      </w:r>
+      <w:r>
+        <w:t xml:space="preserve">. </w:t>
       </w:r>
       <w:r>
         <w:t>Being able to move much of</w:t>
       </w:r>
       <w:r>
-        <w:t xml:space="preserve"> the work over to the backend</w:t>
+        <w:t xml:space="preserve"> the work over to the back</w:t>
       </w:r>
       <w:r>
         <w:t xml:space="preserve"> </w:t>
       </w:r>
       <w:r>
+        <w:t>end</w:t>
+      </w:r>
+      <w:r>
+        <w:t xml:space="preserve"> </w:t>
+      </w:r>
+      <w:r>
         <w:t>can</w:t>
       </w:r>
       <w:r>
@@ -1730,13 +1877,25 @@
         <w:t xml:space="preserve"> result in Web pages consuming</w:t>
       </w:r>
       <w:r>
-        <w:t xml:space="preserve"> less time and resources on the frontend, leaving the responsibility of things like image scaling and m</w:t>
+        <w:t xml:space="preserve"> less time and resources on the front</w:t>
+      </w:r>
+      <w:r>
+        <w:t xml:space="preserve"> </w:t>
+      </w:r>
+      <w:r>
+        <w:t>end, leaving the responsibility of things like image scaling and m</w:t>
       </w:r>
       <w:r>
         <w:t>arkup proc</w:t>
       </w:r>
       <w:r>
-        <w:t>essing to the backend.</w:t>
+        <w:t>essing to the back</w:t>
+      </w:r>
+      <w:r>
+        <w:t xml:space="preserve"> </w:t>
+      </w:r>
+      <w:r>
+        <w:t>end.</w:t>
       </w:r>
     </w:p>
     <w:p>
@@ -1757,13 +1916,15 @@
         <w:t xml:space="preserve"> (RESS) is a method of </w:t>
       </w:r>
       <w:r>
-        <w:t>making the server participate more actively in RWD. It suggests having Web sites split into components that are altered by the server depending on the type of user agent (UA) it detects as the requestor</w:t>
+        <w:t xml:space="preserve">making the server participate more actively in RWD. It suggests having Web sites split into components that are altered by the server depending on the type of user agent (UA) it detects as the </w:t>
+      </w:r>
+      <w:r>
+        <w:lastRenderedPageBreak/>
+        <w:t>requestor</w:t>
       </w:r>
       <w:r>
         <w:t xml:space="preserve"> </w:t>
       </w:r>
-      <w:bookmarkStart w:id="0" w:name="_GoBack"/>
-      <w:bookmarkEnd w:id="0"/>
       <w:r>
         <w:fldChar w:fldCharType="begin"/>
       </w:r>
@@ -1843,7 +2004,13 @@
         <w:t>everal</w:t>
       </w:r>
       <w:r>
-        <w:t xml:space="preserve"> of todays biggest Web gurus</w:t>
+        <w:t xml:space="preserve"> of today</w:t>
+      </w:r>
+      <w:r>
+        <w:t>’</w:t>
+      </w:r>
+      <w:r>
+        <w:t>s biggest Web gurus</w:t>
       </w:r>
       <w:r>
         <w:t xml:space="preserve"> got together and proposed a</w:t>
@@ -1916,7 +2083,13 @@
         <w:t xml:space="preserve"> i</w:t>
       </w:r>
       <w:r>
-        <w:t>mpossible), and that focusing on what actually brings value to your site will help it survive longer. It suggests focusing on content first and having dynamic feature detection systems that do not rely on manual updates.</w:t>
+        <w:t xml:space="preserve">mpossible), and that focusing on what actually brings value to your site will help it survive longer. It </w:t>
+      </w:r>
+      <w:r>
+        <w:t>further proposes</w:t>
+      </w:r>
+      <w:r>
+        <w:t xml:space="preserve"> focusing on content first and having dynamic feature detection systems that do not rely on manual updates.</w:t>
       </w:r>
     </w:p>
     <w:p>
@@ -1931,7 +2104,10 @@
         <w:jc w:val="both"/>
       </w:pPr>
       <w:r>
-        <w:t xml:space="preserve">In this thesis we </w:t>
+        <w:t>In this thesis I</w:t>
+      </w:r>
+      <w:r>
+        <w:t xml:space="preserve"> </w:t>
       </w:r>
       <w:r>
         <w:t>present an</w:t>
@@ -1964,10 +2140,31 @@
         <w:t xml:space="preserve"> responsive without having all o</w:t>
       </w:r>
       <w:r>
-        <w:t>f the work done on the frontend</w:t>
-      </w:r>
-      <w:r>
-        <w:t xml:space="preserve">, based on the RESS concept and another implementation of a RESS-like system called Detector by Dave Olsen </w:t>
+        <w:t>f the work done on the front</w:t>
+      </w:r>
+      <w:r>
+        <w:t xml:space="preserve"> </w:t>
+      </w:r>
+      <w:r>
+        <w:t>end</w:t>
+      </w:r>
+      <w:r>
+        <w:t xml:space="preserve">, based on the RESS concept and a RESS-like system called </w:t>
+      </w:r>
+      <w:r>
+        <w:t>“</w:t>
+      </w:r>
+      <w:r>
+        <w:t>Detector</w:t>
+      </w:r>
+      <w:r>
+        <w:t>”</w:t>
+      </w:r>
+      <w:r>
+        <w:t xml:space="preserve"> made</w:t>
+      </w:r>
+      <w:r>
+        <w:t xml:space="preserve"> by Dave Olsen </w:t>
       </w:r>
       <w:r>
         <w:fldChar w:fldCharType="begin"/>
@@ -2008,7 +2205,10 @@
         <w:t xml:space="preserve"> </w:t>
       </w:r>
       <w:r>
-        <w:t>with the aim of improving web performance</w:t>
+        <w:t>with the aim of improving W</w:t>
+      </w:r>
+      <w:r>
+        <w:t>eb performance</w:t>
       </w:r>
       <w:r>
         <w:t xml:space="preserve"> on both</w:t>
@@ -2059,7 +2259,19 @@
         <w:t xml:space="preserve"> the HTML document served to the user</w:t>
       </w:r>
       <w:r>
-        <w:t xml:space="preserve"> can be tailored on the backend</w:t>
+        <w:t xml:space="preserve"> </w:t>
+      </w:r>
+      <w:r>
+        <w:t>to</w:t>
+      </w:r>
+      <w:r>
+        <w:t xml:space="preserve"> be tailored on the back</w:t>
+      </w:r>
+      <w:r>
+        <w:t xml:space="preserve"> </w:t>
+      </w:r>
+      <w:r>
+        <w:t>end</w:t>
       </w:r>
       <w:r>
         <w:t xml:space="preserve"> before ever reaching the requesting </w:t>
@@ -2071,7 +2283,19 @@
         <w:t>.</w:t>
       </w:r>
       <w:r>
-        <w:t xml:space="preserve"> The idea is that by tailoring the HTML on the backend, the performance on the frontend can be improved, following the concepts of</w:t>
+        <w:t xml:space="preserve"> The idea is that by tailoring the HTML on the back</w:t>
+      </w:r>
+      <w:r>
+        <w:t xml:space="preserve"> </w:t>
+      </w:r>
+      <w:r>
+        <w:t>end, the performance on the front</w:t>
+      </w:r>
+      <w:r>
+        <w:t xml:space="preserve"> </w:t>
+      </w:r>
+      <w:r>
+        <w:t>end can be improved, following the concepts of</w:t>
       </w:r>
       <w:r>
         <w:t xml:space="preserve"> </w:t>
@@ -2108,6 +2332,7 @@
         <w:jc w:val="both"/>
       </w:pPr>
       <w:r>
+        <w:lastRenderedPageBreak/>
         <w:t>Structure</w:t>
       </w:r>
     </w:p>
@@ -2141,7 +2366,16 @@
         <w:jc w:val="both"/>
       </w:pPr>
       <w:r>
-        <w:t>Chapter 1, which is what you are reading now, is meant to provide a quick introduction to the problem we are discussing and what we have implemented.</w:t>
+        <w:t xml:space="preserve">Chapter 1 </w:t>
+      </w:r>
+      <w:r>
+        <w:t>is meant to provide a quick introduction to the probl</w:t>
+      </w:r>
+      <w:r>
+        <w:t>em we are discussing and what I</w:t>
+      </w:r>
+      <w:r>
+        <w:t xml:space="preserve"> have implemented.</w:t>
       </w:r>
     </w:p>
     <w:p>
@@ -2159,7 +2393,28 @@
         <w:jc w:val="both"/>
       </w:pPr>
       <w:r>
-        <w:t>Chapter 3 presents the Enonic CMS, how it supports plugins and the details surrounding the implementation of our plugin.</w:t>
+        <w:t>Chapter 3 presents the Enonic CMS,</w:t>
+      </w:r>
+      <w:r>
+        <w:t xml:space="preserve"> on which I have developed</w:t>
+      </w:r>
+      <w:r>
+        <w:t xml:space="preserve"> plugin – h</w:t>
+      </w:r>
+      <w:r>
+        <w:t>ow it works</w:t>
+      </w:r>
+      <w:r>
+        <w:t xml:space="preserve"> and</w:t>
+      </w:r>
+      <w:r>
+        <w:t xml:space="preserve"> </w:t>
+      </w:r>
+      <w:r>
+        <w:t xml:space="preserve">how it </w:t>
+      </w:r>
+      <w:r>
+        <w:t>supports plugins.</w:t>
       </w:r>
     </w:p>
     <w:p>
@@ -2168,22 +2423,19 @@
         <w:jc w:val="both"/>
       </w:pPr>
       <w:r>
-        <w:t xml:space="preserve">Chapter 4 </w:t>
-      </w:r>
-      <w:r>
-        <w:t>will detail how we did the performance te</w:t>
-      </w:r>
-      <w:r>
-        <w:t>sting of the plugin and</w:t>
-      </w:r>
-      <w:r>
-        <w:t xml:space="preserve"> also</w:t>
-      </w:r>
-      <w:r>
-        <w:t xml:space="preserve"> present</w:t>
-      </w:r>
-      <w:r>
-        <w:t xml:space="preserve"> the results of the tests.</w:t>
+        <w:t>Chapter 4 discusses</w:t>
+      </w:r>
+      <w:r>
+        <w:t xml:space="preserve"> the details surro</w:t>
+      </w:r>
+      <w:r>
+        <w:t>unding the implementation of the</w:t>
+      </w:r>
+      <w:r>
+        <w:t xml:space="preserve"> plugin, what choices I made during the development process and why, as well as how </w:t>
+      </w:r>
+      <w:r>
+        <w:t>I worked and what problems I encountered.</w:t>
       </w:r>
     </w:p>
     <w:p>
@@ -2192,7 +2444,10 @@
         <w:jc w:val="both"/>
       </w:pPr>
       <w:r>
-        <w:t>Chapter 5 discusses the merits of the plugin, the results of the performance tests and attempts to look at the results in the context of related work in the same field.</w:t>
+        <w:t>Chapter 5 details how I did the performance testing of the plugin and also presents</w:t>
+      </w:r>
+      <w:r>
+        <w:t xml:space="preserve"> the results of the tests.</w:t>
       </w:r>
     </w:p>
     <w:p>
@@ -2201,13 +2456,16 @@
         <w:jc w:val="both"/>
       </w:pPr>
       <w:r>
-        <w:t>Chapter 6 will tie i</w:t>
-      </w:r>
-      <w:r>
-        <w:t>t all together and summarize</w:t>
-      </w:r>
-      <w:r>
-        <w:t xml:space="preserve"> our key findings.</w:t>
+        <w:t>Chapter 6</w:t>
+      </w:r>
+      <w:r>
+        <w:t xml:space="preserve"> discusses the merits of the plugin, the results of the performance tests and attempts to look at the results in the context of related work in the same field.</w:t>
+      </w:r>
+      <w:r>
+        <w:t xml:space="preserve"> Finally we summarize our key findings and discuss </w:t>
+      </w:r>
+      <w:r>
+        <w:t>whether or not the implementation was successful.</w:t>
       </w:r>
     </w:p>
     <w:p>
@@ -2222,10 +2480,39 @@
         <w:jc w:val="both"/>
       </w:pPr>
       <w:r>
-        <w:t>It can be read in three parts. The first part containing the background information needed to understand the implementation. The middle part can be considered the practical part, describing the process of implementing the system and the performance tests conducted on it to establish the impact it might have on making the Enonic CMS’ device classification system more future friendly.</w:t>
-      </w:r>
-      <w:r>
-        <w:t xml:space="preserve"> The final part</w:t>
+        <w:t>The thesis</w:t>
+      </w:r>
+      <w:r>
+        <w:t xml:space="preserve"> can be read in t</w:t>
+      </w:r>
+      <w:r>
+        <w:t>hree parts: t</w:t>
+      </w:r>
+      <w:r>
+        <w:t>he first part containing the background information needed t</w:t>
+      </w:r>
+      <w:r>
+        <w:t>o understand the implementation, t</w:t>
+      </w:r>
+      <w:r>
+        <w:t>he middle part can be considered the practical part, describing the process of implementing the system and the performance tests conducted on it to establish the impact it might have on making the Enonic CMS’ dev</w:t>
+      </w:r>
+      <w:r>
+        <w:t>ice classification system more Future F</w:t>
+      </w:r>
+      <w:bookmarkStart w:id="0" w:name="_GoBack"/>
+      <w:bookmarkEnd w:id="0"/>
+      <w:r>
+        <w:t>riendly.</w:t>
+      </w:r>
+      <w:r>
+        <w:t xml:space="preserve"> </w:t>
+      </w:r>
+      <w:r>
+        <w:t>Finally, the last</w:t>
+      </w:r>
+      <w:r>
+        <w:t xml:space="preserve"> part</w:t>
       </w:r>
       <w:r>
         <w:t xml:space="preserve"> is a discussion where we discuss</w:t>
@@ -2263,6 +2550,7 @@
         <w:spacing w:line="276" w:lineRule="auto"/>
       </w:pPr>
       <w:r>
+        <w:lastRenderedPageBreak/>
         <w:t>Bibliography</w:t>
       </w:r>
     </w:p>
@@ -2749,6 +3037,15 @@
     </w:sectPr>
   </w:body>
 </w:document>
+</file>
+
+<file path=word/commentsExtended.xml><?xml version="1.0" encoding="utf-8"?>
+<w15:commentsEx xmlns:wpc="http://schemas.microsoft.com/office/word/2010/wordprocessingCanvas" xmlns:mc="http://schemas.openxmlformats.org/markup-compatibility/2006" xmlns:o="urn:schemas-microsoft-com:office:office" xmlns:r="http://schemas.openxmlformats.org/officeDocument/2006/relationships" xmlns:m="http://schemas.openxmlformats.org/officeDocument/2006/math" xmlns:v="urn:schemas-microsoft-com:vml" xmlns:wp14="http://schemas.microsoft.com/office/word/2010/wordprocessingDrawing" xmlns:wp="http://schemas.openxmlformats.org/drawingml/2006/wordprocessingDrawing" xmlns:w10="urn:schemas-microsoft-com:office:word" xmlns:w="http://schemas.openxmlformats.org/wordprocessingml/2006/main" xmlns:w14="http://schemas.microsoft.com/office/word/2010/wordml" xmlns:w15="http://schemas.microsoft.com/office/word/2012/wordml" xmlns:wpg="http://schemas.microsoft.com/office/word/2010/wordprocessingGroup" xmlns:wpi="http://schemas.microsoft.com/office/word/2010/wordprocessingInk" xmlns:wne="http://schemas.microsoft.com/office/word/2006/wordml" xmlns:wps="http://schemas.microsoft.com/office/word/2010/wordprocessingShape" mc:Ignorable="w14 w15 wp14">
+  <w15:commentEx w15:paraId="4055858F" w15:done="0"/>
+  <w15:commentEx w15:paraId="5E44B700" w15:done="0"/>
+  <w15:commentEx w15:paraId="0E22A8F9" w15:done="0"/>
+  <w15:commentEx w15:paraId="791C3FC5" w15:done="0"/>
+</w15:commentsEx>
 </file>
 
 <file path=word/numbering.xml><?xml version="1.0" encoding="utf-8"?>
@@ -3229,6 +3526,14 @@
     <w:abstractNumId w:val="4"/>
   </w:num>
 </w:numbering>
+</file>
+
+<file path=word/people.xml><?xml version="1.0" encoding="utf-8"?>
+<w15:people xmlns:wpc="http://schemas.microsoft.com/office/word/2010/wordprocessingCanvas" xmlns:mc="http://schemas.openxmlformats.org/markup-compatibility/2006" xmlns:o="urn:schemas-microsoft-com:office:office" xmlns:r="http://schemas.openxmlformats.org/officeDocument/2006/relationships" xmlns:m="http://schemas.openxmlformats.org/officeDocument/2006/math" xmlns:v="urn:schemas-microsoft-com:vml" xmlns:wp14="http://schemas.microsoft.com/office/word/2010/wordprocessingDrawing" xmlns:wp="http://schemas.openxmlformats.org/drawingml/2006/wordprocessingDrawing" xmlns:w10="urn:schemas-microsoft-com:office:word" xmlns:w="http://schemas.openxmlformats.org/wordprocessingml/2006/main" xmlns:w14="http://schemas.microsoft.com/office/word/2010/wordml" xmlns:w15="http://schemas.microsoft.com/office/word/2012/wordml" xmlns:wpg="http://schemas.microsoft.com/office/word/2010/wordprocessingGroup" xmlns:wpi="http://schemas.microsoft.com/office/word/2010/wordprocessingInk" xmlns:wne="http://schemas.microsoft.com/office/word/2006/wordml" xmlns:wps="http://schemas.microsoft.com/office/word/2010/wordprocessingShape" mc:Ignorable="w14 w15 wp14">
+  <w15:person w15:author="haavardt">
+    <w15:presenceInfo w15:providerId="None" w15:userId="haavardt"/>
+  </w15:person>
+</w15:people>
 </file>
 
 <file path=word/styles.xml><?xml version="1.0" encoding="utf-8"?>
@@ -3271,6 +3576,15 @@
     <w:lsdException w:name="Strong" w:semiHidden="0" w:uiPriority="22" w:unhideWhenUsed="0" w:qFormat="1"/>
     <w:lsdException w:name="Emphasis" w:semiHidden="0" w:uiPriority="20" w:unhideWhenUsed="0" w:qFormat="1"/>
     <w:lsdException w:name="Table Grid" w:semiHidden="0" w:uiPriority="59" w:unhideWhenUsed="0"/>
+    <w:lsdException w:name="Note Level 1" w:semiHidden="0" w:unhideWhenUsed="0"/>
+    <w:lsdException w:name="Note Level 2" w:semiHidden="0" w:unhideWhenUsed="0"/>
+    <w:lsdException w:name="Note Level 3" w:semiHidden="0" w:unhideWhenUsed="0"/>
+    <w:lsdException w:name="Note Level 4" w:semiHidden="0" w:unhideWhenUsed="0"/>
+    <w:lsdException w:name="Note Level 5" w:semiHidden="0" w:unhideWhenUsed="0"/>
+    <w:lsdException w:name="Note Level 6" w:semiHidden="0" w:unhideWhenUsed="0"/>
+    <w:lsdException w:name="Note Level 7" w:semiHidden="0" w:unhideWhenUsed="0"/>
+    <w:lsdException w:name="Note Level 8" w:semiHidden="0" w:unhideWhenUsed="0"/>
+    <w:lsdException w:name="Note Level 9" w:semiHidden="0" w:unhideWhenUsed="0"/>
     <w:lsdException w:name="Placeholder Text" w:unhideWhenUsed="0"/>
     <w:lsdException w:name="No Spacing" w:semiHidden="0" w:uiPriority="1" w:unhideWhenUsed="0" w:qFormat="1"/>
     <w:lsdException w:name="Light Shading" w:semiHidden="0" w:uiPriority="60" w:unhideWhenUsed="0"/>
@@ -3673,6 +3987,98 @@
       <w:u w:val="single"/>
     </w:rPr>
   </w:style>
+  <w:style w:type="paragraph" w:styleId="BalloonText">
+    <w:name w:val="Balloon Text"/>
+    <w:basedOn w:val="Normal"/>
+    <w:link w:val="BalloonTextChar"/>
+    <w:uiPriority w:val="99"/>
+    <w:semiHidden/>
+    <w:unhideWhenUsed/>
+    <w:rsid w:val="00575F67"/>
+    <w:rPr>
+      <w:rFonts w:ascii="Segoe UI" w:hAnsi="Segoe UI" w:cs="Segoe UI"/>
+      <w:sz w:val="18"/>
+      <w:szCs w:val="18"/>
+    </w:rPr>
+  </w:style>
+  <w:style w:type="character" w:customStyle="1" w:styleId="BalloonTextChar">
+    <w:name w:val="Balloon Text Char"/>
+    <w:basedOn w:val="DefaultParagraphFont"/>
+    <w:link w:val="BalloonText"/>
+    <w:uiPriority w:val="99"/>
+    <w:semiHidden/>
+    <w:rsid w:val="00575F67"/>
+    <w:rPr>
+      <w:rFonts w:ascii="Segoe UI" w:hAnsi="Segoe UI" w:cs="Segoe UI"/>
+      <w:sz w:val="18"/>
+      <w:szCs w:val="18"/>
+    </w:rPr>
+  </w:style>
+  <w:style w:type="character" w:styleId="CommentReference">
+    <w:name w:val="annotation reference"/>
+    <w:basedOn w:val="DefaultParagraphFont"/>
+    <w:uiPriority w:val="99"/>
+    <w:semiHidden/>
+    <w:unhideWhenUsed/>
+    <w:rsid w:val="00575F67"/>
+    <w:rPr>
+      <w:sz w:val="16"/>
+      <w:szCs w:val="16"/>
+    </w:rPr>
+  </w:style>
+  <w:style w:type="paragraph" w:styleId="CommentText">
+    <w:name w:val="annotation text"/>
+    <w:basedOn w:val="Normal"/>
+    <w:link w:val="CommentTextChar"/>
+    <w:uiPriority w:val="99"/>
+    <w:semiHidden/>
+    <w:unhideWhenUsed/>
+    <w:rsid w:val="00575F67"/>
+    <w:rPr>
+      <w:sz w:val="20"/>
+      <w:szCs w:val="20"/>
+    </w:rPr>
+  </w:style>
+  <w:style w:type="character" w:customStyle="1" w:styleId="CommentTextChar">
+    <w:name w:val="Comment Text Char"/>
+    <w:basedOn w:val="DefaultParagraphFont"/>
+    <w:link w:val="CommentText"/>
+    <w:uiPriority w:val="99"/>
+    <w:semiHidden/>
+    <w:rsid w:val="00575F67"/>
+    <w:rPr>
+      <w:sz w:val="20"/>
+      <w:szCs w:val="20"/>
+    </w:rPr>
+  </w:style>
+  <w:style w:type="paragraph" w:styleId="CommentSubject">
+    <w:name w:val="annotation subject"/>
+    <w:basedOn w:val="CommentText"/>
+    <w:next w:val="CommentText"/>
+    <w:link w:val="CommentSubjectChar"/>
+    <w:uiPriority w:val="99"/>
+    <w:semiHidden/>
+    <w:unhideWhenUsed/>
+    <w:rsid w:val="00575F67"/>
+    <w:rPr>
+      <w:b/>
+      <w:bCs/>
+    </w:rPr>
+  </w:style>
+  <w:style w:type="character" w:customStyle="1" w:styleId="CommentSubjectChar">
+    <w:name w:val="Comment Subject Char"/>
+    <w:basedOn w:val="CommentTextChar"/>
+    <w:link w:val="CommentSubject"/>
+    <w:uiPriority w:val="99"/>
+    <w:semiHidden/>
+    <w:rsid w:val="00575F67"/>
+    <w:rPr>
+      <w:b/>
+      <w:bCs/>
+      <w:sz w:val="20"/>
+      <w:szCs w:val="20"/>
+    </w:rPr>
+  </w:style>
 </w:styles>
 </file>
 
@@ -3716,6 +4122,15 @@
     <w:lsdException w:name="Strong" w:semiHidden="0" w:uiPriority="22" w:unhideWhenUsed="0" w:qFormat="1"/>
     <w:lsdException w:name="Emphasis" w:semiHidden="0" w:uiPriority="20" w:unhideWhenUsed="0" w:qFormat="1"/>
     <w:lsdException w:name="Table Grid" w:semiHidden="0" w:uiPriority="59" w:unhideWhenUsed="0"/>
+    <w:lsdException w:name="Note Level 1" w:semiHidden="0" w:unhideWhenUsed="0"/>
+    <w:lsdException w:name="Note Level 2" w:semiHidden="0" w:unhideWhenUsed="0"/>
+    <w:lsdException w:name="Note Level 3" w:semiHidden="0" w:unhideWhenUsed="0"/>
+    <w:lsdException w:name="Note Level 4" w:semiHidden="0" w:unhideWhenUsed="0"/>
+    <w:lsdException w:name="Note Level 5" w:semiHidden="0" w:unhideWhenUsed="0"/>
+    <w:lsdException w:name="Note Level 6" w:semiHidden="0" w:unhideWhenUsed="0"/>
+    <w:lsdException w:name="Note Level 7" w:semiHidden="0" w:unhideWhenUsed="0"/>
+    <w:lsdException w:name="Note Level 8" w:semiHidden="0" w:unhideWhenUsed="0"/>
+    <w:lsdException w:name="Note Level 9" w:semiHidden="0" w:unhideWhenUsed="0"/>
     <w:lsdException w:name="Placeholder Text" w:unhideWhenUsed="0"/>
     <w:lsdException w:name="No Spacing" w:semiHidden="0" w:uiPriority="1" w:unhideWhenUsed="0" w:qFormat="1"/>
     <w:lsdException w:name="Light Shading" w:semiHidden="0" w:uiPriority="60" w:unhideWhenUsed="0"/>
@@ -4116,6 +4531,98 @@
     <w:rPr>
       <w:color w:val="0000FF" w:themeColor="hyperlink"/>
       <w:u w:val="single"/>
+    </w:rPr>
+  </w:style>
+  <w:style w:type="paragraph" w:styleId="BalloonText">
+    <w:name w:val="Balloon Text"/>
+    <w:basedOn w:val="Normal"/>
+    <w:link w:val="BalloonTextChar"/>
+    <w:uiPriority w:val="99"/>
+    <w:semiHidden/>
+    <w:unhideWhenUsed/>
+    <w:rsid w:val="00575F67"/>
+    <w:rPr>
+      <w:rFonts w:ascii="Segoe UI" w:hAnsi="Segoe UI" w:cs="Segoe UI"/>
+      <w:sz w:val="18"/>
+      <w:szCs w:val="18"/>
+    </w:rPr>
+  </w:style>
+  <w:style w:type="character" w:customStyle="1" w:styleId="BalloonTextChar">
+    <w:name w:val="Balloon Text Char"/>
+    <w:basedOn w:val="DefaultParagraphFont"/>
+    <w:link w:val="BalloonText"/>
+    <w:uiPriority w:val="99"/>
+    <w:semiHidden/>
+    <w:rsid w:val="00575F67"/>
+    <w:rPr>
+      <w:rFonts w:ascii="Segoe UI" w:hAnsi="Segoe UI" w:cs="Segoe UI"/>
+      <w:sz w:val="18"/>
+      <w:szCs w:val="18"/>
+    </w:rPr>
+  </w:style>
+  <w:style w:type="character" w:styleId="CommentReference">
+    <w:name w:val="annotation reference"/>
+    <w:basedOn w:val="DefaultParagraphFont"/>
+    <w:uiPriority w:val="99"/>
+    <w:semiHidden/>
+    <w:unhideWhenUsed/>
+    <w:rsid w:val="00575F67"/>
+    <w:rPr>
+      <w:sz w:val="16"/>
+      <w:szCs w:val="16"/>
+    </w:rPr>
+  </w:style>
+  <w:style w:type="paragraph" w:styleId="CommentText">
+    <w:name w:val="annotation text"/>
+    <w:basedOn w:val="Normal"/>
+    <w:link w:val="CommentTextChar"/>
+    <w:uiPriority w:val="99"/>
+    <w:semiHidden/>
+    <w:unhideWhenUsed/>
+    <w:rsid w:val="00575F67"/>
+    <w:rPr>
+      <w:sz w:val="20"/>
+      <w:szCs w:val="20"/>
+    </w:rPr>
+  </w:style>
+  <w:style w:type="character" w:customStyle="1" w:styleId="CommentTextChar">
+    <w:name w:val="Comment Text Char"/>
+    <w:basedOn w:val="DefaultParagraphFont"/>
+    <w:link w:val="CommentText"/>
+    <w:uiPriority w:val="99"/>
+    <w:semiHidden/>
+    <w:rsid w:val="00575F67"/>
+    <w:rPr>
+      <w:sz w:val="20"/>
+      <w:szCs w:val="20"/>
+    </w:rPr>
+  </w:style>
+  <w:style w:type="paragraph" w:styleId="CommentSubject">
+    <w:name w:val="annotation subject"/>
+    <w:basedOn w:val="CommentText"/>
+    <w:next w:val="CommentText"/>
+    <w:link w:val="CommentSubjectChar"/>
+    <w:uiPriority w:val="99"/>
+    <w:semiHidden/>
+    <w:unhideWhenUsed/>
+    <w:rsid w:val="00575F67"/>
+    <w:rPr>
+      <w:b/>
+      <w:bCs/>
+    </w:rPr>
+  </w:style>
+  <w:style w:type="character" w:customStyle="1" w:styleId="CommentSubjectChar">
+    <w:name w:val="Comment Subject Char"/>
+    <w:basedOn w:val="CommentTextChar"/>
+    <w:link w:val="CommentSubject"/>
+    <w:uiPriority w:val="99"/>
+    <w:semiHidden/>
+    <w:rsid w:val="00575F67"/>
+    <w:rPr>
+      <w:b/>
+      <w:bCs/>
+      <w:sz w:val="20"/>
+      <w:szCs w:val="20"/>
     </w:rPr>
   </w:style>
 </w:styles>

</xml_diff>

<commit_message>
Split Chapter 3 into two parts, Enonic and Implementation. Incremented later chapter numbers accordingly.
</commit_message>
<xml_diff>
--- a/Chapter 1 - Introduction.docx
+++ b/Chapter 1 - Introduction.docx
@@ -2149,7 +2149,15 @@
         <w:t>end</w:t>
       </w:r>
       <w:r>
-        <w:t xml:space="preserve">, based on the RESS concept and a RESS-like system called </w:t>
+        <w:t xml:space="preserve">, based on the RESS concept and </w:t>
+      </w:r>
+      <w:r>
+        <w:t xml:space="preserve">inspired by a </w:t>
+      </w:r>
+      <w:bookmarkStart w:id="0" w:name="_GoBack"/>
+      <w:bookmarkEnd w:id="0"/>
+      <w:r>
+        <w:t xml:space="preserve">RESS-like system called </w:t>
       </w:r>
       <w:r>
         <w:t>“</w:t>
@@ -2423,10 +2431,7 @@
         <w:jc w:val="both"/>
       </w:pPr>
       <w:r>
-        <w:t>Chapter 4 discusses</w:t>
-      </w:r>
-      <w:r>
-        <w:t xml:space="preserve"> the details surro</w:t>
+        <w:t>Chapter 4 discusses the details surro</w:t>
       </w:r>
       <w:r>
         <w:t>unding the implementation of the</w:t>
@@ -2500,8 +2505,6 @@
       <w:r>
         <w:t>ice classification system more Future F</w:t>
       </w:r>
-      <w:bookmarkStart w:id="0" w:name="_GoBack"/>
-      <w:bookmarkEnd w:id="0"/>
       <w:r>
         <w:t>riendly.</w:t>
       </w:r>

</xml_diff>

<commit_message>
Lots of changes to chapter 6, added a conclusion. Did various smaller revisions to chapter 1 and 4.
</commit_message>
<xml_diff>
--- a/Chapter 1 - Introduction.docx
+++ b/Chapter 1 - Introduction.docx
@@ -17,17 +17,37 @@
         <w:pStyle w:val="Subtitle"/>
         <w:spacing w:line="360" w:lineRule="auto"/>
         <w:jc w:val="both"/>
-      </w:pPr>
-      <w:r>
+        <w:rPr>
+          <w:sz w:val="28"/>
+          <w:szCs w:val="28"/>
+        </w:rPr>
+      </w:pPr>
+      <w:r>
+        <w:rPr>
+          <w:sz w:val="28"/>
+          <w:szCs w:val="28"/>
+        </w:rPr>
         <w:t xml:space="preserve">Can a web site be made responsive </w:t>
       </w:r>
       <w:r>
+        <w:rPr>
+          <w:sz w:val="28"/>
+          <w:szCs w:val="28"/>
+        </w:rPr>
         <w:t xml:space="preserve">without having the </w:t>
       </w:r>
       <w:r>
+        <w:rPr>
+          <w:sz w:val="28"/>
+          <w:szCs w:val="28"/>
+        </w:rPr>
         <w:t>user agent</w:t>
       </w:r>
       <w:r>
+        <w:rPr>
+          <w:sz w:val="28"/>
+          <w:szCs w:val="28"/>
+        </w:rPr>
         <w:t xml:space="preserve"> do all the work?</w:t>
       </w:r>
     </w:p>
@@ -362,6 +382,12 @@
       <w:r>
         <w:t>.</w:t>
       </w:r>
+    </w:p>
+    <w:p>
+      <w:pPr>
+        <w:spacing w:line="360" w:lineRule="auto"/>
+        <w:jc w:val="both"/>
+      </w:pPr>
     </w:p>
     <w:p>
       <w:pPr>
@@ -649,12 +675,21 @@
                                 <w:szCs w:val="22"/>
                               </w:rPr>
                             </w:pPr>
+                            <w:proofErr w:type="spellStart"/>
                             <w:r>
                               <w:rPr>
                                 <w:sz w:val="22"/>
                                 <w:szCs w:val="22"/>
                               </w:rPr>
-                              <w:t>Gzip components</w:t>
+                              <w:t>Gzip</w:t>
+                            </w:r>
+                            <w:proofErr w:type="spellEnd"/>
+                            <w:r>
+                              <w:rPr>
+                                <w:sz w:val="22"/>
+                                <w:szCs w:val="22"/>
+                              </w:rPr>
+                              <w:t xml:space="preserve"> components</w:t>
                             </w:r>
                           </w:p>
                           <w:p>
@@ -855,8 +890,17 @@
                                 <w:sz w:val="22"/>
                                 <w:szCs w:val="22"/>
                               </w:rPr>
-                              <w:t>gure ETags</w:t>
+                              <w:t xml:space="preserve">gure </w:t>
                             </w:r>
+                            <w:proofErr w:type="spellStart"/>
+                            <w:r>
+                              <w:rPr>
+                                <w:sz w:val="22"/>
+                                <w:szCs w:val="22"/>
+                              </w:rPr>
+                              <w:t>ETags</w:t>
+                            </w:r>
+                            <w:proofErr w:type="spellEnd"/>
                           </w:p>
                           <w:p>
                             <w:pPr>
@@ -1517,11 +1561,16 @@
         <w:t>. She says that because of the limited system resources and bandwidth, we need to minimize connections and data across the network, images and other media by leveraging technologies s</w:t>
       </w:r>
       <w:r>
-        <w:t>uch as L</w:t>
+        <w:t xml:space="preserve">uch as </w:t>
+      </w:r>
+      <w:proofErr w:type="spellStart"/>
+      <w:r>
+        <w:t>L</w:t>
       </w:r>
       <w:r>
         <w:t>ocalStorage</w:t>
       </w:r>
+      <w:proofErr w:type="spellEnd"/>
       <w:r>
         <w:t xml:space="preserve"> (an HTML 5 technology for storing data on the client) </w:t>
       </w:r>
@@ -2094,15 +2143,17 @@
     </w:p>
     <w:p>
       <w:pPr>
+        <w:pStyle w:val="Heading1"/>
+      </w:pPr>
+      <w:r>
+        <w:t>Thesis description</w:t>
+      </w:r>
+    </w:p>
+    <w:p>
+      <w:pPr>
         <w:spacing w:line="360" w:lineRule="auto"/>
         <w:jc w:val="both"/>
       </w:pPr>
-    </w:p>
-    <w:p>
-      <w:pPr>
-        <w:spacing w:line="360" w:lineRule="auto"/>
-        <w:jc w:val="both"/>
-      </w:pPr>
       <w:r>
         <w:t>In this thesis I</w:t>
       </w:r>
@@ -2154,8 +2205,6 @@
       <w:r>
         <w:t xml:space="preserve">inspired by a </w:t>
       </w:r>
-      <w:bookmarkStart w:id="0" w:name="_GoBack"/>
-      <w:bookmarkEnd w:id="0"/>
       <w:r>
         <w:t xml:space="preserve">RESS-like system called </w:t>
       </w:r>
@@ -2219,6 +2268,9 @@
         <w:t>eb performance</w:t>
       </w:r>
       <w:r>
+        <w:t xml:space="preserve"> and the user experience</w:t>
+      </w:r>
+      <w:r>
         <w:t xml:space="preserve"> on both</w:t>
       </w:r>
       <w:r>
@@ -2258,10 +2310,19 @@
         <w:t>UA</w:t>
       </w:r>
       <w:r>
-        <w:t xml:space="preserve">. This </w:t>
-      </w:r>
-      <w:r>
-        <w:t>allows</w:t>
+        <w:t>. This</w:t>
+      </w:r>
+      <w:r>
+        <w:t xml:space="preserve"> is meant </w:t>
+      </w:r>
+      <w:r>
+        <w:t>to</w:t>
+      </w:r>
+      <w:r>
+        <w:t xml:space="preserve"> </w:t>
+      </w:r>
+      <w:r>
+        <w:t>allow</w:t>
       </w:r>
       <w:r>
         <w:t xml:space="preserve"> the HTML document served to the user</w:t>
@@ -2324,25 +2385,24 @@
         <w:t xml:space="preserve"> Web pages built in the CMS </w:t>
       </w:r>
       <w:r>
-        <w:t>“future friendly”</w:t>
+        <w:t>“Future F</w:t>
+      </w:r>
+      <w:r>
+        <w:t>riendly”</w:t>
       </w:r>
       <w:r>
         <w:t>.</w:t>
-      </w:r>
-      <w:r>
-        <w:br w:type="page"/>
       </w:r>
     </w:p>
     <w:p>
       <w:pPr>
-        <w:pStyle w:val="Heading1"/>
-        <w:spacing w:line="360" w:lineRule="auto"/>
-        <w:jc w:val="both"/>
-      </w:pPr>
-      <w:r>
-        <w:lastRenderedPageBreak/>
+        <w:pStyle w:val="Heading2"/>
+      </w:pPr>
+      <w:r>
         <w:t>Structure</w:t>
       </w:r>
+      <w:bookmarkStart w:id="0" w:name="_GoBack"/>
+      <w:bookmarkEnd w:id="0"/>
     </w:p>
     <w:p>
       <w:pPr>

</xml_diff>

<commit_message>
Went through chapters 1 and 3 again. started revising chapter 2.
</commit_message>
<xml_diff>
--- a/Chapter 1 - Introduction.docx
+++ b/Chapter 1 - Introduction.docx
@@ -156,7 +156,13 @@
         <w:t>end</w:t>
       </w:r>
       <w:r>
-        <w:t>, i.e. W</w:t>
+        <w:t xml:space="preserve">, i.e. </w:t>
+      </w:r>
+      <w:r>
+        <w:t xml:space="preserve">on </w:t>
+      </w:r>
+      <w:r>
+        <w:t>W</w:t>
       </w:r>
       <w:r>
         <w:t>eb servers,</w:t>
@@ -255,7 +261,13 @@
         <w:t xml:space="preserve"> screen space web developers </w:t>
       </w:r>
       <w:r>
-        <w:t>can utilize to present content. Considering th</w:t>
+        <w:t>can utilize to present content</w:t>
+      </w:r>
+      <w:r>
+        <w:t>, along with reduced processing power and memory</w:t>
+      </w:r>
+      <w:r>
+        <w:t>. Considering th</w:t>
       </w:r>
       <w:r>
         <w:t>at web pages now need to work in</w:t>
@@ -329,17 +341,17 @@
         <w:t>It is not without its problems, though, and it has been noted that it is not a “silver bullet” for mobile Web design</w:t>
       </w:r>
       <w:r>
-        <w:t xml:space="preserve">. Doing all of the adaptation on the frontend causes file </w:t>
+        <w:t xml:space="preserve">. Doing all of the adaptation on the frontend causes file sizes and </w:t>
+      </w:r>
+      <w:r>
+        <w:t xml:space="preserve">business </w:t>
+      </w:r>
+      <w:r>
+        <w:t xml:space="preserve">logic to </w:t>
       </w:r>
       <w:r>
         <w:lastRenderedPageBreak/>
-        <w:t xml:space="preserve">sizes and </w:t>
-      </w:r>
-      <w:r>
-        <w:t xml:space="preserve">business </w:t>
-      </w:r>
-      <w:r>
-        <w:t>logic to grow much larger than previously, as all clients now receive all HTML markup, CSS</w:t>
+        <w:t>grow much larger than previously, as all clients now receive all HTML markup, CSS</w:t>
       </w:r>
       <w:r>
         <w:t>, JavaScript and media</w:t>
@@ -675,21 +687,12 @@
                                 <w:szCs w:val="22"/>
                               </w:rPr>
                             </w:pPr>
-                            <w:proofErr w:type="spellStart"/>
                             <w:r>
                               <w:rPr>
                                 <w:sz w:val="22"/>
                                 <w:szCs w:val="22"/>
                               </w:rPr>
-                              <w:t>Gzip</w:t>
-                            </w:r>
-                            <w:proofErr w:type="spellEnd"/>
-                            <w:r>
-                              <w:rPr>
-                                <w:sz w:val="22"/>
-                                <w:szCs w:val="22"/>
-                              </w:rPr>
-                              <w:t xml:space="preserve"> components</w:t>
+                              <w:t>Gzip components</w:t>
                             </w:r>
                           </w:p>
                           <w:p>
@@ -890,17 +893,8 @@
                                 <w:sz w:val="22"/>
                                 <w:szCs w:val="22"/>
                               </w:rPr>
-                              <w:t xml:space="preserve">gure </w:t>
+                              <w:t>gure ETags</w:t>
                             </w:r>
-                            <w:proofErr w:type="spellStart"/>
-                            <w:r>
-                              <w:rPr>
-                                <w:sz w:val="22"/>
-                                <w:szCs w:val="22"/>
-                              </w:rPr>
-                              <w:t>ETags</w:t>
-                            </w:r>
-                            <w:proofErr w:type="spellEnd"/>
                           </w:p>
                           <w:p>
                             <w:pPr>
@@ -1414,7 +1408,10 @@
         <w:t xml:space="preserve"> </w:t>
       </w:r>
       <w:r>
-        <w:t>end of web applications, because that is where t</w:t>
+        <w:t>end of W</w:t>
+      </w:r>
+      <w:r>
+        <w:t>eb applications, because that is where t</w:t>
       </w:r>
       <w:r>
         <w:t>he largest ch</w:t>
@@ -1462,7 +1459,11 @@
         <w:t>’</w:t>
       </w:r>
       <w:r>
-        <w:t xml:space="preserve"> principles. Doing these kinds of alterations on the front</w:t>
+        <w:t xml:space="preserve"> principles. Doing these kinds of alterations on the </w:t>
+      </w:r>
+      <w:r>
+        <w:lastRenderedPageBreak/>
+        <w:t>front</w:t>
       </w:r>
       <w:r>
         <w:t xml:space="preserve"> </w:t>
@@ -1500,8 +1501,13 @@
         <w:spacing w:line="360" w:lineRule="auto"/>
         <w:jc w:val="both"/>
       </w:pPr>
-      <w:r>
-        <w:lastRenderedPageBreak/>
+    </w:p>
+    <w:p>
+      <w:pPr>
+        <w:spacing w:line="360" w:lineRule="auto"/>
+        <w:jc w:val="both"/>
+      </w:pPr>
+      <w:r>
         <w:t>On the opposite side of Souders we have people like Kate Matsudaira, a previous technical lead/manager at Amazon and Microsoft</w:t>
       </w:r>
       <w:r>
@@ -1561,16 +1567,11 @@
         <w:t>. She says that because of the limited system resources and bandwidth, we need to minimize connections and data across the network, images and other media by leveraging technologies s</w:t>
       </w:r>
       <w:r>
-        <w:t xml:space="preserve">uch as </w:t>
-      </w:r>
-      <w:proofErr w:type="spellStart"/>
-      <w:r>
-        <w:t>L</w:t>
+        <w:t>uch as L</w:t>
       </w:r>
       <w:r>
         <w:t>ocalStorage</w:t>
       </w:r>
-      <w:proofErr w:type="spellEnd"/>
       <w:r>
         <w:t xml:space="preserve"> (an HTML 5 technology for storing data on the client) </w:t>
       </w:r>
@@ -1863,7 +1864,13 @@
         <w:t xml:space="preserve"> statement is that more parts of the </w:t>
       </w:r>
       <w:r>
-        <w:t xml:space="preserve">Web hierarchy must be </w:t>
+        <w:t>Web hierarchy</w:t>
+      </w:r>
+      <w:r>
+        <w:t xml:space="preserve"> (server, CMS, editor etc.)</w:t>
+      </w:r>
+      <w:r>
+        <w:t xml:space="preserve"> must be </w:t>
       </w:r>
       <w:r>
         <w:t>able</w:t>
@@ -1959,17 +1966,20 @@
         <w:jc w:val="both"/>
       </w:pPr>
       <w:r>
+        <w:lastRenderedPageBreak/>
         <w:t>Responsive Design + Server Side Components</w:t>
       </w:r>
       <w:r>
         <w:t xml:space="preserve"> (RESS) is a method of </w:t>
       </w:r>
       <w:r>
-        <w:t xml:space="preserve">making the server participate more actively in RWD. It suggests having Web sites split into components that are altered by the server depending on the type of user agent (UA) it detects as the </w:t>
-      </w:r>
-      <w:r>
-        <w:lastRenderedPageBreak/>
-        <w:t>requestor</w:t>
+        <w:t xml:space="preserve">making the server participate more actively in RWD. It suggests having Web </w:t>
+      </w:r>
+      <w:r>
+        <w:t>pages</w:t>
+      </w:r>
+      <w:r>
+        <w:t xml:space="preserve"> split into components that are altered by the server depending on the type of user agent (UA) it detects as the requestor</w:t>
       </w:r>
       <w:r>
         <w:t xml:space="preserve"> </w:t>
@@ -2065,7 +2075,10 @@
         <w:t xml:space="preserve"> got together and proposed a</w:t>
       </w:r>
       <w:r>
-        <w:t xml:space="preserve"> new Web design philosophy: be future friendly, not future proof </w:t>
+        <w:t xml:space="preserve"> new Web design philosophy: be Future F</w:t>
+      </w:r>
+      <w:r>
+        <w:t xml:space="preserve">riendly, not future proof </w:t>
       </w:r>
       <w:r>
         <w:fldChar w:fldCharType="begin"/>
@@ -2138,7 +2151,22 @@
         <w:t>further proposes</w:t>
       </w:r>
       <w:r>
-        <w:t xml:space="preserve"> focusing on content first and having dynamic feature detection systems that do not rely on manual updates.</w:t>
+        <w:t xml:space="preserve"> focusing on</w:t>
+      </w:r>
+      <w:r>
+        <w:t xml:space="preserve"> content first, orbiting around the data </w:t>
+      </w:r>
+      <w:r>
+        <w:t>and having dynamic feature detection systems that do not rely on manual updates.</w:t>
+      </w:r>
+      <w:r>
+        <w:t xml:space="preserve"> Through following these principles, they claim, Web pages can be made ready to function on future devices without developers having to constantly maintain</w:t>
+      </w:r>
+      <w:r>
+        <w:t xml:space="preserve"> and update</w:t>
+      </w:r>
+      <w:r>
+        <w:t xml:space="preserve"> their pages.</w:t>
       </w:r>
     </w:p>
     <w:p>
@@ -2295,10 +2323,21 @@
         <w:t xml:space="preserve"> The implementation is a </w:t>
       </w:r>
       <w:r>
-        <w:t xml:space="preserve">UA </w:t>
-      </w:r>
-      <w:r>
-        <w:t>feature detection plugin for the Enonic CMS</w:t>
+        <w:t>“</w:t>
+      </w:r>
+      <w:r>
+        <w:t xml:space="preserve">server-side </w:t>
+      </w:r>
+      <w:r>
+        <w:t>feature detection</w:t>
+      </w:r>
+      <w:r>
+        <w:t>”</w:t>
+      </w:r>
+      <w:bookmarkStart w:id="0" w:name="_GoBack"/>
+      <w:bookmarkEnd w:id="0"/>
+      <w:r>
+        <w:t xml:space="preserve"> plugin for the Enonic CMS</w:t>
       </w:r>
       <w:r>
         <w:t>,</w:t>
@@ -2352,7 +2391,11 @@
         <w:t>.</w:t>
       </w:r>
       <w:r>
-        <w:t xml:space="preserve"> The idea is that by tailoring the HTML on the back</w:t>
+        <w:t xml:space="preserve"> The idea is that by </w:t>
+      </w:r>
+      <w:r>
+        <w:lastRenderedPageBreak/>
+        <w:t>tailoring the HTML on the back</w:t>
       </w:r>
       <w:r>
         <w:t xml:space="preserve"> </w:t>
@@ -2382,7 +2425,13 @@
         <w:t>, and making the</w:t>
       </w:r>
       <w:r>
-        <w:t xml:space="preserve"> Web pages built in the CMS </w:t>
+        <w:t xml:space="preserve"> Web pages built in the CMS</w:t>
+      </w:r>
+      <w:r>
+        <w:t xml:space="preserve"> more</w:t>
+      </w:r>
+      <w:r>
+        <w:t xml:space="preserve"> </w:t>
       </w:r>
       <w:r>
         <w:t>“Future F</w:t>
@@ -2401,8 +2450,6 @@
       <w:r>
         <w:t>Structure</w:t>
       </w:r>
-      <w:bookmarkStart w:id="0" w:name="_GoBack"/>
-      <w:bookmarkEnd w:id="0"/>
     </w:p>
     <w:p>
       <w:pPr>
@@ -2419,7 +2466,31 @@
         <w:t xml:space="preserve"> to provide all necessary background knowledge before delving into the details of the implementation.</w:t>
       </w:r>
       <w:r>
-        <w:t xml:space="preserve"> The point of this is to draw a clear picture of what we are working with and why we are doing it, as well as providing a historical context to the problems we are facing today.</w:t>
+        <w:t xml:space="preserve"> The point of this is to draw a clear picture of what </w:t>
+      </w:r>
+      <w:r>
+        <w:t>I</w:t>
+      </w:r>
+      <w:r>
+        <w:t xml:space="preserve"> </w:t>
+      </w:r>
+      <w:r>
+        <w:t>worked</w:t>
+      </w:r>
+      <w:r>
+        <w:t xml:space="preserve"> with and why </w:t>
+      </w:r>
+      <w:r>
+        <w:t xml:space="preserve">I was </w:t>
+      </w:r>
+      <w:r>
+        <w:t xml:space="preserve">doing it, as well as providing a historical context to the problems </w:t>
+      </w:r>
+      <w:r>
+        <w:t>developers face</w:t>
+      </w:r>
+      <w:r>
+        <w:t xml:space="preserve"> today.</w:t>
       </w:r>
     </w:p>
     <w:p>
@@ -2588,23 +2659,6 @@
       </w:r>
       <w:r>
         <w:t>the concepts themselves and how they tie into the implementation.</w:t>
-      </w:r>
-    </w:p>
-    <w:p>
-      <w:pPr>
-        <w:spacing w:line="360" w:lineRule="auto"/>
-        <w:jc w:val="both"/>
-        <w:rPr>
-          <w:rFonts w:asciiTheme="majorHAnsi" w:eastAsiaTheme="majorEastAsia" w:hAnsiTheme="majorHAnsi" w:cstheme="majorBidi"/>
-          <w:b/>
-          <w:bCs/>
-          <w:color w:val="345A8A" w:themeColor="accent1" w:themeShade="B5"/>
-          <w:sz w:val="32"/>
-          <w:szCs w:val="32"/>
-        </w:rPr>
-      </w:pPr>
-      <w:r>
-        <w:br w:type="page"/>
       </w:r>
     </w:p>
     <w:p>

</xml_diff>